<commit_message>
Small bug fixes and comment udpates.
</commit_message>
<xml_diff>
--- a/Game Design Doc.docx
+++ b/Game Design Doc.docx
@@ -18,7 +18,23 @@
           <w:i/>
           <w:color w:val="3C78D8"/>
         </w:rPr>
-        <w:t>Game Design for the Summer 2019</w:t>
+        <w:t xml:space="preserve">Game Design for the </w:t>
+      </w:r>
+      <w:proofErr w:type="gramStart"/>
+      <w:r>
+        <w:rPr>
+          <w:i/>
+          <w:color w:val="3C78D8"/>
+        </w:rPr>
+        <w:t>Summer</w:t>
+      </w:r>
+      <w:proofErr w:type="gramEnd"/>
+      <w:r>
+        <w:rPr>
+          <w:i/>
+          <w:color w:val="3C78D8"/>
+        </w:rPr>
+        <w:t xml:space="preserve"> 2019</w:t>
       </w:r>
     </w:p>
     <w:p>
@@ -31,7 +47,21 @@
         <w:rPr>
           <w:b/>
         </w:rPr>
-        <w:t>(BOLD text are suggested next tasks)</w:t>
+        <w:t xml:space="preserve">(BOLD </w:t>
+      </w:r>
+      <w:proofErr w:type="gramStart"/>
+      <w:r>
+        <w:rPr>
+          <w:b/>
+        </w:rPr>
+        <w:t>text are</w:t>
+      </w:r>
+      <w:proofErr w:type="gramEnd"/>
+      <w:r>
+        <w:rPr>
+          <w:b/>
+        </w:rPr>
+        <w:t xml:space="preserve"> suggested next tasks)</w:t>
       </w:r>
     </w:p>
     <w:p>
@@ -69,7 +99,31 @@
         </w:numPr>
       </w:pPr>
       <w:r>
-        <w:t>Learn HTML, CSS, Javascript (jonathan: Still need to learn js)</w:t>
+        <w:t xml:space="preserve">Learn HTML, CSS, </w:t>
+      </w:r>
+      <w:proofErr w:type="spellStart"/>
+      <w:r>
+        <w:t>Javascript</w:t>
+      </w:r>
+      <w:proofErr w:type="spellEnd"/>
+      <w:r>
+        <w:t xml:space="preserve"> (</w:t>
+      </w:r>
+      <w:proofErr w:type="spellStart"/>
+      <w:r>
+        <w:t>jonathan</w:t>
+      </w:r>
+      <w:proofErr w:type="spellEnd"/>
+      <w:r>
+        <w:t xml:space="preserve">: Still need to learn </w:t>
+      </w:r>
+      <w:proofErr w:type="spellStart"/>
+      <w:r>
+        <w:t>js</w:t>
+      </w:r>
+      <w:proofErr w:type="spellEnd"/>
+      <w:r>
+        <w:t>)</w:t>
       </w:r>
     </w:p>
     <w:p>
@@ -80,7 +134,15 @@
         </w:numPr>
       </w:pPr>
       <w:r>
-        <w:t>(jonathan): Learn sprite animation</w:t>
+        <w:t>(</w:t>
+      </w:r>
+      <w:proofErr w:type="spellStart"/>
+      <w:r>
+        <w:t>jonathan</w:t>
+      </w:r>
+      <w:proofErr w:type="spellEnd"/>
+      <w:r>
+        <w:t>): Learn sprite animation</w:t>
       </w:r>
     </w:p>
     <w:p>
@@ -108,7 +170,21 @@
         <w:rPr>
           <w:strike/>
         </w:rPr>
-        <w:t>Setup git repository and access for Jonathan and David</w:t>
+        <w:t xml:space="preserve">Setup </w:t>
+      </w:r>
+      <w:proofErr w:type="spellStart"/>
+      <w:r>
+        <w:rPr>
+          <w:strike/>
+        </w:rPr>
+        <w:t>git</w:t>
+      </w:r>
+      <w:proofErr w:type="spellEnd"/>
+      <w:r>
+        <w:rPr>
+          <w:strike/>
+        </w:rPr>
+        <w:t xml:space="preserve"> repository and access for Jonathan and David</w:t>
       </w:r>
     </w:p>
     <w:p>
@@ -158,10 +234,7 @@
         </w:numPr>
       </w:pPr>
       <w:r>
-        <w:t xml:space="preserve">Simple </w:t>
-      </w:r>
-      <w:r>
-        <w:t>one-level Pac-Man game where game board is represented by simple text file format</w:t>
+        <w:t>Simple one-level Pac-Man game where game board is represented by simple text file format</w:t>
       </w:r>
     </w:p>
     <w:p>
@@ -172,7 +245,15 @@
         </w:numPr>
       </w:pPr>
       <w:r>
-        <w:t>AI ghosts (Blinky, Pinky, Inky, Clyde)</w:t>
+        <w:t>AI ghosts (</w:t>
+      </w:r>
+      <w:proofErr w:type="spellStart"/>
+      <w:r>
+        <w:t>Blinky</w:t>
+      </w:r>
+      <w:proofErr w:type="spellEnd"/>
+      <w:r>
+        <w:t>, Pinky, Inky, Clyde)</w:t>
       </w:r>
     </w:p>
     <w:p>
@@ -205,7 +286,15 @@
         </w:numPr>
       </w:pPr>
       <w:r>
-        <w:t>Graphically influenced by original pac-man.</w:t>
+        <w:t xml:space="preserve">Graphically influenced by original </w:t>
+      </w:r>
+      <w:proofErr w:type="spellStart"/>
+      <w:r>
+        <w:t>pac</w:t>
+      </w:r>
+      <w:proofErr w:type="spellEnd"/>
+      <w:r>
+        <w:t>-man.</w:t>
       </w:r>
     </w:p>
     <w:p>
@@ -249,10 +338,7 @@
         </w:numPr>
       </w:pPr>
       <w:r>
-        <w:t>No scorin</w:t>
-      </w:r>
-      <w:r>
-        <w:t xml:space="preserve">g/high scores. </w:t>
+        <w:t xml:space="preserve">No scoring/high scores. </w:t>
       </w:r>
     </w:p>
     <w:p>
@@ -296,7 +382,15 @@
         </w:numPr>
       </w:pPr>
       <w:r>
-        <w:t>Create game rules and objectives (not hard since we already know pac-man)</w:t>
+        <w:t xml:space="preserve">Create game rules and objectives (not hard since we already know </w:t>
+      </w:r>
+      <w:proofErr w:type="spellStart"/>
+      <w:r>
+        <w:t>pac</w:t>
+      </w:r>
+      <w:proofErr w:type="spellEnd"/>
+      <w:r>
+        <w:t>-man)</w:t>
       </w:r>
     </w:p>
     <w:p>
@@ -318,10 +412,7 @@
         </w:numPr>
       </w:pPr>
       <w:r>
-        <w:t>Define project milestones and targ</w:t>
-      </w:r>
-      <w:r>
-        <w:t xml:space="preserve">et dates. </w:t>
+        <w:t xml:space="preserve">Define project milestones and target dates. </w:t>
       </w:r>
     </w:p>
     <w:p>
@@ -362,13 +453,7 @@
         <w:rPr>
           <w:b/>
         </w:rPr>
-        <w:t>Completed</w:t>
-      </w:r>
-      <w:r>
-        <w:rPr>
-          <w:b/>
-        </w:rPr>
-        <w:t xml:space="preserve"> Tasks: </w:t>
+        <w:t xml:space="preserve">Completed Tasks: </w:t>
       </w:r>
     </w:p>
     <w:p>
@@ -391,10 +476,16 @@
       </w:pPr>
       <w:r>
         <w:lastRenderedPageBreak/>
-        <w:t xml:space="preserve">Added sample code to test with, learn from, and build on. We can start adding test features we know will be useful for a pac-man game. </w:t>
-      </w:r>
-      <w:bookmarkStart w:id="3" w:name="_GoBack"/>
-      <w:bookmarkEnd w:id="3"/>
+        <w:t xml:space="preserve">Added sample code to test with, learn from, and build on. We can start adding test features we know will be useful for a </w:t>
+      </w:r>
+      <w:proofErr w:type="spellStart"/>
+      <w:r>
+        <w:t>pac</w:t>
+      </w:r>
+      <w:proofErr w:type="spellEnd"/>
+      <w:r>
+        <w:t xml:space="preserve">-man game. </w:t>
+      </w:r>
     </w:p>
     <w:p/>
     <w:p/>
@@ -444,6 +535,39 @@
     </w:p>
     <w:p/>
     <w:p/>
+    <w:p>
+      <w:pPr>
+        <w:pStyle w:val="Heading7"/>
+      </w:pPr>
+      <w:r>
+        <w:rPr>
+          <w:rStyle w:val="Strong"/>
+        </w:rPr>
+        <w:t>Ghost AI</w:t>
+      </w:r>
+      <w:r>
+        <w:rPr>
+          <w:rStyle w:val="Strong"/>
+        </w:rPr>
+        <w:t xml:space="preserve"> Explained: </w:t>
+      </w:r>
+      <w:hyperlink r:id="rId7" w:history="1">
+        <w:r>
+          <w:rPr>
+            <w:rStyle w:val="Hyperlink"/>
+          </w:rPr>
+          <w:t>https://www.youtube.com/watch?v=ataGotQ7ir8</w:t>
+        </w:r>
+      </w:hyperlink>
+    </w:p>
+    <w:p/>
+    <w:p>
+      <w:bookmarkStart w:id="3" w:name="_GoBack"/>
+      <w:bookmarkEnd w:id="3"/>
+      <w:r>
+        <w:t>https://github.com/rm-hull/big-bang/tree/master/examples/pacman</w:t>
+      </w:r>
+    </w:p>
     <w:sectPr>
       <w:pgSz w:w="12240" w:h="15840"/>
       <w:pgMar w:top="1440" w:right="1440" w:bottom="1440" w:left="1440" w:header="720" w:footer="720" w:gutter="0"/>
@@ -941,6 +1065,28 @@
       <w:color w:val="666666"/>
     </w:rPr>
   </w:style>
+  <w:style w:type="paragraph" w:styleId="Heading7">
+    <w:name w:val="heading 7"/>
+    <w:basedOn w:val="Normal"/>
+    <w:next w:val="Normal"/>
+    <w:link w:val="Heading7Char"/>
+    <w:uiPriority w:val="9"/>
+    <w:unhideWhenUsed/>
+    <w:qFormat/>
+    <w:rsid w:val="009B4CF3"/>
+    <w:pPr>
+      <w:keepNext/>
+      <w:keepLines/>
+      <w:spacing w:before="200"/>
+      <w:outlineLvl w:val="6"/>
+    </w:pPr>
+    <w:rPr>
+      <w:rFonts w:asciiTheme="majorHAnsi" w:eastAsiaTheme="majorEastAsia" w:hAnsiTheme="majorHAnsi" w:cstheme="majorBidi"/>
+      <w:i/>
+      <w:iCs/>
+      <w:color w:val="404040" w:themeColor="text1" w:themeTint="BF"/>
+    </w:rPr>
+  </w:style>
   <w:style w:type="character" w:default="1" w:styleId="DefaultParagraphFont">
     <w:name w:val="Default Paragraph Font"/>
     <w:uiPriority w:val="1"/>
@@ -1025,6 +1171,66 @@
       <w:rFonts w:ascii="Tahoma" w:hAnsi="Tahoma" w:cs="Tahoma"/>
       <w:sz w:val="16"/>
       <w:szCs w:val="16"/>
+    </w:rPr>
+  </w:style>
+  <w:style w:type="character" w:customStyle="1" w:styleId="Heading7Char">
+    <w:name w:val="Heading 7 Char"/>
+    <w:basedOn w:val="DefaultParagraphFont"/>
+    <w:link w:val="Heading7"/>
+    <w:uiPriority w:val="9"/>
+    <w:rsid w:val="009B4CF3"/>
+    <w:rPr>
+      <w:rFonts w:asciiTheme="majorHAnsi" w:eastAsiaTheme="majorEastAsia" w:hAnsiTheme="majorHAnsi" w:cstheme="majorBidi"/>
+      <w:i/>
+      <w:iCs/>
+      <w:color w:val="404040" w:themeColor="text1" w:themeTint="BF"/>
+    </w:rPr>
+  </w:style>
+  <w:style w:type="character" w:styleId="Emphasis">
+    <w:name w:val="Emphasis"/>
+    <w:basedOn w:val="DefaultParagraphFont"/>
+    <w:uiPriority w:val="20"/>
+    <w:qFormat/>
+    <w:rsid w:val="009B4CF3"/>
+    <w:rPr>
+      <w:i/>
+      <w:iCs/>
+    </w:rPr>
+  </w:style>
+  <w:style w:type="character" w:styleId="IntenseEmphasis">
+    <w:name w:val="Intense Emphasis"/>
+    <w:basedOn w:val="DefaultParagraphFont"/>
+    <w:uiPriority w:val="21"/>
+    <w:qFormat/>
+    <w:rsid w:val="009B4CF3"/>
+    <w:rPr>
+      <w:b/>
+      <w:bCs/>
+      <w:i/>
+      <w:iCs/>
+      <w:color w:val="4F81BD" w:themeColor="accent1"/>
+    </w:rPr>
+  </w:style>
+  <w:style w:type="character" w:styleId="Strong">
+    <w:name w:val="Strong"/>
+    <w:basedOn w:val="DefaultParagraphFont"/>
+    <w:uiPriority w:val="22"/>
+    <w:qFormat/>
+    <w:rsid w:val="009B4CF3"/>
+    <w:rPr>
+      <w:b/>
+      <w:bCs/>
+    </w:rPr>
+  </w:style>
+  <w:style w:type="character" w:styleId="Hyperlink">
+    <w:name w:val="Hyperlink"/>
+    <w:basedOn w:val="DefaultParagraphFont"/>
+    <w:uiPriority w:val="99"/>
+    <w:unhideWhenUsed/>
+    <w:rsid w:val="007F0451"/>
+    <w:rPr>
+      <w:color w:val="0000FF" w:themeColor="hyperlink"/>
+      <w:u w:val="single"/>
     </w:rPr>
   </w:style>
 </w:styles>
@@ -1280,6 +1486,28 @@
       <w:color w:val="666666"/>
     </w:rPr>
   </w:style>
+  <w:style w:type="paragraph" w:styleId="Heading7">
+    <w:name w:val="heading 7"/>
+    <w:basedOn w:val="Normal"/>
+    <w:next w:val="Normal"/>
+    <w:link w:val="Heading7Char"/>
+    <w:uiPriority w:val="9"/>
+    <w:unhideWhenUsed/>
+    <w:qFormat/>
+    <w:rsid w:val="009B4CF3"/>
+    <w:pPr>
+      <w:keepNext/>
+      <w:keepLines/>
+      <w:spacing w:before="200"/>
+      <w:outlineLvl w:val="6"/>
+    </w:pPr>
+    <w:rPr>
+      <w:rFonts w:asciiTheme="majorHAnsi" w:eastAsiaTheme="majorEastAsia" w:hAnsiTheme="majorHAnsi" w:cstheme="majorBidi"/>
+      <w:i/>
+      <w:iCs/>
+      <w:color w:val="404040" w:themeColor="text1" w:themeTint="BF"/>
+    </w:rPr>
+  </w:style>
   <w:style w:type="character" w:default="1" w:styleId="DefaultParagraphFont">
     <w:name w:val="Default Paragraph Font"/>
     <w:uiPriority w:val="1"/>
@@ -1364,6 +1592,66 @@
       <w:rFonts w:ascii="Tahoma" w:hAnsi="Tahoma" w:cs="Tahoma"/>
       <w:sz w:val="16"/>
       <w:szCs w:val="16"/>
+    </w:rPr>
+  </w:style>
+  <w:style w:type="character" w:customStyle="1" w:styleId="Heading7Char">
+    <w:name w:val="Heading 7 Char"/>
+    <w:basedOn w:val="DefaultParagraphFont"/>
+    <w:link w:val="Heading7"/>
+    <w:uiPriority w:val="9"/>
+    <w:rsid w:val="009B4CF3"/>
+    <w:rPr>
+      <w:rFonts w:asciiTheme="majorHAnsi" w:eastAsiaTheme="majorEastAsia" w:hAnsiTheme="majorHAnsi" w:cstheme="majorBidi"/>
+      <w:i/>
+      <w:iCs/>
+      <w:color w:val="404040" w:themeColor="text1" w:themeTint="BF"/>
+    </w:rPr>
+  </w:style>
+  <w:style w:type="character" w:styleId="Emphasis">
+    <w:name w:val="Emphasis"/>
+    <w:basedOn w:val="DefaultParagraphFont"/>
+    <w:uiPriority w:val="20"/>
+    <w:qFormat/>
+    <w:rsid w:val="009B4CF3"/>
+    <w:rPr>
+      <w:i/>
+      <w:iCs/>
+    </w:rPr>
+  </w:style>
+  <w:style w:type="character" w:styleId="IntenseEmphasis">
+    <w:name w:val="Intense Emphasis"/>
+    <w:basedOn w:val="DefaultParagraphFont"/>
+    <w:uiPriority w:val="21"/>
+    <w:qFormat/>
+    <w:rsid w:val="009B4CF3"/>
+    <w:rPr>
+      <w:b/>
+      <w:bCs/>
+      <w:i/>
+      <w:iCs/>
+      <w:color w:val="4F81BD" w:themeColor="accent1"/>
+    </w:rPr>
+  </w:style>
+  <w:style w:type="character" w:styleId="Strong">
+    <w:name w:val="Strong"/>
+    <w:basedOn w:val="DefaultParagraphFont"/>
+    <w:uiPriority w:val="22"/>
+    <w:qFormat/>
+    <w:rsid w:val="009B4CF3"/>
+    <w:rPr>
+      <w:b/>
+      <w:bCs/>
+    </w:rPr>
+  </w:style>
+  <w:style w:type="character" w:styleId="Hyperlink">
+    <w:name w:val="Hyperlink"/>
+    <w:basedOn w:val="DefaultParagraphFont"/>
+    <w:uiPriority w:val="99"/>
+    <w:unhideWhenUsed/>
+    <w:rsid w:val="007F0451"/>
+    <w:rPr>
+      <w:color w:val="0000FF" w:themeColor="hyperlink"/>
+      <w:u w:val="single"/>
     </w:rPr>
   </w:style>
 </w:styles>

</xml_diff>

<commit_message>
Update design doc and added sprite map
</commit_message>
<xml_diff>
--- a/Game Design Doc.docx
+++ b/Game Design Doc.docx
@@ -18,526 +18,24 @@
           <w:i/>
           <w:color w:val="3C78D8"/>
         </w:rPr>
-        <w:t xml:space="preserve">Game Design for the </w:t>
-      </w:r>
-      <w:proofErr w:type="gramStart"/>
-      <w:r>
-        <w:rPr>
-          <w:i/>
-          <w:color w:val="3C78D8"/>
-        </w:rPr>
-        <w:t>Summer</w:t>
-      </w:r>
-      <w:proofErr w:type="gramEnd"/>
-      <w:r>
-        <w:rPr>
-          <w:i/>
-          <w:color w:val="3C78D8"/>
-        </w:rPr>
-        <w:t xml:space="preserve"> 2019</w:t>
-      </w:r>
-    </w:p>
-    <w:p>
-      <w:pPr>
-        <w:rPr>
-          <w:b/>
-        </w:rPr>
-      </w:pPr>
-      <w:r>
-        <w:rPr>
-          <w:b/>
-        </w:rPr>
-        <w:t xml:space="preserve">(BOLD </w:t>
-      </w:r>
-      <w:proofErr w:type="gramStart"/>
-      <w:r>
-        <w:rPr>
-          <w:b/>
-        </w:rPr>
-        <w:t>text are</w:t>
-      </w:r>
-      <w:proofErr w:type="gramEnd"/>
-      <w:r>
-        <w:rPr>
-          <w:b/>
-        </w:rPr>
-        <w:t xml:space="preserve"> suggested next tasks)</w:t>
-      </w:r>
-    </w:p>
-    <w:p>
-      <w:pPr>
-        <w:pStyle w:val="Subtitle"/>
-        <w:rPr>
-          <w:b/>
-        </w:rPr>
-      </w:pPr>
-      <w:bookmarkStart w:id="1" w:name="_edfv5pwldyx1" w:colFirst="0" w:colLast="0"/>
-      <w:bookmarkEnd w:id="1"/>
-      <w:r>
-        <w:rPr>
-          <w:b/>
-        </w:rPr>
-        <w:t>TODOs:</w:t>
-      </w:r>
-    </w:p>
-    <w:p>
-      <w:pPr>
-        <w:numPr>
-          <w:ilvl w:val="0"/>
-          <w:numId w:val="1"/>
-        </w:numPr>
-      </w:pPr>
-      <w:r>
-        <w:t>Lol get started</w:t>
-      </w:r>
-    </w:p>
-    <w:p>
-      <w:pPr>
-        <w:numPr>
-          <w:ilvl w:val="0"/>
-          <w:numId w:val="1"/>
-        </w:numPr>
-      </w:pPr>
-      <w:r>
-        <w:t xml:space="preserve">Learn HTML, CSS, </w:t>
-      </w:r>
-      <w:proofErr w:type="spellStart"/>
-      <w:r>
-        <w:t>Javascript</w:t>
-      </w:r>
-      <w:proofErr w:type="spellEnd"/>
-      <w:r>
-        <w:t xml:space="preserve"> (</w:t>
-      </w:r>
-      <w:proofErr w:type="spellStart"/>
-      <w:r>
-        <w:t>jonathan</w:t>
-      </w:r>
-      <w:proofErr w:type="spellEnd"/>
-      <w:r>
-        <w:t xml:space="preserve">: Still need to learn </w:t>
-      </w:r>
-      <w:proofErr w:type="spellStart"/>
-      <w:r>
-        <w:t>js</w:t>
-      </w:r>
-      <w:proofErr w:type="spellEnd"/>
-      <w:r>
-        <w:t>)</w:t>
-      </w:r>
-    </w:p>
-    <w:p>
-      <w:pPr>
-        <w:numPr>
-          <w:ilvl w:val="0"/>
-          <w:numId w:val="1"/>
-        </w:numPr>
-      </w:pPr>
-      <w:r>
-        <w:t>(</w:t>
-      </w:r>
-      <w:proofErr w:type="spellStart"/>
-      <w:r>
-        <w:t>jonathan</w:t>
-      </w:r>
-      <w:proofErr w:type="spellEnd"/>
-      <w:r>
-        <w:t>): Learn sprite animation</w:t>
-      </w:r>
-    </w:p>
-    <w:p>
-      <w:pPr>
-        <w:numPr>
-          <w:ilvl w:val="0"/>
-          <w:numId w:val="1"/>
-        </w:numPr>
-      </w:pPr>
-      <w:r>
-        <w:t>Initial Project Setup</w:t>
-      </w:r>
-    </w:p>
-    <w:p>
-      <w:pPr>
-        <w:numPr>
-          <w:ilvl w:val="1"/>
-          <w:numId w:val="1"/>
-        </w:numPr>
-        <w:rPr>
-          <w:strike/>
-        </w:rPr>
-      </w:pPr>
-      <w:r>
-        <w:rPr>
-          <w:strike/>
-        </w:rPr>
-        <w:t xml:space="preserve">Setup </w:t>
-      </w:r>
-      <w:proofErr w:type="spellStart"/>
-      <w:r>
-        <w:rPr>
-          <w:strike/>
-        </w:rPr>
-        <w:t>git</w:t>
-      </w:r>
-      <w:proofErr w:type="spellEnd"/>
-      <w:r>
-        <w:rPr>
-          <w:strike/>
-        </w:rPr>
-        <w:t xml:space="preserve"> repository and access for Jonathan and David</w:t>
-      </w:r>
-    </w:p>
-    <w:p>
-      <w:pPr>
-        <w:numPr>
-          <w:ilvl w:val="1"/>
-          <w:numId w:val="1"/>
-        </w:numPr>
-        <w:rPr>
-          <w:b/>
-        </w:rPr>
-      </w:pPr>
-      <w:r>
-        <w:rPr>
-          <w:b/>
-        </w:rPr>
-        <w:t xml:space="preserve">Create skeleton project that’ll run a simple “hello world” JS app. This will give Jonathan a framework to start creating animation tests. </w:t>
-      </w:r>
-    </w:p>
-    <w:p>
-      <w:pPr>
-        <w:numPr>
-          <w:ilvl w:val="1"/>
-          <w:numId w:val="1"/>
-        </w:numPr>
-      </w:pPr>
-      <w:r>
-        <w:t>Game will initially run on local machine</w:t>
-      </w:r>
-    </w:p>
-    <w:p>
-      <w:pPr>
-        <w:numPr>
-          <w:ilvl w:val="0"/>
-          <w:numId w:val="1"/>
-        </w:numPr>
-      </w:pPr>
-      <w:r>
-        <w:t>Initial goals</w:t>
-      </w:r>
-    </w:p>
-    <w:p>
-      <w:pPr>
-        <w:numPr>
-          <w:ilvl w:val="1"/>
-          <w:numId w:val="1"/>
-        </w:numPr>
-      </w:pPr>
-      <w:r>
-        <w:t>Simple one-level Pac-Man game where game board is represented by simple text file format</w:t>
-      </w:r>
-    </w:p>
-    <w:p>
-      <w:pPr>
-        <w:numPr>
-          <w:ilvl w:val="1"/>
-          <w:numId w:val="1"/>
-        </w:numPr>
-      </w:pPr>
-      <w:r>
-        <w:t>AI ghosts (</w:t>
-      </w:r>
-      <w:proofErr w:type="spellStart"/>
-      <w:r>
-        <w:t>Blinky</w:t>
-      </w:r>
-      <w:proofErr w:type="spellEnd"/>
-      <w:r>
-        <w:t>, Pinky, Inky, Clyde)</w:t>
-      </w:r>
-    </w:p>
-    <w:p>
-      <w:pPr>
-        <w:numPr>
-          <w:ilvl w:val="1"/>
-          <w:numId w:val="1"/>
-        </w:numPr>
-      </w:pPr>
-      <w:r>
-        <w:t>Fruit bonus</w:t>
-      </w:r>
-    </w:p>
-    <w:p>
-      <w:pPr>
-        <w:numPr>
-          <w:ilvl w:val="1"/>
-          <w:numId w:val="1"/>
-        </w:numPr>
-      </w:pPr>
-      <w:r>
-        <w:t>Pellets and Power pellets</w:t>
-      </w:r>
-    </w:p>
-    <w:p>
-      <w:pPr>
-        <w:numPr>
-          <w:ilvl w:val="1"/>
-          <w:numId w:val="1"/>
-        </w:numPr>
-      </w:pPr>
-      <w:r>
-        <w:t xml:space="preserve">Graphically influenced by original </w:t>
-      </w:r>
-      <w:proofErr w:type="spellStart"/>
-      <w:r>
-        <w:t>pac</w:t>
-      </w:r>
-      <w:proofErr w:type="spellEnd"/>
-      <w:r>
-        <w:t>-man.</w:t>
-      </w:r>
-    </w:p>
-    <w:p>
-      <w:pPr>
-        <w:numPr>
-          <w:ilvl w:val="1"/>
-          <w:numId w:val="1"/>
-        </w:numPr>
-      </w:pPr>
-      <w:r>
-        <w:t>Sound effects</w:t>
-      </w:r>
-    </w:p>
-    <w:p>
-      <w:pPr>
-        <w:numPr>
-          <w:ilvl w:val="1"/>
-          <w:numId w:val="1"/>
-        </w:numPr>
-      </w:pPr>
-      <w:r>
-        <w:t>Level start music</w:t>
-      </w:r>
-    </w:p>
-    <w:p>
-      <w:pPr>
-        <w:numPr>
-          <w:ilvl w:val="1"/>
-          <w:numId w:val="1"/>
-        </w:numPr>
-      </w:pPr>
-      <w:r>
-        <w:t>Constraints</w:t>
-      </w:r>
-    </w:p>
-    <w:p>
-      <w:pPr>
-        <w:numPr>
-          <w:ilvl w:val="2"/>
-          <w:numId w:val="1"/>
-        </w:numPr>
-      </w:pPr>
-      <w:r>
-        <w:t xml:space="preserve">No scoring/high scores. </w:t>
-      </w:r>
-    </w:p>
-    <w:p>
-      <w:pPr>
-        <w:numPr>
-          <w:ilvl w:val="2"/>
-          <w:numId w:val="1"/>
-        </w:numPr>
-      </w:pPr>
-      <w:r>
-        <w:t>No 1 or 2 player modes</w:t>
-      </w:r>
-    </w:p>
-    <w:p>
-      <w:pPr>
-        <w:numPr>
-          <w:ilvl w:val="2"/>
-          <w:numId w:val="1"/>
-        </w:numPr>
-      </w:pPr>
-      <w:r>
-        <w:t>3-lives, no 1-ups</w:t>
-      </w:r>
-    </w:p>
-    <w:p>
-      <w:pPr>
-        <w:numPr>
-          <w:ilvl w:val="0"/>
-          <w:numId w:val="1"/>
-        </w:numPr>
-      </w:pPr>
-      <w:r>
-        <w:t>Design Phase</w:t>
-      </w:r>
-    </w:p>
-    <w:p>
-      <w:pPr>
-        <w:numPr>
-          <w:ilvl w:val="1"/>
-          <w:numId w:val="1"/>
-        </w:numPr>
-      </w:pPr>
-      <w:r>
-        <w:t xml:space="preserve">Create game rules and objectives (not hard since we already know </w:t>
-      </w:r>
-      <w:proofErr w:type="spellStart"/>
-      <w:r>
-        <w:t>pac</w:t>
-      </w:r>
-      <w:proofErr w:type="spellEnd"/>
-      <w:r>
-        <w:t>-man)</w:t>
-      </w:r>
-    </w:p>
-    <w:p>
-      <w:pPr>
-        <w:numPr>
-          <w:ilvl w:val="1"/>
-          <w:numId w:val="1"/>
-        </w:numPr>
-      </w:pPr>
-      <w:r>
-        <w:t>Create design document describing the overall architecture of the game logic.</w:t>
-      </w:r>
-    </w:p>
-    <w:p>
-      <w:pPr>
-        <w:numPr>
-          <w:ilvl w:val="1"/>
-          <w:numId w:val="1"/>
-        </w:numPr>
-      </w:pPr>
-      <w:r>
-        <w:t xml:space="preserve">Define project milestones and target dates. </w:t>
-      </w:r>
-    </w:p>
-    <w:p>
-      <w:pPr>
-        <w:numPr>
-          <w:ilvl w:val="2"/>
-          <w:numId w:val="1"/>
-        </w:numPr>
-      </w:pPr>
-      <w:r>
-        <w:t>We can define a minimum viable product (MVP) that is just a subset of the above “Initial Goals.” But hitting every goal will be our objective. Our milestones will be ordered in a way that will let us hit the MVP sooner than later.</w:t>
-      </w:r>
-    </w:p>
-    <w:p>
-      <w:pPr>
-        <w:numPr>
-          <w:ilvl w:val="1"/>
-          <w:numId w:val="1"/>
-        </w:numPr>
-      </w:pPr>
-      <w:r>
-        <w:t>Assign project responsibilities</w:t>
+        <w:t>Game Design for the Summer 2019</w:t>
       </w:r>
     </w:p>
     <w:p/>
-    <w:p/>
-    <w:p/>
-    <w:p>
-      <w:pPr>
-        <w:pStyle w:val="Subtitle"/>
-        <w:rPr>
-          <w:b/>
-        </w:rPr>
-      </w:pPr>
-      <w:bookmarkStart w:id="2" w:name="_6oyixwwcyr2u" w:colFirst="0" w:colLast="0"/>
-      <w:bookmarkEnd w:id="2"/>
-      <w:r>
-        <w:rPr>
-          <w:b/>
-        </w:rPr>
-        <w:t xml:space="preserve">Completed Tasks: </w:t>
-      </w:r>
-    </w:p>
-    <w:p>
-      <w:pPr>
-        <w:numPr>
-          <w:ilvl w:val="0"/>
-          <w:numId w:val="2"/>
-        </w:numPr>
-      </w:pPr>
-      <w:r>
-        <w:t>HTML doc for website menu and game up. Style choices up for debate but can be worked on later.</w:t>
-      </w:r>
-    </w:p>
-    <w:p>
-      <w:pPr>
-        <w:numPr>
-          <w:ilvl w:val="0"/>
-          <w:numId w:val="2"/>
-        </w:numPr>
-      </w:pPr>
-      <w:r>
-        <w:lastRenderedPageBreak/>
-        <w:t xml:space="preserve">Added sample code to test with, learn from, and build on. We can start adding test features we know will be useful for a </w:t>
-      </w:r>
-      <w:proofErr w:type="spellStart"/>
-      <w:r>
-        <w:t>pac</w:t>
-      </w:r>
-      <w:proofErr w:type="spellEnd"/>
-      <w:r>
-        <w:t xml:space="preserve">-man game. </w:t>
-      </w:r>
-    </w:p>
-    <w:p/>
-    <w:p/>
-    <w:p/>
-    <w:p>
-      <w:r>
-        <w:rPr>
-          <w:noProof/>
-          <w:lang w:val="en-US"/>
-        </w:rPr>
-        <w:drawing>
-          <wp:inline distT="114300" distB="114300" distL="114300" distR="114300">
-            <wp:extent cx="3033713" cy="2134295"/>
-            <wp:effectExtent l="0" t="0" r="0" b="0"/>
-            <wp:docPr id="1" name="image1.png"/>
-            <wp:cNvGraphicFramePr/>
-            <a:graphic xmlns:a="http://schemas.openxmlformats.org/drawingml/2006/main">
-              <a:graphicData uri="http://schemas.openxmlformats.org/drawingml/2006/picture">
-                <pic:pic xmlns:pic="http://schemas.openxmlformats.org/drawingml/2006/picture">
-                  <pic:nvPicPr>
-                    <pic:cNvPr id="0" name="image1.png"/>
-                    <pic:cNvPicPr preferRelativeResize="0"/>
-                  </pic:nvPicPr>
-                  <pic:blipFill>
-                    <a:blip r:embed="rId6"/>
-                    <a:srcRect/>
-                    <a:stretch>
-                      <a:fillRect/>
-                    </a:stretch>
-                  </pic:blipFill>
-                  <pic:spPr>
-                    <a:xfrm>
-                      <a:off x="0" y="0"/>
-                      <a:ext cx="3033713" cy="2134295"/>
-                    </a:xfrm>
-                    <a:prstGeom prst="rect">
-                      <a:avLst/>
-                    </a:prstGeom>
-                    <a:ln/>
-                  </pic:spPr>
-                </pic:pic>
-              </a:graphicData>
-            </a:graphic>
-          </wp:inline>
-        </w:drawing>
-      </w:r>
-    </w:p>
-    <w:p/>
-    <w:p/>
+    <w:p>
+      <w:pPr>
+        <w:pStyle w:val="Heading1"/>
+      </w:pPr>
+      <w:r>
+        <w:t>References</w:t>
+      </w:r>
+    </w:p>
     <w:p>
       <w:pPr>
         <w:pStyle w:val="Heading7"/>
+        <w:rPr>
+          <w:rStyle w:val="Hyperlink"/>
+        </w:rPr>
       </w:pPr>
       <w:r>
         <w:rPr>
@@ -551,7 +49,7 @@
         </w:rPr>
         <w:t xml:space="preserve"> Explained: </w:t>
       </w:r>
-      <w:hyperlink r:id="rId7" w:history="1">
+      <w:hyperlink r:id="rId6" w:history="1">
         <w:r>
           <w:rPr>
             <w:rStyle w:val="Hyperlink"/>
@@ -560,13 +58,1235 @@
         </w:r>
       </w:hyperlink>
     </w:p>
+    <w:p>
+      <w:bookmarkStart w:id="1" w:name="_GoBack"/>
+      <w:bookmarkEnd w:id="1"/>
+    </w:p>
+    <w:p>
+      <w:hyperlink r:id="rId7" w:history="1">
+        <w:r>
+          <w:rPr>
+            <w:rStyle w:val="Hyperlink"/>
+          </w:rPr>
+          <w:t>https://github.com/rm-hull/big-bang/tree/master/examples/pacman</w:t>
+        </w:r>
+      </w:hyperlink>
+    </w:p>
     <w:p/>
-    <w:p>
-      <w:bookmarkStart w:id="3" w:name="_GoBack"/>
-      <w:bookmarkEnd w:id="3"/>
-      <w:r>
-        <w:t>https://github.com/rm-hull/big-bang/tree/master/examples/pacman</w:t>
-      </w:r>
+    <w:p/>
+    <w:p>
+      <w:pPr>
+        <w:pStyle w:val="Heading1"/>
+      </w:pPr>
+      <w:r>
+        <w:t xml:space="preserve">Milestone 1 - </w:t>
+      </w:r>
+      <w:r>
+        <w:t xml:space="preserve">Draw </w:t>
+      </w:r>
+      <w:r>
+        <w:t>Game</w:t>
+      </w:r>
+      <w:r>
+        <w:t xml:space="preserve"> B</w:t>
+      </w:r>
+      <w:r>
+        <w:t>oard</w:t>
+      </w:r>
+    </w:p>
+    <w:p/>
+    <w:p>
+      <w:pPr>
+        <w:pStyle w:val="Heading2"/>
+      </w:pPr>
+      <w:r>
+        <w:t>Objectives</w:t>
+      </w:r>
+    </w:p>
+    <w:p/>
+    <w:p>
+      <w:pPr>
+        <w:pStyle w:val="ListParagraph"/>
+        <w:numPr>
+          <w:ilvl w:val="0"/>
+          <w:numId w:val="3"/>
+        </w:numPr>
+      </w:pPr>
+      <w:r>
+        <w:t xml:space="preserve">Create initial sprite data structures to hold game board data. Can also include placeholder classes for Pac-man and ghosts. </w:t>
+      </w:r>
+    </w:p>
+    <w:p>
+      <w:pPr>
+        <w:pStyle w:val="ListParagraph"/>
+        <w:numPr>
+          <w:ilvl w:val="0"/>
+          <w:numId w:val="3"/>
+        </w:numPr>
+      </w:pPr>
+      <w:r>
+        <w:t xml:space="preserve">Read in </w:t>
+      </w:r>
+      <w:r>
+        <w:t>GameBoard1.txt</w:t>
+      </w:r>
+      <w:r>
+        <w:t xml:space="preserve"> text file and render walls and pellets. </w:t>
+      </w:r>
+    </w:p>
+    <w:p>
+      <w:pPr>
+        <w:pStyle w:val="ListParagraph"/>
+        <w:numPr>
+          <w:ilvl w:val="1"/>
+          <w:numId w:val="3"/>
+        </w:numPr>
+      </w:pPr>
+      <w:r>
+        <w:t>Game</w:t>
+      </w:r>
+      <w:r>
+        <w:t xml:space="preserve"> </w:t>
+      </w:r>
+      <w:r>
+        <w:t>board will use a 28x31 tile</w:t>
+      </w:r>
+      <w:r>
+        <w:t xml:space="preserve"> </w:t>
+      </w:r>
+      <w:r>
+        <w:t>set, rendered from the sprite map (</w:t>
+      </w:r>
+      <w:r>
+        <w:t>spritemap-384.png</w:t>
+      </w:r>
+      <w:r>
+        <w:t xml:space="preserve">). </w:t>
+      </w:r>
+      <w:r>
+        <w:t xml:space="preserve">The canvas size will exactly match the size of the laid out tile set. Each tile will be 24x24 pixels. </w:t>
+      </w:r>
+      <w:r>
+        <w:t>This means the game</w:t>
+      </w:r>
+      <w:r>
+        <w:t xml:space="preserve"> </w:t>
+      </w:r>
+      <w:r>
+        <w:t>board’s pixel dimensions are:</w:t>
+      </w:r>
+      <w:r>
+        <w:t xml:space="preserve"> </w:t>
+      </w:r>
+      <w:r>
+        <w:t>672x744</w:t>
+      </w:r>
+      <w:r>
+        <w:t>.</w:t>
+      </w:r>
+    </w:p>
+    <w:p/>
+    <w:p>
+      <w:pPr>
+        <w:pStyle w:val="Heading2"/>
+      </w:pPr>
+      <w:r>
+        <w:t>Data Structures</w:t>
+      </w:r>
+    </w:p>
+    <w:p>
+      <w:pPr>
+        <w:rPr>
+          <w:rFonts w:ascii="Courier New" w:hAnsi="Courier New" w:cs="Courier New"/>
+        </w:rPr>
+      </w:pPr>
+    </w:p>
+    <w:p>
+      <w:pPr>
+        <w:pStyle w:val="ListParagraph"/>
+        <w:numPr>
+          <w:ilvl w:val="0"/>
+          <w:numId w:val="3"/>
+        </w:numPr>
+        <w:rPr>
+          <w:rFonts w:ascii="Courier New" w:hAnsi="Courier New" w:cs="Courier New"/>
+        </w:rPr>
+      </w:pPr>
+      <w:r>
+        <w:rPr>
+          <w:rFonts w:ascii="Courier New" w:hAnsi="Courier New" w:cs="Courier New"/>
+        </w:rPr>
+        <w:t>Point</w:t>
+      </w:r>
+      <w:r>
+        <w:rPr>
+          <w:rFonts w:ascii="Courier New" w:hAnsi="Courier New" w:cs="Courier New"/>
+        </w:rPr>
+        <w:t xml:space="preserve"> (2d int vector)</w:t>
+      </w:r>
+    </w:p>
+    <w:p>
+      <w:pPr>
+        <w:pStyle w:val="ListParagraph"/>
+        <w:numPr>
+          <w:ilvl w:val="1"/>
+          <w:numId w:val="3"/>
+        </w:numPr>
+        <w:rPr>
+          <w:rFonts w:ascii="Courier New" w:hAnsi="Courier New" w:cs="Courier New"/>
+        </w:rPr>
+      </w:pPr>
+      <w:r>
+        <w:rPr>
+          <w:rFonts w:ascii="Courier New" w:hAnsi="Courier New" w:cs="Courier New"/>
+        </w:rPr>
+        <w:t>x</w:t>
+      </w:r>
+    </w:p>
+    <w:p>
+      <w:pPr>
+        <w:pStyle w:val="ListParagraph"/>
+        <w:numPr>
+          <w:ilvl w:val="1"/>
+          <w:numId w:val="3"/>
+        </w:numPr>
+        <w:rPr>
+          <w:rFonts w:ascii="Courier New" w:hAnsi="Courier New" w:cs="Courier New"/>
+        </w:rPr>
+      </w:pPr>
+      <w:r>
+        <w:rPr>
+          <w:rFonts w:ascii="Courier New" w:hAnsi="Courier New" w:cs="Courier New"/>
+        </w:rPr>
+        <w:t>y</w:t>
+      </w:r>
+    </w:p>
+    <w:p>
+      <w:pPr>
+        <w:pStyle w:val="ListParagraph"/>
+        <w:numPr>
+          <w:ilvl w:val="1"/>
+          <w:numId w:val="3"/>
+        </w:numPr>
+        <w:rPr>
+          <w:rFonts w:ascii="Courier New" w:hAnsi="Courier New" w:cs="Courier New"/>
+        </w:rPr>
+      </w:pPr>
+      <w:r>
+        <w:rPr>
+          <w:rFonts w:ascii="Courier New" w:hAnsi="Courier New" w:cs="Courier New"/>
+        </w:rPr>
+        <w:t>dist(</w:t>
+      </w:r>
+      <w:r>
+        <w:rPr>
+          <w:rFonts w:ascii="Courier New" w:hAnsi="Courier New" w:cs="Courier New"/>
+        </w:rPr>
+        <w:t>Point</w:t>
+      </w:r>
+      <w:r>
+        <w:rPr>
+          <w:rFonts w:ascii="Courier New" w:hAnsi="Courier New" w:cs="Courier New"/>
+        </w:rPr>
+        <w:t>)</w:t>
+      </w:r>
+    </w:p>
+    <w:p>
+      <w:pPr>
+        <w:pStyle w:val="ListParagraph"/>
+        <w:numPr>
+          <w:ilvl w:val="1"/>
+          <w:numId w:val="3"/>
+        </w:numPr>
+        <w:rPr>
+          <w:rFonts w:ascii="Courier New" w:hAnsi="Courier New" w:cs="Courier New"/>
+        </w:rPr>
+      </w:pPr>
+    </w:p>
+    <w:p>
+      <w:pPr>
+        <w:pStyle w:val="ListParagraph"/>
+        <w:numPr>
+          <w:ilvl w:val="0"/>
+          <w:numId w:val="3"/>
+        </w:numPr>
+        <w:rPr>
+          <w:rFonts w:ascii="Courier New" w:hAnsi="Courier New" w:cs="Courier New"/>
+        </w:rPr>
+      </w:pPr>
+      <w:r>
+        <w:rPr>
+          <w:rFonts w:ascii="Courier New" w:hAnsi="Courier New" w:cs="Courier New"/>
+        </w:rPr>
+        <w:t>Gameboard</w:t>
+      </w:r>
+    </w:p>
+    <w:p>
+      <w:pPr>
+        <w:pStyle w:val="ListParagraph"/>
+        <w:numPr>
+          <w:ilvl w:val="1"/>
+          <w:numId w:val="3"/>
+        </w:numPr>
+        <w:rPr>
+          <w:rFonts w:ascii="Courier New" w:hAnsi="Courier New" w:cs="Courier New"/>
+        </w:rPr>
+      </w:pPr>
+      <w:r>
+        <w:rPr>
+          <w:rFonts w:ascii="Courier New" w:hAnsi="Courier New" w:cs="Courier New"/>
+        </w:rPr>
+        <w:t>tileWid</w:t>
+      </w:r>
+      <w:r>
+        <w:rPr>
+          <w:rFonts w:ascii="Courier New" w:hAnsi="Courier New" w:cs="Courier New"/>
+        </w:rPr>
+        <w:t>th, tileHeight</w:t>
+      </w:r>
+    </w:p>
+    <w:p>
+      <w:pPr>
+        <w:pStyle w:val="ListParagraph"/>
+        <w:numPr>
+          <w:ilvl w:val="1"/>
+          <w:numId w:val="3"/>
+        </w:numPr>
+        <w:rPr>
+          <w:rFonts w:ascii="Courier New" w:hAnsi="Courier New" w:cs="Courier New"/>
+        </w:rPr>
+      </w:pPr>
+      <w:r>
+        <w:rPr>
+          <w:rFonts w:ascii="Courier New" w:hAnsi="Courier New" w:cs="Courier New"/>
+        </w:rPr>
+        <w:t>Wall</w:t>
+      </w:r>
+      <w:r>
+        <w:rPr>
+          <w:rFonts w:ascii="Courier New" w:hAnsi="Courier New" w:cs="Courier New"/>
+        </w:rPr>
+        <w:t>[]</w:t>
+      </w:r>
+    </w:p>
+    <w:p>
+      <w:pPr>
+        <w:pStyle w:val="ListParagraph"/>
+        <w:numPr>
+          <w:ilvl w:val="1"/>
+          <w:numId w:val="3"/>
+        </w:numPr>
+        <w:rPr>
+          <w:rFonts w:ascii="Courier New" w:hAnsi="Courier New" w:cs="Courier New"/>
+        </w:rPr>
+      </w:pPr>
+      <w:r>
+        <w:rPr>
+          <w:rFonts w:ascii="Courier New" w:hAnsi="Courier New" w:cs="Courier New"/>
+        </w:rPr>
+        <w:t>Pellet[]</w:t>
+      </w:r>
+    </w:p>
+    <w:p>
+      <w:pPr>
+        <w:pStyle w:val="ListParagraph"/>
+        <w:numPr>
+          <w:ilvl w:val="1"/>
+          <w:numId w:val="3"/>
+        </w:numPr>
+        <w:rPr>
+          <w:rFonts w:ascii="Courier New" w:hAnsi="Courier New" w:cs="Courier New"/>
+        </w:rPr>
+      </w:pPr>
+      <w:r>
+        <w:rPr>
+          <w:rFonts w:ascii="Courier New" w:hAnsi="Courier New" w:cs="Courier New"/>
+        </w:rPr>
+        <w:t>PowerPellet[]</w:t>
+      </w:r>
+    </w:p>
+    <w:p>
+      <w:pPr>
+        <w:pStyle w:val="ListParagraph"/>
+        <w:numPr>
+          <w:ilvl w:val="1"/>
+          <w:numId w:val="3"/>
+        </w:numPr>
+        <w:rPr>
+          <w:rFonts w:ascii="Courier New" w:hAnsi="Courier New" w:cs="Courier New"/>
+        </w:rPr>
+      </w:pPr>
+      <w:r>
+        <w:rPr>
+          <w:rFonts w:ascii="Courier New" w:hAnsi="Courier New" w:cs="Courier New"/>
+        </w:rPr>
+        <w:lastRenderedPageBreak/>
+        <w:t>Pacman</w:t>
+      </w:r>
+    </w:p>
+    <w:p>
+      <w:pPr>
+        <w:pStyle w:val="ListParagraph"/>
+        <w:numPr>
+          <w:ilvl w:val="1"/>
+          <w:numId w:val="3"/>
+        </w:numPr>
+        <w:rPr>
+          <w:rFonts w:ascii="Courier New" w:hAnsi="Courier New" w:cs="Courier New"/>
+        </w:rPr>
+      </w:pPr>
+      <w:r>
+        <w:rPr>
+          <w:rFonts w:ascii="Courier New" w:hAnsi="Courier New" w:cs="Courier New"/>
+        </w:rPr>
+        <w:t>Ghost[]</w:t>
+      </w:r>
+    </w:p>
+    <w:p>
+      <w:pPr>
+        <w:pStyle w:val="ListParagraph"/>
+        <w:numPr>
+          <w:ilvl w:val="1"/>
+          <w:numId w:val="3"/>
+        </w:numPr>
+        <w:rPr>
+          <w:rFonts w:ascii="Courier New" w:hAnsi="Courier New" w:cs="Courier New"/>
+        </w:rPr>
+      </w:pPr>
+    </w:p>
+    <w:p>
+      <w:pPr>
+        <w:pStyle w:val="ListParagraph"/>
+        <w:numPr>
+          <w:ilvl w:val="1"/>
+          <w:numId w:val="3"/>
+        </w:numPr>
+        <w:rPr>
+          <w:rFonts w:ascii="Courier New" w:hAnsi="Courier New" w:cs="Courier New"/>
+        </w:rPr>
+      </w:pPr>
+      <w:r>
+        <w:rPr>
+          <w:rFonts w:ascii="Courier New" w:hAnsi="Courier New" w:cs="Courier New"/>
+        </w:rPr>
+        <w:t>draw()</w:t>
+      </w:r>
+    </w:p>
+    <w:p>
+      <w:pPr>
+        <w:pStyle w:val="ListParagraph"/>
+        <w:numPr>
+          <w:ilvl w:val="1"/>
+          <w:numId w:val="3"/>
+        </w:numPr>
+        <w:rPr>
+          <w:rFonts w:ascii="Courier New" w:hAnsi="Courier New" w:cs="Courier New"/>
+        </w:rPr>
+      </w:pPr>
+    </w:p>
+    <w:p>
+      <w:pPr>
+        <w:pStyle w:val="ListParagraph"/>
+        <w:numPr>
+          <w:ilvl w:val="0"/>
+          <w:numId w:val="3"/>
+        </w:numPr>
+        <w:rPr>
+          <w:rFonts w:ascii="Courier New" w:hAnsi="Courier New" w:cs="Courier New"/>
+        </w:rPr>
+      </w:pPr>
+      <w:r>
+        <w:rPr>
+          <w:rFonts w:ascii="Courier New" w:hAnsi="Courier New" w:cs="Courier New"/>
+        </w:rPr>
+        <w:t>Sprite</w:t>
+      </w:r>
+    </w:p>
+    <w:p>
+      <w:pPr>
+        <w:pStyle w:val="ListParagraph"/>
+        <w:numPr>
+          <w:ilvl w:val="1"/>
+          <w:numId w:val="3"/>
+        </w:numPr>
+        <w:rPr>
+          <w:rFonts w:ascii="Courier New" w:hAnsi="Courier New" w:cs="Courier New"/>
+        </w:rPr>
+      </w:pPr>
+      <w:r>
+        <w:rPr>
+          <w:rFonts w:ascii="Courier New" w:hAnsi="Courier New" w:cs="Courier New"/>
+        </w:rPr>
+        <w:t xml:space="preserve">Point </w:t>
+      </w:r>
+      <w:r>
+        <w:rPr>
+          <w:rFonts w:ascii="Courier New" w:hAnsi="Courier New" w:cs="Courier New"/>
+        </w:rPr>
+        <w:t>tilePos</w:t>
+      </w:r>
+    </w:p>
+    <w:p>
+      <w:pPr>
+        <w:pStyle w:val="ListParagraph"/>
+        <w:numPr>
+          <w:ilvl w:val="1"/>
+          <w:numId w:val="3"/>
+        </w:numPr>
+        <w:rPr>
+          <w:rFonts w:ascii="Courier New" w:hAnsi="Courier New" w:cs="Courier New"/>
+        </w:rPr>
+      </w:pPr>
+      <w:r>
+        <w:rPr>
+          <w:rFonts w:ascii="Courier New" w:hAnsi="Courier New" w:cs="Courier New"/>
+        </w:rPr>
+        <w:t xml:space="preserve">Point </w:t>
+      </w:r>
+      <w:r>
+        <w:rPr>
+          <w:rFonts w:ascii="Courier New" w:hAnsi="Courier New" w:cs="Courier New"/>
+        </w:rPr>
+        <w:t>pixelPos</w:t>
+      </w:r>
+    </w:p>
+    <w:p>
+      <w:pPr>
+        <w:pStyle w:val="ListParagraph"/>
+        <w:numPr>
+          <w:ilvl w:val="1"/>
+          <w:numId w:val="3"/>
+        </w:numPr>
+        <w:rPr>
+          <w:rFonts w:ascii="Courier New" w:hAnsi="Courier New" w:cs="Courier New"/>
+        </w:rPr>
+      </w:pPr>
+      <w:r>
+        <w:rPr>
+          <w:rFonts w:ascii="Courier New" w:hAnsi="Courier New" w:cs="Courier New"/>
+        </w:rPr>
+        <w:t>i</w:t>
+      </w:r>
+      <w:r>
+        <w:rPr>
+          <w:rFonts w:ascii="Courier New" w:hAnsi="Courier New" w:cs="Courier New"/>
+        </w:rPr>
+        <w:t xml:space="preserve">nt </w:t>
+      </w:r>
+      <w:r>
+        <w:rPr>
+          <w:rFonts w:ascii="Courier New" w:hAnsi="Courier New" w:cs="Courier New"/>
+        </w:rPr>
+        <w:t>currentFrame</w:t>
+      </w:r>
+    </w:p>
+    <w:p>
+      <w:pPr>
+        <w:pStyle w:val="ListParagraph"/>
+        <w:numPr>
+          <w:ilvl w:val="1"/>
+          <w:numId w:val="3"/>
+        </w:numPr>
+        <w:rPr>
+          <w:rFonts w:ascii="Courier New" w:hAnsi="Courier New" w:cs="Courier New"/>
+        </w:rPr>
+      </w:pPr>
+    </w:p>
+    <w:p>
+      <w:pPr>
+        <w:pStyle w:val="ListParagraph"/>
+        <w:numPr>
+          <w:ilvl w:val="1"/>
+          <w:numId w:val="3"/>
+        </w:numPr>
+        <w:rPr>
+          <w:rFonts w:ascii="Courier New" w:hAnsi="Courier New" w:cs="Courier New"/>
+        </w:rPr>
+      </w:pPr>
+      <w:r>
+        <w:rPr>
+          <w:rFonts w:ascii="Courier New" w:hAnsi="Courier New" w:cs="Courier New"/>
+        </w:rPr>
+        <w:t>draw(</w:t>
+      </w:r>
+      <w:r>
+        <w:rPr>
+          <w:rFonts w:ascii="Courier New" w:hAnsi="Courier New" w:cs="Courier New"/>
+        </w:rPr>
+        <w:t>ivec2</w:t>
+      </w:r>
+      <w:r>
+        <w:rPr>
+          <w:rFonts w:ascii="Courier New" w:hAnsi="Courier New" w:cs="Courier New"/>
+        </w:rPr>
+        <w:t xml:space="preserve"> sourceTile</w:t>
+      </w:r>
+      <w:r>
+        <w:rPr>
+          <w:rFonts w:ascii="Courier New" w:hAnsi="Courier New" w:cs="Courier New"/>
+        </w:rPr>
+        <w:t>)</w:t>
+      </w:r>
+    </w:p>
+    <w:p>
+      <w:pPr>
+        <w:pStyle w:val="ListParagraph"/>
+        <w:numPr>
+          <w:ilvl w:val="1"/>
+          <w:numId w:val="3"/>
+        </w:numPr>
+        <w:rPr>
+          <w:rFonts w:ascii="Courier New" w:hAnsi="Courier New" w:cs="Courier New"/>
+        </w:rPr>
+      </w:pPr>
+    </w:p>
+    <w:p>
+      <w:pPr>
+        <w:pStyle w:val="ListParagraph"/>
+        <w:numPr>
+          <w:ilvl w:val="0"/>
+          <w:numId w:val="3"/>
+        </w:numPr>
+        <w:rPr>
+          <w:rFonts w:ascii="Courier New" w:hAnsi="Courier New" w:cs="Courier New"/>
+        </w:rPr>
+      </w:pPr>
+      <w:r>
+        <w:rPr>
+          <w:rFonts w:ascii="Courier New" w:hAnsi="Courier New" w:cs="Courier New"/>
+        </w:rPr>
+        <w:t>Wall extends Sprite</w:t>
+      </w:r>
+    </w:p>
+    <w:p>
+      <w:pPr>
+        <w:pStyle w:val="ListParagraph"/>
+        <w:numPr>
+          <w:ilvl w:val="1"/>
+          <w:numId w:val="3"/>
+        </w:numPr>
+        <w:rPr>
+          <w:rFonts w:ascii="Courier New" w:hAnsi="Courier New" w:cs="Courier New"/>
+        </w:rPr>
+      </w:pPr>
+      <w:r>
+        <w:rPr>
+          <w:rFonts w:ascii="Courier New" w:hAnsi="Courier New" w:cs="Courier New"/>
+        </w:rPr>
+        <w:t xml:space="preserve">Point </w:t>
+      </w:r>
+      <w:r>
+        <w:rPr>
+          <w:rFonts w:ascii="Courier New" w:hAnsi="Courier New" w:cs="Courier New"/>
+        </w:rPr>
+        <w:t>sourceTile</w:t>
+      </w:r>
+    </w:p>
+    <w:p>
+      <w:pPr>
+        <w:pStyle w:val="ListParagraph"/>
+        <w:numPr>
+          <w:ilvl w:val="1"/>
+          <w:numId w:val="3"/>
+        </w:numPr>
+        <w:rPr>
+          <w:rFonts w:ascii="Courier New" w:hAnsi="Courier New" w:cs="Courier New"/>
+        </w:rPr>
+      </w:pPr>
+    </w:p>
+    <w:p>
+      <w:pPr>
+        <w:pStyle w:val="ListParagraph"/>
+        <w:numPr>
+          <w:ilvl w:val="1"/>
+          <w:numId w:val="3"/>
+        </w:numPr>
+        <w:rPr>
+          <w:rFonts w:ascii="Courier New" w:hAnsi="Courier New" w:cs="Courier New"/>
+        </w:rPr>
+      </w:pPr>
+      <w:r>
+        <w:rPr>
+          <w:rFonts w:ascii="Courier New" w:hAnsi="Courier New" w:cs="Courier New"/>
+        </w:rPr>
+        <w:t>draw()</w:t>
+      </w:r>
+    </w:p>
+    <w:p>
+      <w:pPr>
+        <w:pStyle w:val="ListParagraph"/>
+        <w:numPr>
+          <w:ilvl w:val="0"/>
+          <w:numId w:val="3"/>
+        </w:numPr>
+        <w:rPr>
+          <w:rFonts w:ascii="Courier New" w:hAnsi="Courier New" w:cs="Courier New"/>
+        </w:rPr>
+      </w:pPr>
+      <w:r>
+        <w:rPr>
+          <w:rFonts w:ascii="Courier New" w:hAnsi="Courier New" w:cs="Courier New"/>
+        </w:rPr>
+        <w:t>Pellet extends Sprite</w:t>
+      </w:r>
+    </w:p>
+    <w:p>
+      <w:pPr>
+        <w:pStyle w:val="ListParagraph"/>
+        <w:numPr>
+          <w:ilvl w:val="1"/>
+          <w:numId w:val="3"/>
+        </w:numPr>
+        <w:rPr>
+          <w:rFonts w:ascii="Courier New" w:hAnsi="Courier New" w:cs="Courier New"/>
+        </w:rPr>
+      </w:pPr>
+      <w:r>
+        <w:rPr>
+          <w:rFonts w:ascii="Courier New" w:hAnsi="Courier New" w:cs="Courier New"/>
+        </w:rPr>
+        <w:t xml:space="preserve">Bool </w:t>
+      </w:r>
+      <w:r>
+        <w:rPr>
+          <w:rFonts w:ascii="Courier New" w:hAnsi="Courier New" w:cs="Courier New"/>
+        </w:rPr>
+        <w:t>isPower</w:t>
+      </w:r>
+    </w:p>
+    <w:p>
+      <w:pPr>
+        <w:pStyle w:val="ListParagraph"/>
+        <w:numPr>
+          <w:ilvl w:val="1"/>
+          <w:numId w:val="3"/>
+        </w:numPr>
+        <w:rPr>
+          <w:rFonts w:ascii="Courier New" w:hAnsi="Courier New" w:cs="Courier New"/>
+        </w:rPr>
+      </w:pPr>
+      <w:r>
+        <w:rPr>
+          <w:rFonts w:ascii="Courier New" w:hAnsi="Courier New" w:cs="Courier New"/>
+        </w:rPr>
+        <w:t xml:space="preserve">Int </w:t>
+      </w:r>
+      <w:r>
+        <w:rPr>
+          <w:rFonts w:ascii="Courier New" w:hAnsi="Courier New" w:cs="Courier New"/>
+        </w:rPr>
+        <w:t>currentFrame</w:t>
+      </w:r>
+    </w:p>
+    <w:p>
+      <w:pPr>
+        <w:pStyle w:val="ListParagraph"/>
+        <w:numPr>
+          <w:ilvl w:val="1"/>
+          <w:numId w:val="3"/>
+        </w:numPr>
+        <w:rPr>
+          <w:rFonts w:ascii="Courier New" w:hAnsi="Courier New" w:cs="Courier New"/>
+        </w:rPr>
+      </w:pPr>
+    </w:p>
+    <w:p>
+      <w:pPr>
+        <w:pStyle w:val="ListParagraph"/>
+        <w:numPr>
+          <w:ilvl w:val="1"/>
+          <w:numId w:val="3"/>
+        </w:numPr>
+        <w:rPr>
+          <w:rFonts w:ascii="Courier New" w:hAnsi="Courier New" w:cs="Courier New"/>
+        </w:rPr>
+      </w:pPr>
+      <w:r>
+        <w:rPr>
+          <w:rFonts w:ascii="Courier New" w:hAnsi="Courier New" w:cs="Courier New"/>
+        </w:rPr>
+        <w:t>draw()</w:t>
+      </w:r>
+    </w:p>
+    <w:p>
+      <w:pPr>
+        <w:pStyle w:val="ListParagraph"/>
+        <w:numPr>
+          <w:ilvl w:val="0"/>
+          <w:numId w:val="3"/>
+        </w:numPr>
+        <w:rPr>
+          <w:rFonts w:ascii="Courier New" w:hAnsi="Courier New" w:cs="Courier New"/>
+        </w:rPr>
+      </w:pPr>
+      <w:r>
+        <w:rPr>
+          <w:rFonts w:ascii="Courier New" w:hAnsi="Courier New" w:cs="Courier New"/>
+        </w:rPr>
+        <w:t>Fruit extends Sprite</w:t>
+      </w:r>
+    </w:p>
+    <w:p>
+      <w:pPr>
+        <w:pStyle w:val="ListParagraph"/>
+        <w:numPr>
+          <w:ilvl w:val="1"/>
+          <w:numId w:val="3"/>
+        </w:numPr>
+        <w:rPr>
+          <w:rFonts w:ascii="Courier New" w:hAnsi="Courier New" w:cs="Courier New"/>
+        </w:rPr>
+      </w:pPr>
+      <w:r>
+        <w:rPr>
+          <w:rFonts w:ascii="Courier New" w:hAnsi="Courier New" w:cs="Courier New"/>
+        </w:rPr>
+        <w:t>scoreValue</w:t>
+      </w:r>
+    </w:p>
+    <w:p>
+      <w:pPr>
+        <w:pStyle w:val="ListParagraph"/>
+        <w:numPr>
+          <w:ilvl w:val="1"/>
+          <w:numId w:val="3"/>
+        </w:numPr>
+        <w:rPr>
+          <w:rFonts w:ascii="Courier New" w:hAnsi="Courier New" w:cs="Courier New"/>
+        </w:rPr>
+      </w:pPr>
+    </w:p>
+    <w:p>
+      <w:pPr>
+        <w:pStyle w:val="ListParagraph"/>
+        <w:numPr>
+          <w:ilvl w:val="0"/>
+          <w:numId w:val="3"/>
+        </w:numPr>
+        <w:rPr>
+          <w:rFonts w:ascii="Courier New" w:hAnsi="Courier New" w:cs="Courier New"/>
+        </w:rPr>
+      </w:pPr>
+      <w:r>
+        <w:rPr>
+          <w:rFonts w:ascii="Courier New" w:hAnsi="Courier New" w:cs="Courier New"/>
+        </w:rPr>
+        <w:t>AnimatedSprite extends Sprite</w:t>
+      </w:r>
+    </w:p>
+    <w:p>
+      <w:pPr>
+        <w:pStyle w:val="ListParagraph"/>
+        <w:numPr>
+          <w:ilvl w:val="1"/>
+          <w:numId w:val="3"/>
+        </w:numPr>
+        <w:rPr>
+          <w:rFonts w:ascii="Courier New" w:hAnsi="Courier New" w:cs="Courier New"/>
+        </w:rPr>
+      </w:pPr>
+      <w:r>
+        <w:rPr>
+          <w:rFonts w:ascii="Courier New" w:hAnsi="Courier New" w:cs="Courier New"/>
+        </w:rPr>
+        <w:t xml:space="preserve">Int </w:t>
+      </w:r>
+      <w:r>
+        <w:rPr>
+          <w:rFonts w:ascii="Courier New" w:hAnsi="Courier New" w:cs="Courier New"/>
+        </w:rPr>
+        <w:t>currentFrame</w:t>
+      </w:r>
+    </w:p>
+    <w:p>
+      <w:pPr>
+        <w:pStyle w:val="ListParagraph"/>
+        <w:numPr>
+          <w:ilvl w:val="1"/>
+          <w:numId w:val="3"/>
+        </w:numPr>
+        <w:rPr>
+          <w:rFonts w:ascii="Courier New" w:hAnsi="Courier New" w:cs="Courier New"/>
+        </w:rPr>
+      </w:pPr>
+      <w:r>
+        <w:rPr>
+          <w:rFonts w:ascii="Courier New" w:hAnsi="Courier New" w:cs="Courier New"/>
+        </w:rPr>
+        <w:t xml:space="preserve">Point </w:t>
+      </w:r>
+      <w:r>
+        <w:rPr>
+          <w:rFonts w:ascii="Courier New" w:hAnsi="Courier New" w:cs="Courier New"/>
+        </w:rPr>
+        <w:t>sourceTiles</w:t>
+      </w:r>
+      <w:r>
+        <w:rPr>
+          <w:rFonts w:ascii="Courier New" w:hAnsi="Courier New" w:cs="Courier New"/>
+        </w:rPr>
+        <w:t>[]</w:t>
+      </w:r>
+    </w:p>
+    <w:p>
+      <w:pPr>
+        <w:pStyle w:val="ListParagraph"/>
+        <w:numPr>
+          <w:ilvl w:val="1"/>
+          <w:numId w:val="3"/>
+        </w:numPr>
+        <w:rPr>
+          <w:rFonts w:ascii="Courier New" w:hAnsi="Courier New" w:cs="Courier New"/>
+        </w:rPr>
+      </w:pPr>
+      <w:r>
+        <w:rPr>
+          <w:rFonts w:ascii="Courier New" w:hAnsi="Courier New" w:cs="Courier New"/>
+        </w:rPr>
+        <w:t xml:space="preserve">Int </w:t>
+      </w:r>
+      <w:r>
+        <w:rPr>
+          <w:rFonts w:ascii="Courier New" w:hAnsi="Courier New" w:cs="Courier New"/>
+        </w:rPr>
+        <w:t>moveS</w:t>
+      </w:r>
+      <w:r>
+        <w:rPr>
+          <w:rFonts w:ascii="Courier New" w:hAnsi="Courier New" w:cs="Courier New"/>
+        </w:rPr>
+        <w:t>peed</w:t>
+      </w:r>
+      <w:r>
+        <w:rPr>
+          <w:rFonts w:ascii="Courier New" w:hAnsi="Courier New" w:cs="Courier New"/>
+        </w:rPr>
+        <w:t xml:space="preserve"> (pixels/</w:t>
+      </w:r>
+      <w:r>
+        <w:rPr>
+          <w:rFonts w:ascii="Courier New" w:hAnsi="Courier New" w:cs="Courier New"/>
+        </w:rPr>
+        <w:t>frame</w:t>
+      </w:r>
+      <w:r>
+        <w:rPr>
+          <w:rFonts w:ascii="Courier New" w:hAnsi="Courier New" w:cs="Courier New"/>
+        </w:rPr>
+        <w:t>)</w:t>
+      </w:r>
+    </w:p>
+    <w:p>
+      <w:pPr>
+        <w:pStyle w:val="ListParagraph"/>
+        <w:numPr>
+          <w:ilvl w:val="1"/>
+          <w:numId w:val="3"/>
+        </w:numPr>
+        <w:rPr>
+          <w:rFonts w:ascii="Courier New" w:hAnsi="Courier New" w:cs="Courier New"/>
+        </w:rPr>
+      </w:pPr>
+      <w:r>
+        <w:rPr>
+          <w:rFonts w:ascii="Courier New" w:hAnsi="Courier New" w:cs="Courier New"/>
+        </w:rPr>
+        <w:t xml:space="preserve">Int </w:t>
+      </w:r>
+      <w:r>
+        <w:rPr>
+          <w:rFonts w:ascii="Courier New" w:hAnsi="Courier New" w:cs="Courier New"/>
+        </w:rPr>
+        <w:t>frame</w:t>
+      </w:r>
+      <w:r>
+        <w:rPr>
+          <w:rFonts w:ascii="Courier New" w:hAnsi="Courier New" w:cs="Courier New"/>
+        </w:rPr>
+        <w:t>Speed (</w:t>
+      </w:r>
+      <w:r>
+        <w:rPr>
+          <w:rFonts w:ascii="Courier New" w:hAnsi="Courier New" w:cs="Courier New"/>
+        </w:rPr>
+        <w:t>number of frames before advancing to next)</w:t>
+      </w:r>
+    </w:p>
+    <w:p>
+      <w:pPr>
+        <w:pStyle w:val="ListParagraph"/>
+        <w:numPr>
+          <w:ilvl w:val="1"/>
+          <w:numId w:val="3"/>
+        </w:numPr>
+        <w:rPr>
+          <w:rFonts w:ascii="Courier New" w:hAnsi="Courier New" w:cs="Courier New"/>
+        </w:rPr>
+      </w:pPr>
+    </w:p>
+    <w:p>
+      <w:pPr>
+        <w:pStyle w:val="ListParagraph"/>
+        <w:numPr>
+          <w:ilvl w:val="1"/>
+          <w:numId w:val="3"/>
+        </w:numPr>
+        <w:rPr>
+          <w:rFonts w:ascii="Courier New" w:hAnsi="Courier New" w:cs="Courier New"/>
+        </w:rPr>
+      </w:pPr>
+      <w:r>
+        <w:rPr>
+          <w:rFonts w:ascii="Courier New" w:hAnsi="Courier New" w:cs="Courier New"/>
+        </w:rPr>
+        <w:t>draw()</w:t>
+      </w:r>
+    </w:p>
+    <w:p>
+      <w:pPr>
+        <w:pStyle w:val="ListParagraph"/>
+        <w:numPr>
+          <w:ilvl w:val="1"/>
+          <w:numId w:val="3"/>
+        </w:numPr>
+        <w:rPr>
+          <w:rFonts w:ascii="Courier New" w:hAnsi="Courier New" w:cs="Courier New"/>
+        </w:rPr>
+      </w:pPr>
+    </w:p>
+    <w:p>
+      <w:pPr>
+        <w:pStyle w:val="ListParagraph"/>
+        <w:numPr>
+          <w:ilvl w:val="0"/>
+          <w:numId w:val="3"/>
+        </w:numPr>
+        <w:rPr>
+          <w:rFonts w:ascii="Courier New" w:hAnsi="Courier New" w:cs="Courier New"/>
+        </w:rPr>
+      </w:pPr>
+      <w:r>
+        <w:rPr>
+          <w:rFonts w:ascii="Courier New" w:hAnsi="Courier New" w:cs="Courier New"/>
+        </w:rPr>
+        <w:t>Pacman extends AnimatedSprite</w:t>
+      </w:r>
+    </w:p>
+    <w:p>
+      <w:pPr>
+        <w:pStyle w:val="ListParagraph"/>
+        <w:numPr>
+          <w:ilvl w:val="1"/>
+          <w:numId w:val="3"/>
+        </w:numPr>
+        <w:rPr>
+          <w:rFonts w:ascii="Courier New" w:hAnsi="Courier New" w:cs="Courier New"/>
+        </w:rPr>
+      </w:pPr>
+      <w:r>
+        <w:rPr>
+          <w:rFonts w:ascii="Courier New" w:hAnsi="Courier New" w:cs="Courier New"/>
+        </w:rPr>
+        <w:t xml:space="preserve">Char </w:t>
+      </w:r>
+      <w:r>
+        <w:rPr>
+          <w:rFonts w:ascii="Courier New" w:hAnsi="Courier New" w:cs="Courier New"/>
+        </w:rPr>
+        <w:t>desiredDir</w:t>
+      </w:r>
+      <w:r>
+        <w:rPr>
+          <w:rFonts w:ascii="Courier New" w:hAnsi="Courier New" w:cs="Courier New"/>
+        </w:rPr>
+        <w:t xml:space="preserve"> (L, U, R, D)</w:t>
+      </w:r>
+    </w:p>
+    <w:p>
+      <w:pPr>
+        <w:pStyle w:val="ListParagraph"/>
+        <w:numPr>
+          <w:ilvl w:val="1"/>
+          <w:numId w:val="3"/>
+        </w:numPr>
+        <w:rPr>
+          <w:rFonts w:ascii="Courier New" w:hAnsi="Courier New" w:cs="Courier New"/>
+        </w:rPr>
+      </w:pPr>
+      <w:r>
+        <w:rPr>
+          <w:rFonts w:ascii="Courier New" w:hAnsi="Courier New" w:cs="Courier New"/>
+        </w:rPr>
+        <w:t xml:space="preserve">Char </w:t>
+      </w:r>
+      <w:r>
+        <w:rPr>
+          <w:rFonts w:ascii="Courier New" w:hAnsi="Courier New" w:cs="Courier New"/>
+        </w:rPr>
+        <w:t>currentDir</w:t>
+      </w:r>
+      <w:r>
+        <w:rPr>
+          <w:rFonts w:ascii="Courier New" w:hAnsi="Courier New" w:cs="Courier New"/>
+        </w:rPr>
+        <w:t xml:space="preserve"> (L, U, R, D, S)</w:t>
+      </w:r>
+    </w:p>
+    <w:p>
+      <w:pPr>
+        <w:pStyle w:val="ListParagraph"/>
+        <w:numPr>
+          <w:ilvl w:val="1"/>
+          <w:numId w:val="3"/>
+        </w:numPr>
+        <w:rPr>
+          <w:rFonts w:ascii="Courier New" w:hAnsi="Courier New" w:cs="Courier New"/>
+        </w:rPr>
+      </w:pPr>
+    </w:p>
+    <w:p>
+      <w:pPr>
+        <w:pStyle w:val="ListParagraph"/>
+        <w:numPr>
+          <w:ilvl w:val="1"/>
+          <w:numId w:val="3"/>
+        </w:numPr>
+        <w:rPr>
+          <w:rFonts w:ascii="Courier New" w:hAnsi="Courier New" w:cs="Courier New"/>
+        </w:rPr>
+      </w:pPr>
+      <w:r>
+        <w:rPr>
+          <w:rFonts w:ascii="Courier New" w:hAnsi="Courier New" w:cs="Courier New"/>
+        </w:rPr>
+        <w:t>draw()</w:t>
+      </w:r>
+    </w:p>
+    <w:p>
+      <w:pPr>
+        <w:pStyle w:val="ListParagraph"/>
+        <w:numPr>
+          <w:ilvl w:val="1"/>
+          <w:numId w:val="3"/>
+        </w:numPr>
+        <w:rPr>
+          <w:rFonts w:ascii="Courier New" w:hAnsi="Courier New" w:cs="Courier New"/>
+        </w:rPr>
+      </w:pPr>
+    </w:p>
+    <w:p>
+      <w:pPr>
+        <w:pStyle w:val="ListParagraph"/>
+        <w:numPr>
+          <w:ilvl w:val="0"/>
+          <w:numId w:val="3"/>
+        </w:numPr>
+        <w:rPr>
+          <w:rFonts w:ascii="Courier New" w:hAnsi="Courier New" w:cs="Courier New"/>
+        </w:rPr>
+      </w:pPr>
+      <w:r>
+        <w:rPr>
+          <w:rFonts w:ascii="Courier New" w:hAnsi="Courier New" w:cs="Courier New"/>
+        </w:rPr>
+        <w:t>Ghost extends AnimatedSprite</w:t>
+      </w:r>
+    </w:p>
+    <w:p>
+      <w:pPr>
+        <w:pStyle w:val="ListParagraph"/>
+        <w:numPr>
+          <w:ilvl w:val="1"/>
+          <w:numId w:val="3"/>
+        </w:numPr>
+        <w:rPr>
+          <w:rFonts w:ascii="Courier New" w:hAnsi="Courier New" w:cs="Courier New"/>
+        </w:rPr>
+      </w:pPr>
+      <w:r>
+        <w:rPr>
+          <w:rFonts w:ascii="Courier New" w:hAnsi="Courier New" w:cs="Courier New"/>
+        </w:rPr>
+        <w:t xml:space="preserve">Char </w:t>
+      </w:r>
+      <w:r>
+        <w:rPr>
+          <w:rFonts w:ascii="Courier New" w:hAnsi="Courier New" w:cs="Courier New"/>
+        </w:rPr>
+        <w:t>ghostId (i.e. Blinky, Inky, Pinky, Clyde)</w:t>
+      </w:r>
+    </w:p>
+    <w:p>
+      <w:pPr>
+        <w:pStyle w:val="ListParagraph"/>
+        <w:numPr>
+          <w:ilvl w:val="1"/>
+          <w:numId w:val="3"/>
+        </w:numPr>
+        <w:rPr>
+          <w:rFonts w:ascii="Courier New" w:hAnsi="Courier New" w:cs="Courier New"/>
+        </w:rPr>
+      </w:pPr>
+      <w:r>
+        <w:rPr>
+          <w:rFonts w:ascii="Courier New" w:hAnsi="Courier New" w:cs="Courier New"/>
+        </w:rPr>
+        <w:t>Point targetTile</w:t>
+      </w:r>
+      <w:r>
+        <w:rPr>
+          <w:rFonts w:ascii="Courier New" w:hAnsi="Courier New" w:cs="Courier New"/>
+        </w:rPr>
+        <w:t xml:space="preserve"> </w:t>
+      </w:r>
+    </w:p>
+    <w:p>
+      <w:pPr>
+        <w:pStyle w:val="ListParagraph"/>
+        <w:numPr>
+          <w:ilvl w:val="1"/>
+          <w:numId w:val="3"/>
+        </w:numPr>
+        <w:rPr>
+          <w:rFonts w:ascii="Courier New" w:hAnsi="Courier New" w:cs="Courier New"/>
+        </w:rPr>
+      </w:pPr>
+      <w:r>
+        <w:rPr>
+          <w:rFonts w:ascii="Courier New" w:hAnsi="Courier New" w:cs="Courier New"/>
+        </w:rPr>
+        <w:t xml:space="preserve">Char </w:t>
+      </w:r>
+      <w:r>
+        <w:rPr>
+          <w:rFonts w:ascii="Courier New" w:hAnsi="Courier New" w:cs="Courier New"/>
+        </w:rPr>
+        <w:t>state (scatter, chase, frightened, eaten)</w:t>
+      </w:r>
+    </w:p>
+    <w:p>
+      <w:pPr>
+        <w:pStyle w:val="ListParagraph"/>
+        <w:numPr>
+          <w:ilvl w:val="1"/>
+          <w:numId w:val="3"/>
+        </w:numPr>
+        <w:rPr>
+          <w:rFonts w:ascii="Courier New" w:hAnsi="Courier New" w:cs="Courier New"/>
+        </w:rPr>
+      </w:pPr>
+    </w:p>
+    <w:p>
+      <w:pPr>
+        <w:pStyle w:val="ListParagraph"/>
+        <w:numPr>
+          <w:ilvl w:val="0"/>
+          <w:numId w:val="3"/>
+        </w:numPr>
+        <w:rPr>
+          <w:rFonts w:ascii="Courier New" w:hAnsi="Courier New" w:cs="Courier New"/>
+        </w:rPr>
+      </w:pPr>
     </w:p>
     <w:sectPr>
       <w:pgSz w:w="12240" w:h="15840"/>
@@ -581,6 +1301,118 @@
 <file path=word/numbering.xml><?xml version="1.0" encoding="utf-8"?>
 <w:numbering xmlns:wpc="http://schemas.microsoft.com/office/word/2010/wordprocessingCanvas" xmlns:mc="http://schemas.openxmlformats.org/markup-compatibility/2006" xmlns:o="urn:schemas-microsoft-com:office:office" xmlns:r="http://schemas.openxmlformats.org/officeDocument/2006/relationships" xmlns:m="http://schemas.openxmlformats.org/officeDocument/2006/math" xmlns:v="urn:schemas-microsoft-com:vml" xmlns:wp14="http://schemas.microsoft.com/office/word/2010/wordprocessingDrawing" xmlns:wp="http://schemas.openxmlformats.org/drawingml/2006/wordprocessingDrawing" xmlns:w10="urn:schemas-microsoft-com:office:word" xmlns:w="http://schemas.openxmlformats.org/wordprocessingml/2006/main" xmlns:w14="http://schemas.microsoft.com/office/word/2010/wordml" xmlns:wpg="http://schemas.microsoft.com/office/word/2010/wordprocessingGroup" xmlns:wpi="http://schemas.microsoft.com/office/word/2010/wordprocessingInk" xmlns:wne="http://schemas.microsoft.com/office/word/2006/wordml" xmlns:wps="http://schemas.microsoft.com/office/word/2010/wordprocessingShape" mc:Ignorable="w14 wp14">
   <w:abstractNum w:abstractNumId="0">
+    <w:nsid w:val="47141533"/>
+    <w:multiLevelType w:val="hybridMultilevel"/>
+    <w:tmpl w:val="FEB898CC"/>
+    <w:lvl w:ilvl="0" w:tplc="C20005B2">
+      <w:numFmt w:val="bullet"/>
+      <w:lvlText w:val="-"/>
+      <w:lvlJc w:val="left"/>
+      <w:pPr>
+        <w:ind w:left="720" w:hanging="360"/>
+      </w:pPr>
+      <w:rPr>
+        <w:rFonts w:ascii="Cambria" w:eastAsiaTheme="minorEastAsia" w:hAnsi="Cambria" w:cstheme="minorBidi" w:hint="default"/>
+      </w:rPr>
+    </w:lvl>
+    <w:lvl w:ilvl="1" w:tplc="04090003">
+      <w:start w:val="1"/>
+      <w:numFmt w:val="bullet"/>
+      <w:lvlText w:val="o"/>
+      <w:lvlJc w:val="left"/>
+      <w:pPr>
+        <w:ind w:left="1440" w:hanging="360"/>
+      </w:pPr>
+      <w:rPr>
+        <w:rFonts w:ascii="Courier New" w:hAnsi="Courier New" w:cs="Courier New" w:hint="default"/>
+      </w:rPr>
+    </w:lvl>
+    <w:lvl w:ilvl="2" w:tplc="04090005" w:tentative="1">
+      <w:start w:val="1"/>
+      <w:numFmt w:val="bullet"/>
+      <w:lvlText w:val=""/>
+      <w:lvlJc w:val="left"/>
+      <w:pPr>
+        <w:ind w:left="2160" w:hanging="360"/>
+      </w:pPr>
+      <w:rPr>
+        <w:rFonts w:ascii="Wingdings" w:hAnsi="Wingdings" w:hint="default"/>
+      </w:rPr>
+    </w:lvl>
+    <w:lvl w:ilvl="3" w:tplc="04090001" w:tentative="1">
+      <w:start w:val="1"/>
+      <w:numFmt w:val="bullet"/>
+      <w:lvlText w:val=""/>
+      <w:lvlJc w:val="left"/>
+      <w:pPr>
+        <w:ind w:left="2880" w:hanging="360"/>
+      </w:pPr>
+      <w:rPr>
+        <w:rFonts w:ascii="Symbol" w:hAnsi="Symbol" w:hint="default"/>
+      </w:rPr>
+    </w:lvl>
+    <w:lvl w:ilvl="4" w:tplc="04090003" w:tentative="1">
+      <w:start w:val="1"/>
+      <w:numFmt w:val="bullet"/>
+      <w:lvlText w:val="o"/>
+      <w:lvlJc w:val="left"/>
+      <w:pPr>
+        <w:ind w:left="3600" w:hanging="360"/>
+      </w:pPr>
+      <w:rPr>
+        <w:rFonts w:ascii="Courier New" w:hAnsi="Courier New" w:cs="Courier New" w:hint="default"/>
+      </w:rPr>
+    </w:lvl>
+    <w:lvl w:ilvl="5" w:tplc="04090005" w:tentative="1">
+      <w:start w:val="1"/>
+      <w:numFmt w:val="bullet"/>
+      <w:lvlText w:val=""/>
+      <w:lvlJc w:val="left"/>
+      <w:pPr>
+        <w:ind w:left="4320" w:hanging="360"/>
+      </w:pPr>
+      <w:rPr>
+        <w:rFonts w:ascii="Wingdings" w:hAnsi="Wingdings" w:hint="default"/>
+      </w:rPr>
+    </w:lvl>
+    <w:lvl w:ilvl="6" w:tplc="04090001" w:tentative="1">
+      <w:start w:val="1"/>
+      <w:numFmt w:val="bullet"/>
+      <w:lvlText w:val=""/>
+      <w:lvlJc w:val="left"/>
+      <w:pPr>
+        <w:ind w:left="5040" w:hanging="360"/>
+      </w:pPr>
+      <w:rPr>
+        <w:rFonts w:ascii="Symbol" w:hAnsi="Symbol" w:hint="default"/>
+      </w:rPr>
+    </w:lvl>
+    <w:lvl w:ilvl="7" w:tplc="04090003" w:tentative="1">
+      <w:start w:val="1"/>
+      <w:numFmt w:val="bullet"/>
+      <w:lvlText w:val="o"/>
+      <w:lvlJc w:val="left"/>
+      <w:pPr>
+        <w:ind w:left="5760" w:hanging="360"/>
+      </w:pPr>
+      <w:rPr>
+        <w:rFonts w:ascii="Courier New" w:hAnsi="Courier New" w:cs="Courier New" w:hint="default"/>
+      </w:rPr>
+    </w:lvl>
+    <w:lvl w:ilvl="8" w:tplc="04090005" w:tentative="1">
+      <w:start w:val="1"/>
+      <w:numFmt w:val="bullet"/>
+      <w:lvlText w:val=""/>
+      <w:lvlJc w:val="left"/>
+      <w:pPr>
+        <w:ind w:left="6480" w:hanging="360"/>
+      </w:pPr>
+      <w:rPr>
+        <w:rFonts w:ascii="Wingdings" w:hAnsi="Wingdings" w:hint="default"/>
+      </w:rPr>
+    </w:lvl>
+  </w:abstractNum>
+  <w:abstractNum w:abstractNumId="1">
     <w:nsid w:val="629B133A"/>
     <w:multiLevelType w:val="multilevel"/>
     <w:tmpl w:val="BD144D40"/>
@@ -693,7 +1525,7 @@
       </w:rPr>
     </w:lvl>
   </w:abstractNum>
-  <w:abstractNum w:abstractNumId="1">
+  <w:abstractNum w:abstractNumId="2">
     <w:nsid w:val="7D474EA8"/>
     <w:multiLevelType w:val="multilevel"/>
     <w:tmpl w:val="B074CBEE"/>
@@ -807,10 +1639,13 @@
     </w:lvl>
   </w:abstractNum>
   <w:num w:numId="1">
-    <w:abstractNumId w:val="0"/>
+    <w:abstractNumId w:val="1"/>
   </w:num>
   <w:num w:numId="2">
-    <w:abstractNumId w:val="1"/>
+    <w:abstractNumId w:val="2"/>
+  </w:num>
+  <w:num w:numId="3">
+    <w:abstractNumId w:val="0"/>
   </w:num>
 </w:numbering>
 </file>
@@ -820,7 +1655,7 @@
   <w:docDefaults>
     <w:rPrDefault>
       <w:rPr>
-        <w:rFonts w:ascii="Arial" w:eastAsia="Arial" w:hAnsi="Arial" w:cs="Arial"/>
+        <w:rFonts w:asciiTheme="minorHAnsi" w:eastAsiaTheme="minorEastAsia" w:hAnsiTheme="minorHAnsi" w:cstheme="minorBidi"/>
         <w:sz w:val="22"/>
         <w:szCs w:val="22"/>
         <w:lang w:val="en" w:eastAsia="en-US" w:bidi="ar-SA"/>
@@ -828,7 +1663,7 @@
     </w:rPrDefault>
     <w:pPrDefault>
       <w:pPr>
-        <w:spacing w:line="276" w:lineRule="auto"/>
+        <w:spacing w:after="200" w:line="276" w:lineRule="auto"/>
       </w:pPr>
     </w:pPrDefault>
   </w:docDefaults>
@@ -973,96 +1808,142 @@
   </w:latentStyles>
   <w:style w:type="paragraph" w:default="1" w:styleId="Normal">
     <w:name w:val="Normal"/>
+    <w:qFormat/>
+    <w:rsid w:val="00EB48CB"/>
   </w:style>
   <w:style w:type="paragraph" w:styleId="Heading1">
     <w:name w:val="heading 1"/>
     <w:basedOn w:val="Normal"/>
     <w:next w:val="Normal"/>
+    <w:link w:val="Heading1Char"/>
+    <w:uiPriority w:val="9"/>
+    <w:qFormat/>
+    <w:rsid w:val="00EB48CB"/>
     <w:pPr>
       <w:keepNext/>
       <w:keepLines/>
-      <w:spacing w:before="400" w:after="120"/>
+      <w:spacing w:before="480" w:after="0"/>
       <w:outlineLvl w:val="0"/>
     </w:pPr>
     <w:rPr>
-      <w:sz w:val="40"/>
-      <w:szCs w:val="40"/>
+      <w:rFonts w:asciiTheme="majorHAnsi" w:eastAsiaTheme="majorEastAsia" w:hAnsiTheme="majorHAnsi" w:cstheme="majorBidi"/>
+      <w:b/>
+      <w:bCs/>
+      <w:color w:val="365F91" w:themeColor="accent1" w:themeShade="BF"/>
+      <w:sz w:val="28"/>
+      <w:szCs w:val="28"/>
     </w:rPr>
   </w:style>
   <w:style w:type="paragraph" w:styleId="Heading2">
     <w:name w:val="heading 2"/>
     <w:basedOn w:val="Normal"/>
     <w:next w:val="Normal"/>
+    <w:link w:val="Heading2Char"/>
+    <w:uiPriority w:val="9"/>
+    <w:unhideWhenUsed/>
+    <w:qFormat/>
+    <w:rsid w:val="00EB48CB"/>
     <w:pPr>
       <w:keepNext/>
       <w:keepLines/>
-      <w:spacing w:before="360" w:after="120"/>
+      <w:spacing w:before="200" w:after="0"/>
       <w:outlineLvl w:val="1"/>
     </w:pPr>
     <w:rPr>
-      <w:sz w:val="32"/>
-      <w:szCs w:val="32"/>
+      <w:rFonts w:asciiTheme="majorHAnsi" w:eastAsiaTheme="majorEastAsia" w:hAnsiTheme="majorHAnsi" w:cstheme="majorBidi"/>
+      <w:b/>
+      <w:bCs/>
+      <w:color w:val="4F81BD" w:themeColor="accent1"/>
+      <w:sz w:val="26"/>
+      <w:szCs w:val="26"/>
     </w:rPr>
   </w:style>
   <w:style w:type="paragraph" w:styleId="Heading3">
     <w:name w:val="heading 3"/>
     <w:basedOn w:val="Normal"/>
     <w:next w:val="Normal"/>
+    <w:link w:val="Heading3Char"/>
+    <w:uiPriority w:val="9"/>
+    <w:unhideWhenUsed/>
+    <w:qFormat/>
+    <w:rsid w:val="00EB48CB"/>
     <w:pPr>
       <w:keepNext/>
       <w:keepLines/>
-      <w:spacing w:before="320" w:after="80"/>
+      <w:spacing w:before="200" w:after="0"/>
       <w:outlineLvl w:val="2"/>
     </w:pPr>
     <w:rPr>
-      <w:color w:val="434343"/>
-      <w:sz w:val="28"/>
-      <w:szCs w:val="28"/>
+      <w:rFonts w:asciiTheme="majorHAnsi" w:eastAsiaTheme="majorEastAsia" w:hAnsiTheme="majorHAnsi" w:cstheme="majorBidi"/>
+      <w:b/>
+      <w:bCs/>
+      <w:color w:val="4F81BD" w:themeColor="accent1"/>
     </w:rPr>
   </w:style>
   <w:style w:type="paragraph" w:styleId="Heading4">
     <w:name w:val="heading 4"/>
     <w:basedOn w:val="Normal"/>
     <w:next w:val="Normal"/>
+    <w:link w:val="Heading4Char"/>
+    <w:uiPriority w:val="9"/>
+    <w:unhideWhenUsed/>
+    <w:qFormat/>
+    <w:rsid w:val="00EB48CB"/>
     <w:pPr>
       <w:keepNext/>
       <w:keepLines/>
-      <w:spacing w:before="280" w:after="80"/>
+      <w:spacing w:before="200" w:after="0"/>
       <w:outlineLvl w:val="3"/>
     </w:pPr>
     <w:rPr>
-      <w:color w:val="666666"/>
-      <w:sz w:val="24"/>
-      <w:szCs w:val="24"/>
+      <w:rFonts w:asciiTheme="majorHAnsi" w:eastAsiaTheme="majorEastAsia" w:hAnsiTheme="majorHAnsi" w:cstheme="majorBidi"/>
+      <w:b/>
+      <w:bCs/>
+      <w:i/>
+      <w:iCs/>
+      <w:color w:val="4F81BD" w:themeColor="accent1"/>
     </w:rPr>
   </w:style>
   <w:style w:type="paragraph" w:styleId="Heading5">
     <w:name w:val="heading 5"/>
     <w:basedOn w:val="Normal"/>
     <w:next w:val="Normal"/>
+    <w:link w:val="Heading5Char"/>
+    <w:uiPriority w:val="9"/>
+    <w:unhideWhenUsed/>
+    <w:qFormat/>
+    <w:rsid w:val="00EB48CB"/>
     <w:pPr>
       <w:keepNext/>
       <w:keepLines/>
-      <w:spacing w:before="240" w:after="80"/>
+      <w:spacing w:before="200" w:after="0"/>
       <w:outlineLvl w:val="4"/>
     </w:pPr>
     <w:rPr>
-      <w:color w:val="666666"/>
+      <w:rFonts w:asciiTheme="majorHAnsi" w:eastAsiaTheme="majorEastAsia" w:hAnsiTheme="majorHAnsi" w:cstheme="majorBidi"/>
+      <w:color w:val="243F60" w:themeColor="accent1" w:themeShade="7F"/>
     </w:rPr>
   </w:style>
   <w:style w:type="paragraph" w:styleId="Heading6">
     <w:name w:val="heading 6"/>
     <w:basedOn w:val="Normal"/>
     <w:next w:val="Normal"/>
+    <w:link w:val="Heading6Char"/>
+    <w:uiPriority w:val="9"/>
+    <w:unhideWhenUsed/>
+    <w:qFormat/>
+    <w:rsid w:val="00EB48CB"/>
     <w:pPr>
       <w:keepNext/>
       <w:keepLines/>
-      <w:spacing w:before="240" w:after="80"/>
+      <w:spacing w:before="200" w:after="0"/>
       <w:outlineLvl w:val="5"/>
     </w:pPr>
     <w:rPr>
+      <w:rFonts w:asciiTheme="majorHAnsi" w:eastAsiaTheme="majorEastAsia" w:hAnsiTheme="majorHAnsi" w:cstheme="majorBidi"/>
       <w:i/>
-      <w:color w:val="666666"/>
+      <w:iCs/>
+      <w:color w:val="243F60" w:themeColor="accent1" w:themeShade="7F"/>
     </w:rPr>
   </w:style>
   <w:style w:type="paragraph" w:styleId="Heading7">
@@ -1073,11 +1954,11 @@
     <w:uiPriority w:val="9"/>
     <w:unhideWhenUsed/>
     <w:qFormat/>
-    <w:rsid w:val="009B4CF3"/>
+    <w:rsid w:val="00EB48CB"/>
     <w:pPr>
       <w:keepNext/>
       <w:keepLines/>
-      <w:spacing w:before="200"/>
+      <w:spacing w:before="200" w:after="0"/>
       <w:outlineLvl w:val="6"/>
     </w:pPr>
     <w:rPr>
@@ -1085,6 +1966,54 @@
       <w:i/>
       <w:iCs/>
       <w:color w:val="404040" w:themeColor="text1" w:themeTint="BF"/>
+    </w:rPr>
+  </w:style>
+  <w:style w:type="paragraph" w:styleId="Heading8">
+    <w:name w:val="heading 8"/>
+    <w:basedOn w:val="Normal"/>
+    <w:next w:val="Normal"/>
+    <w:link w:val="Heading8Char"/>
+    <w:uiPriority w:val="9"/>
+    <w:semiHidden/>
+    <w:unhideWhenUsed/>
+    <w:qFormat/>
+    <w:rsid w:val="00EB48CB"/>
+    <w:pPr>
+      <w:keepNext/>
+      <w:keepLines/>
+      <w:spacing w:before="200" w:after="0"/>
+      <w:outlineLvl w:val="7"/>
+    </w:pPr>
+    <w:rPr>
+      <w:rFonts w:asciiTheme="majorHAnsi" w:eastAsiaTheme="majorEastAsia" w:hAnsiTheme="majorHAnsi" w:cstheme="majorBidi"/>
+      <w:color w:val="4F81BD" w:themeColor="accent1"/>
+      <w:sz w:val="20"/>
+      <w:szCs w:val="20"/>
+    </w:rPr>
+  </w:style>
+  <w:style w:type="paragraph" w:styleId="Heading9">
+    <w:name w:val="heading 9"/>
+    <w:basedOn w:val="Normal"/>
+    <w:next w:val="Normal"/>
+    <w:link w:val="Heading9Char"/>
+    <w:uiPriority w:val="9"/>
+    <w:semiHidden/>
+    <w:unhideWhenUsed/>
+    <w:qFormat/>
+    <w:rsid w:val="00EB48CB"/>
+    <w:pPr>
+      <w:keepNext/>
+      <w:keepLines/>
+      <w:spacing w:before="200" w:after="0"/>
+      <w:outlineLvl w:val="8"/>
+    </w:pPr>
+    <w:rPr>
+      <w:rFonts w:asciiTheme="majorHAnsi" w:eastAsiaTheme="majorEastAsia" w:hAnsiTheme="majorHAnsi" w:cstheme="majorBidi"/>
+      <w:i/>
+      <w:iCs/>
+      <w:color w:val="404040" w:themeColor="text1" w:themeTint="BF"/>
+      <w:sz w:val="20"/>
+      <w:szCs w:val="20"/>
     </w:rPr>
   </w:style>
   <w:style w:type="character" w:default="1" w:styleId="DefaultParagraphFont">
@@ -1118,12 +2047,22 @@
     <w:name w:val="Title"/>
     <w:basedOn w:val="Normal"/>
     <w:next w:val="Normal"/>
+    <w:link w:val="TitleChar"/>
+    <w:uiPriority w:val="10"/>
+    <w:qFormat/>
+    <w:rsid w:val="00EB48CB"/>
     <w:pPr>
-      <w:keepNext/>
-      <w:keepLines/>
-      <w:spacing w:after="60"/>
+      <w:pBdr>
+        <w:bottom w:val="single" w:sz="8" w:space="4" w:color="4F81BD" w:themeColor="accent1"/>
+      </w:pBdr>
+      <w:spacing w:after="300" w:line="240" w:lineRule="auto"/>
+      <w:contextualSpacing/>
     </w:pPr>
     <w:rPr>
+      <w:rFonts w:asciiTheme="majorHAnsi" w:eastAsiaTheme="majorEastAsia" w:hAnsiTheme="majorHAnsi" w:cstheme="majorBidi"/>
+      <w:color w:val="17365D" w:themeColor="text2" w:themeShade="BF"/>
+      <w:spacing w:val="5"/>
+      <w:kern w:val="28"/>
       <w:sz w:val="52"/>
       <w:szCs w:val="52"/>
     </w:rPr>
@@ -1132,15 +2071,23 @@
     <w:name w:val="Subtitle"/>
     <w:basedOn w:val="Normal"/>
     <w:next w:val="Normal"/>
+    <w:link w:val="SubtitleChar"/>
+    <w:uiPriority w:val="11"/>
+    <w:qFormat/>
+    <w:rsid w:val="00EB48CB"/>
     <w:pPr>
-      <w:keepNext/>
-      <w:keepLines/>
-      <w:spacing w:after="320"/>
+      <w:numPr>
+        <w:ilvl w:val="1"/>
+      </w:numPr>
     </w:pPr>
     <w:rPr>
-      <w:color w:val="666666"/>
-      <w:sz w:val="30"/>
-      <w:szCs w:val="30"/>
+      <w:rFonts w:asciiTheme="majorHAnsi" w:eastAsiaTheme="majorEastAsia" w:hAnsiTheme="majorHAnsi" w:cstheme="majorBidi"/>
+      <w:i/>
+      <w:iCs/>
+      <w:color w:val="4F81BD" w:themeColor="accent1"/>
+      <w:spacing w:val="15"/>
+      <w:sz w:val="24"/>
+      <w:szCs w:val="24"/>
     </w:rPr>
   </w:style>
   <w:style w:type="paragraph" w:styleId="BalloonText">
@@ -1178,7 +2125,7 @@
     <w:basedOn w:val="DefaultParagraphFont"/>
     <w:link w:val="Heading7"/>
     <w:uiPriority w:val="9"/>
-    <w:rsid w:val="009B4CF3"/>
+    <w:rsid w:val="00EB48CB"/>
     <w:rPr>
       <w:rFonts w:asciiTheme="majorHAnsi" w:eastAsiaTheme="majorEastAsia" w:hAnsiTheme="majorHAnsi" w:cstheme="majorBidi"/>
       <w:i/>
@@ -1191,7 +2138,7 @@
     <w:basedOn w:val="DefaultParagraphFont"/>
     <w:uiPriority w:val="20"/>
     <w:qFormat/>
-    <w:rsid w:val="009B4CF3"/>
+    <w:rsid w:val="00EB48CB"/>
     <w:rPr>
       <w:i/>
       <w:iCs/>
@@ -1202,7 +2149,7 @@
     <w:basedOn w:val="DefaultParagraphFont"/>
     <w:uiPriority w:val="21"/>
     <w:qFormat/>
-    <w:rsid w:val="009B4CF3"/>
+    <w:rsid w:val="00EB48CB"/>
     <w:rPr>
       <w:b/>
       <w:bCs/>
@@ -1216,7 +2163,7 @@
     <w:basedOn w:val="DefaultParagraphFont"/>
     <w:uiPriority w:val="22"/>
     <w:qFormat/>
-    <w:rsid w:val="009B4CF3"/>
+    <w:rsid w:val="00EB48CB"/>
     <w:rPr>
       <w:b/>
       <w:bCs/>
@@ -1231,6 +2178,317 @@
     <w:rPr>
       <w:color w:val="0000FF" w:themeColor="hyperlink"/>
       <w:u w:val="single"/>
+    </w:rPr>
+  </w:style>
+  <w:style w:type="character" w:customStyle="1" w:styleId="Heading1Char">
+    <w:name w:val="Heading 1 Char"/>
+    <w:basedOn w:val="DefaultParagraphFont"/>
+    <w:link w:val="Heading1"/>
+    <w:uiPriority w:val="9"/>
+    <w:rsid w:val="00EB48CB"/>
+    <w:rPr>
+      <w:rFonts w:asciiTheme="majorHAnsi" w:eastAsiaTheme="majorEastAsia" w:hAnsiTheme="majorHAnsi" w:cstheme="majorBidi"/>
+      <w:b/>
+      <w:bCs/>
+      <w:color w:val="365F91" w:themeColor="accent1" w:themeShade="BF"/>
+      <w:sz w:val="28"/>
+      <w:szCs w:val="28"/>
+    </w:rPr>
+  </w:style>
+  <w:style w:type="character" w:customStyle="1" w:styleId="Heading2Char">
+    <w:name w:val="Heading 2 Char"/>
+    <w:basedOn w:val="DefaultParagraphFont"/>
+    <w:link w:val="Heading2"/>
+    <w:uiPriority w:val="9"/>
+    <w:rsid w:val="00EB48CB"/>
+    <w:rPr>
+      <w:rFonts w:asciiTheme="majorHAnsi" w:eastAsiaTheme="majorEastAsia" w:hAnsiTheme="majorHAnsi" w:cstheme="majorBidi"/>
+      <w:b/>
+      <w:bCs/>
+      <w:color w:val="4F81BD" w:themeColor="accent1"/>
+      <w:sz w:val="26"/>
+      <w:szCs w:val="26"/>
+    </w:rPr>
+  </w:style>
+  <w:style w:type="character" w:customStyle="1" w:styleId="Heading3Char">
+    <w:name w:val="Heading 3 Char"/>
+    <w:basedOn w:val="DefaultParagraphFont"/>
+    <w:link w:val="Heading3"/>
+    <w:uiPriority w:val="9"/>
+    <w:rsid w:val="00EB48CB"/>
+    <w:rPr>
+      <w:rFonts w:asciiTheme="majorHAnsi" w:eastAsiaTheme="majorEastAsia" w:hAnsiTheme="majorHAnsi" w:cstheme="majorBidi"/>
+      <w:b/>
+      <w:bCs/>
+      <w:color w:val="4F81BD" w:themeColor="accent1"/>
+    </w:rPr>
+  </w:style>
+  <w:style w:type="character" w:customStyle="1" w:styleId="Heading4Char">
+    <w:name w:val="Heading 4 Char"/>
+    <w:basedOn w:val="DefaultParagraphFont"/>
+    <w:link w:val="Heading4"/>
+    <w:uiPriority w:val="9"/>
+    <w:rsid w:val="00EB48CB"/>
+    <w:rPr>
+      <w:rFonts w:asciiTheme="majorHAnsi" w:eastAsiaTheme="majorEastAsia" w:hAnsiTheme="majorHAnsi" w:cstheme="majorBidi"/>
+      <w:b/>
+      <w:bCs/>
+      <w:i/>
+      <w:iCs/>
+      <w:color w:val="4F81BD" w:themeColor="accent1"/>
+    </w:rPr>
+  </w:style>
+  <w:style w:type="character" w:customStyle="1" w:styleId="Heading5Char">
+    <w:name w:val="Heading 5 Char"/>
+    <w:basedOn w:val="DefaultParagraphFont"/>
+    <w:link w:val="Heading5"/>
+    <w:uiPriority w:val="9"/>
+    <w:rsid w:val="00EB48CB"/>
+    <w:rPr>
+      <w:rFonts w:asciiTheme="majorHAnsi" w:eastAsiaTheme="majorEastAsia" w:hAnsiTheme="majorHAnsi" w:cstheme="majorBidi"/>
+      <w:color w:val="243F60" w:themeColor="accent1" w:themeShade="7F"/>
+    </w:rPr>
+  </w:style>
+  <w:style w:type="character" w:customStyle="1" w:styleId="Heading6Char">
+    <w:name w:val="Heading 6 Char"/>
+    <w:basedOn w:val="DefaultParagraphFont"/>
+    <w:link w:val="Heading6"/>
+    <w:uiPriority w:val="9"/>
+    <w:rsid w:val="00EB48CB"/>
+    <w:rPr>
+      <w:rFonts w:asciiTheme="majorHAnsi" w:eastAsiaTheme="majorEastAsia" w:hAnsiTheme="majorHAnsi" w:cstheme="majorBidi"/>
+      <w:i/>
+      <w:iCs/>
+      <w:color w:val="243F60" w:themeColor="accent1" w:themeShade="7F"/>
+    </w:rPr>
+  </w:style>
+  <w:style w:type="character" w:customStyle="1" w:styleId="Heading8Char">
+    <w:name w:val="Heading 8 Char"/>
+    <w:basedOn w:val="DefaultParagraphFont"/>
+    <w:link w:val="Heading8"/>
+    <w:uiPriority w:val="9"/>
+    <w:semiHidden/>
+    <w:rsid w:val="00EB48CB"/>
+    <w:rPr>
+      <w:rFonts w:asciiTheme="majorHAnsi" w:eastAsiaTheme="majorEastAsia" w:hAnsiTheme="majorHAnsi" w:cstheme="majorBidi"/>
+      <w:color w:val="4F81BD" w:themeColor="accent1"/>
+      <w:sz w:val="20"/>
+      <w:szCs w:val="20"/>
+    </w:rPr>
+  </w:style>
+  <w:style w:type="character" w:customStyle="1" w:styleId="Heading9Char">
+    <w:name w:val="Heading 9 Char"/>
+    <w:basedOn w:val="DefaultParagraphFont"/>
+    <w:link w:val="Heading9"/>
+    <w:uiPriority w:val="9"/>
+    <w:semiHidden/>
+    <w:rsid w:val="00EB48CB"/>
+    <w:rPr>
+      <w:rFonts w:asciiTheme="majorHAnsi" w:eastAsiaTheme="majorEastAsia" w:hAnsiTheme="majorHAnsi" w:cstheme="majorBidi"/>
+      <w:i/>
+      <w:iCs/>
+      <w:color w:val="404040" w:themeColor="text1" w:themeTint="BF"/>
+      <w:sz w:val="20"/>
+      <w:szCs w:val="20"/>
+    </w:rPr>
+  </w:style>
+  <w:style w:type="character" w:customStyle="1" w:styleId="TitleChar">
+    <w:name w:val="Title Char"/>
+    <w:basedOn w:val="DefaultParagraphFont"/>
+    <w:link w:val="Title"/>
+    <w:uiPriority w:val="10"/>
+    <w:rsid w:val="00EB48CB"/>
+    <w:rPr>
+      <w:rFonts w:asciiTheme="majorHAnsi" w:eastAsiaTheme="majorEastAsia" w:hAnsiTheme="majorHAnsi" w:cstheme="majorBidi"/>
+      <w:color w:val="17365D" w:themeColor="text2" w:themeShade="BF"/>
+      <w:spacing w:val="5"/>
+      <w:kern w:val="28"/>
+      <w:sz w:val="52"/>
+      <w:szCs w:val="52"/>
+    </w:rPr>
+  </w:style>
+  <w:style w:type="character" w:customStyle="1" w:styleId="SubtitleChar">
+    <w:name w:val="Subtitle Char"/>
+    <w:basedOn w:val="DefaultParagraphFont"/>
+    <w:link w:val="Subtitle"/>
+    <w:uiPriority w:val="11"/>
+    <w:rsid w:val="00EB48CB"/>
+    <w:rPr>
+      <w:rFonts w:asciiTheme="majorHAnsi" w:eastAsiaTheme="majorEastAsia" w:hAnsiTheme="majorHAnsi" w:cstheme="majorBidi"/>
+      <w:i/>
+      <w:iCs/>
+      <w:color w:val="4F81BD" w:themeColor="accent1"/>
+      <w:spacing w:val="15"/>
+      <w:sz w:val="24"/>
+      <w:szCs w:val="24"/>
+    </w:rPr>
+  </w:style>
+  <w:style w:type="paragraph" w:styleId="NoSpacing">
+    <w:name w:val="No Spacing"/>
+    <w:uiPriority w:val="1"/>
+    <w:qFormat/>
+    <w:rsid w:val="00EB48CB"/>
+    <w:pPr>
+      <w:spacing w:after="0" w:line="240" w:lineRule="auto"/>
+    </w:pPr>
+  </w:style>
+  <w:style w:type="paragraph" w:styleId="ListParagraph">
+    <w:name w:val="List Paragraph"/>
+    <w:basedOn w:val="Normal"/>
+    <w:uiPriority w:val="34"/>
+    <w:qFormat/>
+    <w:rsid w:val="00EB48CB"/>
+    <w:pPr>
+      <w:ind w:left="720"/>
+      <w:contextualSpacing/>
+    </w:pPr>
+  </w:style>
+  <w:style w:type="paragraph" w:styleId="Quote">
+    <w:name w:val="Quote"/>
+    <w:basedOn w:val="Normal"/>
+    <w:next w:val="Normal"/>
+    <w:link w:val="QuoteChar"/>
+    <w:uiPriority w:val="29"/>
+    <w:qFormat/>
+    <w:rsid w:val="00EB48CB"/>
+    <w:rPr>
+      <w:i/>
+      <w:iCs/>
+      <w:color w:val="000000" w:themeColor="text1"/>
+    </w:rPr>
+  </w:style>
+  <w:style w:type="character" w:customStyle="1" w:styleId="QuoteChar">
+    <w:name w:val="Quote Char"/>
+    <w:basedOn w:val="DefaultParagraphFont"/>
+    <w:link w:val="Quote"/>
+    <w:uiPriority w:val="29"/>
+    <w:rsid w:val="00EB48CB"/>
+    <w:rPr>
+      <w:i/>
+      <w:iCs/>
+      <w:color w:val="000000" w:themeColor="text1"/>
+    </w:rPr>
+  </w:style>
+  <w:style w:type="paragraph" w:styleId="IntenseQuote">
+    <w:name w:val="Intense Quote"/>
+    <w:basedOn w:val="Normal"/>
+    <w:next w:val="Normal"/>
+    <w:link w:val="IntenseQuoteChar"/>
+    <w:uiPriority w:val="30"/>
+    <w:qFormat/>
+    <w:rsid w:val="00EB48CB"/>
+    <w:pPr>
+      <w:pBdr>
+        <w:bottom w:val="single" w:sz="4" w:space="4" w:color="4F81BD" w:themeColor="accent1"/>
+      </w:pBdr>
+      <w:spacing w:before="200" w:after="280"/>
+      <w:ind w:left="936" w:right="936"/>
+    </w:pPr>
+    <w:rPr>
+      <w:b/>
+      <w:bCs/>
+      <w:i/>
+      <w:iCs/>
+      <w:color w:val="4F81BD" w:themeColor="accent1"/>
+    </w:rPr>
+  </w:style>
+  <w:style w:type="character" w:customStyle="1" w:styleId="IntenseQuoteChar">
+    <w:name w:val="Intense Quote Char"/>
+    <w:basedOn w:val="DefaultParagraphFont"/>
+    <w:link w:val="IntenseQuote"/>
+    <w:uiPriority w:val="30"/>
+    <w:rsid w:val="00EB48CB"/>
+    <w:rPr>
+      <w:b/>
+      <w:bCs/>
+      <w:i/>
+      <w:iCs/>
+      <w:color w:val="4F81BD" w:themeColor="accent1"/>
+    </w:rPr>
+  </w:style>
+  <w:style w:type="character" w:styleId="SubtleEmphasis">
+    <w:name w:val="Subtle Emphasis"/>
+    <w:basedOn w:val="DefaultParagraphFont"/>
+    <w:uiPriority w:val="19"/>
+    <w:qFormat/>
+    <w:rsid w:val="00EB48CB"/>
+    <w:rPr>
+      <w:i/>
+      <w:iCs/>
+      <w:color w:val="808080" w:themeColor="text1" w:themeTint="7F"/>
+    </w:rPr>
+  </w:style>
+  <w:style w:type="character" w:styleId="SubtleReference">
+    <w:name w:val="Subtle Reference"/>
+    <w:basedOn w:val="DefaultParagraphFont"/>
+    <w:uiPriority w:val="31"/>
+    <w:qFormat/>
+    <w:rsid w:val="00EB48CB"/>
+    <w:rPr>
+      <w:smallCaps/>
+      <w:color w:val="C0504D" w:themeColor="accent2"/>
+      <w:u w:val="single"/>
+    </w:rPr>
+  </w:style>
+  <w:style w:type="character" w:styleId="IntenseReference">
+    <w:name w:val="Intense Reference"/>
+    <w:basedOn w:val="DefaultParagraphFont"/>
+    <w:uiPriority w:val="32"/>
+    <w:qFormat/>
+    <w:rsid w:val="00EB48CB"/>
+    <w:rPr>
+      <w:b/>
+      <w:bCs/>
+      <w:smallCaps/>
+      <w:color w:val="C0504D" w:themeColor="accent2"/>
+      <w:spacing w:val="5"/>
+      <w:u w:val="single"/>
+    </w:rPr>
+  </w:style>
+  <w:style w:type="character" w:styleId="BookTitle">
+    <w:name w:val="Book Title"/>
+    <w:basedOn w:val="DefaultParagraphFont"/>
+    <w:uiPriority w:val="33"/>
+    <w:qFormat/>
+    <w:rsid w:val="00EB48CB"/>
+    <w:rPr>
+      <w:b/>
+      <w:bCs/>
+      <w:smallCaps/>
+      <w:spacing w:val="5"/>
+    </w:rPr>
+  </w:style>
+  <w:style w:type="paragraph" w:styleId="TOCHeading">
+    <w:name w:val="TOC Heading"/>
+    <w:basedOn w:val="Heading1"/>
+    <w:next w:val="Normal"/>
+    <w:uiPriority w:val="39"/>
+    <w:semiHidden/>
+    <w:unhideWhenUsed/>
+    <w:qFormat/>
+    <w:rsid w:val="00EB48CB"/>
+    <w:pPr>
+      <w:outlineLvl w:val="9"/>
+    </w:pPr>
+  </w:style>
+  <w:style w:type="paragraph" w:styleId="Caption">
+    <w:name w:val="caption"/>
+    <w:basedOn w:val="Normal"/>
+    <w:next w:val="Normal"/>
+    <w:uiPriority w:val="35"/>
+    <w:semiHidden/>
+    <w:unhideWhenUsed/>
+    <w:qFormat/>
+    <w:rsid w:val="00EB48CB"/>
+    <w:pPr>
+      <w:spacing w:line="240" w:lineRule="auto"/>
+    </w:pPr>
+    <w:rPr>
+      <w:b/>
+      <w:bCs/>
+      <w:color w:val="4F81BD" w:themeColor="accent1"/>
+      <w:sz w:val="18"/>
+      <w:szCs w:val="18"/>
     </w:rPr>
   </w:style>
 </w:styles>
@@ -1241,7 +2499,7 @@
   <w:docDefaults>
     <w:rPrDefault>
       <w:rPr>
-        <w:rFonts w:ascii="Arial" w:eastAsia="Arial" w:hAnsi="Arial" w:cs="Arial"/>
+        <w:rFonts w:asciiTheme="minorHAnsi" w:eastAsiaTheme="minorEastAsia" w:hAnsiTheme="minorHAnsi" w:cstheme="minorBidi"/>
         <w:sz w:val="22"/>
         <w:szCs w:val="22"/>
         <w:lang w:val="en" w:eastAsia="en-US" w:bidi="ar-SA"/>
@@ -1249,7 +2507,7 @@
     </w:rPrDefault>
     <w:pPrDefault>
       <w:pPr>
-        <w:spacing w:line="276" w:lineRule="auto"/>
+        <w:spacing w:after="200" w:line="276" w:lineRule="auto"/>
       </w:pPr>
     </w:pPrDefault>
   </w:docDefaults>
@@ -1394,96 +2652,142 @@
   </w:latentStyles>
   <w:style w:type="paragraph" w:default="1" w:styleId="Normal">
     <w:name w:val="Normal"/>
+    <w:qFormat/>
+    <w:rsid w:val="00EB48CB"/>
   </w:style>
   <w:style w:type="paragraph" w:styleId="Heading1">
     <w:name w:val="heading 1"/>
     <w:basedOn w:val="Normal"/>
     <w:next w:val="Normal"/>
+    <w:link w:val="Heading1Char"/>
+    <w:uiPriority w:val="9"/>
+    <w:qFormat/>
+    <w:rsid w:val="00EB48CB"/>
     <w:pPr>
       <w:keepNext/>
       <w:keepLines/>
-      <w:spacing w:before="400" w:after="120"/>
+      <w:spacing w:before="480" w:after="0"/>
       <w:outlineLvl w:val="0"/>
     </w:pPr>
     <w:rPr>
-      <w:sz w:val="40"/>
-      <w:szCs w:val="40"/>
+      <w:rFonts w:asciiTheme="majorHAnsi" w:eastAsiaTheme="majorEastAsia" w:hAnsiTheme="majorHAnsi" w:cstheme="majorBidi"/>
+      <w:b/>
+      <w:bCs/>
+      <w:color w:val="365F91" w:themeColor="accent1" w:themeShade="BF"/>
+      <w:sz w:val="28"/>
+      <w:szCs w:val="28"/>
     </w:rPr>
   </w:style>
   <w:style w:type="paragraph" w:styleId="Heading2">
     <w:name w:val="heading 2"/>
     <w:basedOn w:val="Normal"/>
     <w:next w:val="Normal"/>
+    <w:link w:val="Heading2Char"/>
+    <w:uiPriority w:val="9"/>
+    <w:unhideWhenUsed/>
+    <w:qFormat/>
+    <w:rsid w:val="00EB48CB"/>
     <w:pPr>
       <w:keepNext/>
       <w:keepLines/>
-      <w:spacing w:before="360" w:after="120"/>
+      <w:spacing w:before="200" w:after="0"/>
       <w:outlineLvl w:val="1"/>
     </w:pPr>
     <w:rPr>
-      <w:sz w:val="32"/>
-      <w:szCs w:val="32"/>
+      <w:rFonts w:asciiTheme="majorHAnsi" w:eastAsiaTheme="majorEastAsia" w:hAnsiTheme="majorHAnsi" w:cstheme="majorBidi"/>
+      <w:b/>
+      <w:bCs/>
+      <w:color w:val="4F81BD" w:themeColor="accent1"/>
+      <w:sz w:val="26"/>
+      <w:szCs w:val="26"/>
     </w:rPr>
   </w:style>
   <w:style w:type="paragraph" w:styleId="Heading3">
     <w:name w:val="heading 3"/>
     <w:basedOn w:val="Normal"/>
     <w:next w:val="Normal"/>
+    <w:link w:val="Heading3Char"/>
+    <w:uiPriority w:val="9"/>
+    <w:unhideWhenUsed/>
+    <w:qFormat/>
+    <w:rsid w:val="00EB48CB"/>
     <w:pPr>
       <w:keepNext/>
       <w:keepLines/>
-      <w:spacing w:before="320" w:after="80"/>
+      <w:spacing w:before="200" w:after="0"/>
       <w:outlineLvl w:val="2"/>
     </w:pPr>
     <w:rPr>
-      <w:color w:val="434343"/>
-      <w:sz w:val="28"/>
-      <w:szCs w:val="28"/>
+      <w:rFonts w:asciiTheme="majorHAnsi" w:eastAsiaTheme="majorEastAsia" w:hAnsiTheme="majorHAnsi" w:cstheme="majorBidi"/>
+      <w:b/>
+      <w:bCs/>
+      <w:color w:val="4F81BD" w:themeColor="accent1"/>
     </w:rPr>
   </w:style>
   <w:style w:type="paragraph" w:styleId="Heading4">
     <w:name w:val="heading 4"/>
     <w:basedOn w:val="Normal"/>
     <w:next w:val="Normal"/>
+    <w:link w:val="Heading4Char"/>
+    <w:uiPriority w:val="9"/>
+    <w:unhideWhenUsed/>
+    <w:qFormat/>
+    <w:rsid w:val="00EB48CB"/>
     <w:pPr>
       <w:keepNext/>
       <w:keepLines/>
-      <w:spacing w:before="280" w:after="80"/>
+      <w:spacing w:before="200" w:after="0"/>
       <w:outlineLvl w:val="3"/>
     </w:pPr>
     <w:rPr>
-      <w:color w:val="666666"/>
-      <w:sz w:val="24"/>
-      <w:szCs w:val="24"/>
+      <w:rFonts w:asciiTheme="majorHAnsi" w:eastAsiaTheme="majorEastAsia" w:hAnsiTheme="majorHAnsi" w:cstheme="majorBidi"/>
+      <w:b/>
+      <w:bCs/>
+      <w:i/>
+      <w:iCs/>
+      <w:color w:val="4F81BD" w:themeColor="accent1"/>
     </w:rPr>
   </w:style>
   <w:style w:type="paragraph" w:styleId="Heading5">
     <w:name w:val="heading 5"/>
     <w:basedOn w:val="Normal"/>
     <w:next w:val="Normal"/>
+    <w:link w:val="Heading5Char"/>
+    <w:uiPriority w:val="9"/>
+    <w:unhideWhenUsed/>
+    <w:qFormat/>
+    <w:rsid w:val="00EB48CB"/>
     <w:pPr>
       <w:keepNext/>
       <w:keepLines/>
-      <w:spacing w:before="240" w:after="80"/>
+      <w:spacing w:before="200" w:after="0"/>
       <w:outlineLvl w:val="4"/>
     </w:pPr>
     <w:rPr>
-      <w:color w:val="666666"/>
+      <w:rFonts w:asciiTheme="majorHAnsi" w:eastAsiaTheme="majorEastAsia" w:hAnsiTheme="majorHAnsi" w:cstheme="majorBidi"/>
+      <w:color w:val="243F60" w:themeColor="accent1" w:themeShade="7F"/>
     </w:rPr>
   </w:style>
   <w:style w:type="paragraph" w:styleId="Heading6">
     <w:name w:val="heading 6"/>
     <w:basedOn w:val="Normal"/>
     <w:next w:val="Normal"/>
+    <w:link w:val="Heading6Char"/>
+    <w:uiPriority w:val="9"/>
+    <w:unhideWhenUsed/>
+    <w:qFormat/>
+    <w:rsid w:val="00EB48CB"/>
     <w:pPr>
       <w:keepNext/>
       <w:keepLines/>
-      <w:spacing w:before="240" w:after="80"/>
+      <w:spacing w:before="200" w:after="0"/>
       <w:outlineLvl w:val="5"/>
     </w:pPr>
     <w:rPr>
+      <w:rFonts w:asciiTheme="majorHAnsi" w:eastAsiaTheme="majorEastAsia" w:hAnsiTheme="majorHAnsi" w:cstheme="majorBidi"/>
       <w:i/>
-      <w:color w:val="666666"/>
+      <w:iCs/>
+      <w:color w:val="243F60" w:themeColor="accent1" w:themeShade="7F"/>
     </w:rPr>
   </w:style>
   <w:style w:type="paragraph" w:styleId="Heading7">
@@ -1494,11 +2798,11 @@
     <w:uiPriority w:val="9"/>
     <w:unhideWhenUsed/>
     <w:qFormat/>
-    <w:rsid w:val="009B4CF3"/>
+    <w:rsid w:val="00EB48CB"/>
     <w:pPr>
       <w:keepNext/>
       <w:keepLines/>
-      <w:spacing w:before="200"/>
+      <w:spacing w:before="200" w:after="0"/>
       <w:outlineLvl w:val="6"/>
     </w:pPr>
     <w:rPr>
@@ -1506,6 +2810,54 @@
       <w:i/>
       <w:iCs/>
       <w:color w:val="404040" w:themeColor="text1" w:themeTint="BF"/>
+    </w:rPr>
+  </w:style>
+  <w:style w:type="paragraph" w:styleId="Heading8">
+    <w:name w:val="heading 8"/>
+    <w:basedOn w:val="Normal"/>
+    <w:next w:val="Normal"/>
+    <w:link w:val="Heading8Char"/>
+    <w:uiPriority w:val="9"/>
+    <w:semiHidden/>
+    <w:unhideWhenUsed/>
+    <w:qFormat/>
+    <w:rsid w:val="00EB48CB"/>
+    <w:pPr>
+      <w:keepNext/>
+      <w:keepLines/>
+      <w:spacing w:before="200" w:after="0"/>
+      <w:outlineLvl w:val="7"/>
+    </w:pPr>
+    <w:rPr>
+      <w:rFonts w:asciiTheme="majorHAnsi" w:eastAsiaTheme="majorEastAsia" w:hAnsiTheme="majorHAnsi" w:cstheme="majorBidi"/>
+      <w:color w:val="4F81BD" w:themeColor="accent1"/>
+      <w:sz w:val="20"/>
+      <w:szCs w:val="20"/>
+    </w:rPr>
+  </w:style>
+  <w:style w:type="paragraph" w:styleId="Heading9">
+    <w:name w:val="heading 9"/>
+    <w:basedOn w:val="Normal"/>
+    <w:next w:val="Normal"/>
+    <w:link w:val="Heading9Char"/>
+    <w:uiPriority w:val="9"/>
+    <w:semiHidden/>
+    <w:unhideWhenUsed/>
+    <w:qFormat/>
+    <w:rsid w:val="00EB48CB"/>
+    <w:pPr>
+      <w:keepNext/>
+      <w:keepLines/>
+      <w:spacing w:before="200" w:after="0"/>
+      <w:outlineLvl w:val="8"/>
+    </w:pPr>
+    <w:rPr>
+      <w:rFonts w:asciiTheme="majorHAnsi" w:eastAsiaTheme="majorEastAsia" w:hAnsiTheme="majorHAnsi" w:cstheme="majorBidi"/>
+      <w:i/>
+      <w:iCs/>
+      <w:color w:val="404040" w:themeColor="text1" w:themeTint="BF"/>
+      <w:sz w:val="20"/>
+      <w:szCs w:val="20"/>
     </w:rPr>
   </w:style>
   <w:style w:type="character" w:default="1" w:styleId="DefaultParagraphFont">
@@ -1539,12 +2891,22 @@
     <w:name w:val="Title"/>
     <w:basedOn w:val="Normal"/>
     <w:next w:val="Normal"/>
+    <w:link w:val="TitleChar"/>
+    <w:uiPriority w:val="10"/>
+    <w:qFormat/>
+    <w:rsid w:val="00EB48CB"/>
     <w:pPr>
-      <w:keepNext/>
-      <w:keepLines/>
-      <w:spacing w:after="60"/>
+      <w:pBdr>
+        <w:bottom w:val="single" w:sz="8" w:space="4" w:color="4F81BD" w:themeColor="accent1"/>
+      </w:pBdr>
+      <w:spacing w:after="300" w:line="240" w:lineRule="auto"/>
+      <w:contextualSpacing/>
     </w:pPr>
     <w:rPr>
+      <w:rFonts w:asciiTheme="majorHAnsi" w:eastAsiaTheme="majorEastAsia" w:hAnsiTheme="majorHAnsi" w:cstheme="majorBidi"/>
+      <w:color w:val="17365D" w:themeColor="text2" w:themeShade="BF"/>
+      <w:spacing w:val="5"/>
+      <w:kern w:val="28"/>
       <w:sz w:val="52"/>
       <w:szCs w:val="52"/>
     </w:rPr>
@@ -1553,15 +2915,23 @@
     <w:name w:val="Subtitle"/>
     <w:basedOn w:val="Normal"/>
     <w:next w:val="Normal"/>
+    <w:link w:val="SubtitleChar"/>
+    <w:uiPriority w:val="11"/>
+    <w:qFormat/>
+    <w:rsid w:val="00EB48CB"/>
     <w:pPr>
-      <w:keepNext/>
-      <w:keepLines/>
-      <w:spacing w:after="320"/>
+      <w:numPr>
+        <w:ilvl w:val="1"/>
+      </w:numPr>
     </w:pPr>
     <w:rPr>
-      <w:color w:val="666666"/>
-      <w:sz w:val="30"/>
-      <w:szCs w:val="30"/>
+      <w:rFonts w:asciiTheme="majorHAnsi" w:eastAsiaTheme="majorEastAsia" w:hAnsiTheme="majorHAnsi" w:cstheme="majorBidi"/>
+      <w:i/>
+      <w:iCs/>
+      <w:color w:val="4F81BD" w:themeColor="accent1"/>
+      <w:spacing w:val="15"/>
+      <w:sz w:val="24"/>
+      <w:szCs w:val="24"/>
     </w:rPr>
   </w:style>
   <w:style w:type="paragraph" w:styleId="BalloonText">
@@ -1599,7 +2969,7 @@
     <w:basedOn w:val="DefaultParagraphFont"/>
     <w:link w:val="Heading7"/>
     <w:uiPriority w:val="9"/>
-    <w:rsid w:val="009B4CF3"/>
+    <w:rsid w:val="00EB48CB"/>
     <w:rPr>
       <w:rFonts w:asciiTheme="majorHAnsi" w:eastAsiaTheme="majorEastAsia" w:hAnsiTheme="majorHAnsi" w:cstheme="majorBidi"/>
       <w:i/>
@@ -1612,7 +2982,7 @@
     <w:basedOn w:val="DefaultParagraphFont"/>
     <w:uiPriority w:val="20"/>
     <w:qFormat/>
-    <w:rsid w:val="009B4CF3"/>
+    <w:rsid w:val="00EB48CB"/>
     <w:rPr>
       <w:i/>
       <w:iCs/>
@@ -1623,7 +2993,7 @@
     <w:basedOn w:val="DefaultParagraphFont"/>
     <w:uiPriority w:val="21"/>
     <w:qFormat/>
-    <w:rsid w:val="009B4CF3"/>
+    <w:rsid w:val="00EB48CB"/>
     <w:rPr>
       <w:b/>
       <w:bCs/>
@@ -1637,7 +3007,7 @@
     <w:basedOn w:val="DefaultParagraphFont"/>
     <w:uiPriority w:val="22"/>
     <w:qFormat/>
-    <w:rsid w:val="009B4CF3"/>
+    <w:rsid w:val="00EB48CB"/>
     <w:rPr>
       <w:b/>
       <w:bCs/>
@@ -1652,6 +3022,317 @@
     <w:rPr>
       <w:color w:val="0000FF" w:themeColor="hyperlink"/>
       <w:u w:val="single"/>
+    </w:rPr>
+  </w:style>
+  <w:style w:type="character" w:customStyle="1" w:styleId="Heading1Char">
+    <w:name w:val="Heading 1 Char"/>
+    <w:basedOn w:val="DefaultParagraphFont"/>
+    <w:link w:val="Heading1"/>
+    <w:uiPriority w:val="9"/>
+    <w:rsid w:val="00EB48CB"/>
+    <w:rPr>
+      <w:rFonts w:asciiTheme="majorHAnsi" w:eastAsiaTheme="majorEastAsia" w:hAnsiTheme="majorHAnsi" w:cstheme="majorBidi"/>
+      <w:b/>
+      <w:bCs/>
+      <w:color w:val="365F91" w:themeColor="accent1" w:themeShade="BF"/>
+      <w:sz w:val="28"/>
+      <w:szCs w:val="28"/>
+    </w:rPr>
+  </w:style>
+  <w:style w:type="character" w:customStyle="1" w:styleId="Heading2Char">
+    <w:name w:val="Heading 2 Char"/>
+    <w:basedOn w:val="DefaultParagraphFont"/>
+    <w:link w:val="Heading2"/>
+    <w:uiPriority w:val="9"/>
+    <w:rsid w:val="00EB48CB"/>
+    <w:rPr>
+      <w:rFonts w:asciiTheme="majorHAnsi" w:eastAsiaTheme="majorEastAsia" w:hAnsiTheme="majorHAnsi" w:cstheme="majorBidi"/>
+      <w:b/>
+      <w:bCs/>
+      <w:color w:val="4F81BD" w:themeColor="accent1"/>
+      <w:sz w:val="26"/>
+      <w:szCs w:val="26"/>
+    </w:rPr>
+  </w:style>
+  <w:style w:type="character" w:customStyle="1" w:styleId="Heading3Char">
+    <w:name w:val="Heading 3 Char"/>
+    <w:basedOn w:val="DefaultParagraphFont"/>
+    <w:link w:val="Heading3"/>
+    <w:uiPriority w:val="9"/>
+    <w:rsid w:val="00EB48CB"/>
+    <w:rPr>
+      <w:rFonts w:asciiTheme="majorHAnsi" w:eastAsiaTheme="majorEastAsia" w:hAnsiTheme="majorHAnsi" w:cstheme="majorBidi"/>
+      <w:b/>
+      <w:bCs/>
+      <w:color w:val="4F81BD" w:themeColor="accent1"/>
+    </w:rPr>
+  </w:style>
+  <w:style w:type="character" w:customStyle="1" w:styleId="Heading4Char">
+    <w:name w:val="Heading 4 Char"/>
+    <w:basedOn w:val="DefaultParagraphFont"/>
+    <w:link w:val="Heading4"/>
+    <w:uiPriority w:val="9"/>
+    <w:rsid w:val="00EB48CB"/>
+    <w:rPr>
+      <w:rFonts w:asciiTheme="majorHAnsi" w:eastAsiaTheme="majorEastAsia" w:hAnsiTheme="majorHAnsi" w:cstheme="majorBidi"/>
+      <w:b/>
+      <w:bCs/>
+      <w:i/>
+      <w:iCs/>
+      <w:color w:val="4F81BD" w:themeColor="accent1"/>
+    </w:rPr>
+  </w:style>
+  <w:style w:type="character" w:customStyle="1" w:styleId="Heading5Char">
+    <w:name w:val="Heading 5 Char"/>
+    <w:basedOn w:val="DefaultParagraphFont"/>
+    <w:link w:val="Heading5"/>
+    <w:uiPriority w:val="9"/>
+    <w:rsid w:val="00EB48CB"/>
+    <w:rPr>
+      <w:rFonts w:asciiTheme="majorHAnsi" w:eastAsiaTheme="majorEastAsia" w:hAnsiTheme="majorHAnsi" w:cstheme="majorBidi"/>
+      <w:color w:val="243F60" w:themeColor="accent1" w:themeShade="7F"/>
+    </w:rPr>
+  </w:style>
+  <w:style w:type="character" w:customStyle="1" w:styleId="Heading6Char">
+    <w:name w:val="Heading 6 Char"/>
+    <w:basedOn w:val="DefaultParagraphFont"/>
+    <w:link w:val="Heading6"/>
+    <w:uiPriority w:val="9"/>
+    <w:rsid w:val="00EB48CB"/>
+    <w:rPr>
+      <w:rFonts w:asciiTheme="majorHAnsi" w:eastAsiaTheme="majorEastAsia" w:hAnsiTheme="majorHAnsi" w:cstheme="majorBidi"/>
+      <w:i/>
+      <w:iCs/>
+      <w:color w:val="243F60" w:themeColor="accent1" w:themeShade="7F"/>
+    </w:rPr>
+  </w:style>
+  <w:style w:type="character" w:customStyle="1" w:styleId="Heading8Char">
+    <w:name w:val="Heading 8 Char"/>
+    <w:basedOn w:val="DefaultParagraphFont"/>
+    <w:link w:val="Heading8"/>
+    <w:uiPriority w:val="9"/>
+    <w:semiHidden/>
+    <w:rsid w:val="00EB48CB"/>
+    <w:rPr>
+      <w:rFonts w:asciiTheme="majorHAnsi" w:eastAsiaTheme="majorEastAsia" w:hAnsiTheme="majorHAnsi" w:cstheme="majorBidi"/>
+      <w:color w:val="4F81BD" w:themeColor="accent1"/>
+      <w:sz w:val="20"/>
+      <w:szCs w:val="20"/>
+    </w:rPr>
+  </w:style>
+  <w:style w:type="character" w:customStyle="1" w:styleId="Heading9Char">
+    <w:name w:val="Heading 9 Char"/>
+    <w:basedOn w:val="DefaultParagraphFont"/>
+    <w:link w:val="Heading9"/>
+    <w:uiPriority w:val="9"/>
+    <w:semiHidden/>
+    <w:rsid w:val="00EB48CB"/>
+    <w:rPr>
+      <w:rFonts w:asciiTheme="majorHAnsi" w:eastAsiaTheme="majorEastAsia" w:hAnsiTheme="majorHAnsi" w:cstheme="majorBidi"/>
+      <w:i/>
+      <w:iCs/>
+      <w:color w:val="404040" w:themeColor="text1" w:themeTint="BF"/>
+      <w:sz w:val="20"/>
+      <w:szCs w:val="20"/>
+    </w:rPr>
+  </w:style>
+  <w:style w:type="character" w:customStyle="1" w:styleId="TitleChar">
+    <w:name w:val="Title Char"/>
+    <w:basedOn w:val="DefaultParagraphFont"/>
+    <w:link w:val="Title"/>
+    <w:uiPriority w:val="10"/>
+    <w:rsid w:val="00EB48CB"/>
+    <w:rPr>
+      <w:rFonts w:asciiTheme="majorHAnsi" w:eastAsiaTheme="majorEastAsia" w:hAnsiTheme="majorHAnsi" w:cstheme="majorBidi"/>
+      <w:color w:val="17365D" w:themeColor="text2" w:themeShade="BF"/>
+      <w:spacing w:val="5"/>
+      <w:kern w:val="28"/>
+      <w:sz w:val="52"/>
+      <w:szCs w:val="52"/>
+    </w:rPr>
+  </w:style>
+  <w:style w:type="character" w:customStyle="1" w:styleId="SubtitleChar">
+    <w:name w:val="Subtitle Char"/>
+    <w:basedOn w:val="DefaultParagraphFont"/>
+    <w:link w:val="Subtitle"/>
+    <w:uiPriority w:val="11"/>
+    <w:rsid w:val="00EB48CB"/>
+    <w:rPr>
+      <w:rFonts w:asciiTheme="majorHAnsi" w:eastAsiaTheme="majorEastAsia" w:hAnsiTheme="majorHAnsi" w:cstheme="majorBidi"/>
+      <w:i/>
+      <w:iCs/>
+      <w:color w:val="4F81BD" w:themeColor="accent1"/>
+      <w:spacing w:val="15"/>
+      <w:sz w:val="24"/>
+      <w:szCs w:val="24"/>
+    </w:rPr>
+  </w:style>
+  <w:style w:type="paragraph" w:styleId="NoSpacing">
+    <w:name w:val="No Spacing"/>
+    <w:uiPriority w:val="1"/>
+    <w:qFormat/>
+    <w:rsid w:val="00EB48CB"/>
+    <w:pPr>
+      <w:spacing w:after="0" w:line="240" w:lineRule="auto"/>
+    </w:pPr>
+  </w:style>
+  <w:style w:type="paragraph" w:styleId="ListParagraph">
+    <w:name w:val="List Paragraph"/>
+    <w:basedOn w:val="Normal"/>
+    <w:uiPriority w:val="34"/>
+    <w:qFormat/>
+    <w:rsid w:val="00EB48CB"/>
+    <w:pPr>
+      <w:ind w:left="720"/>
+      <w:contextualSpacing/>
+    </w:pPr>
+  </w:style>
+  <w:style w:type="paragraph" w:styleId="Quote">
+    <w:name w:val="Quote"/>
+    <w:basedOn w:val="Normal"/>
+    <w:next w:val="Normal"/>
+    <w:link w:val="QuoteChar"/>
+    <w:uiPriority w:val="29"/>
+    <w:qFormat/>
+    <w:rsid w:val="00EB48CB"/>
+    <w:rPr>
+      <w:i/>
+      <w:iCs/>
+      <w:color w:val="000000" w:themeColor="text1"/>
+    </w:rPr>
+  </w:style>
+  <w:style w:type="character" w:customStyle="1" w:styleId="QuoteChar">
+    <w:name w:val="Quote Char"/>
+    <w:basedOn w:val="DefaultParagraphFont"/>
+    <w:link w:val="Quote"/>
+    <w:uiPriority w:val="29"/>
+    <w:rsid w:val="00EB48CB"/>
+    <w:rPr>
+      <w:i/>
+      <w:iCs/>
+      <w:color w:val="000000" w:themeColor="text1"/>
+    </w:rPr>
+  </w:style>
+  <w:style w:type="paragraph" w:styleId="IntenseQuote">
+    <w:name w:val="Intense Quote"/>
+    <w:basedOn w:val="Normal"/>
+    <w:next w:val="Normal"/>
+    <w:link w:val="IntenseQuoteChar"/>
+    <w:uiPriority w:val="30"/>
+    <w:qFormat/>
+    <w:rsid w:val="00EB48CB"/>
+    <w:pPr>
+      <w:pBdr>
+        <w:bottom w:val="single" w:sz="4" w:space="4" w:color="4F81BD" w:themeColor="accent1"/>
+      </w:pBdr>
+      <w:spacing w:before="200" w:after="280"/>
+      <w:ind w:left="936" w:right="936"/>
+    </w:pPr>
+    <w:rPr>
+      <w:b/>
+      <w:bCs/>
+      <w:i/>
+      <w:iCs/>
+      <w:color w:val="4F81BD" w:themeColor="accent1"/>
+    </w:rPr>
+  </w:style>
+  <w:style w:type="character" w:customStyle="1" w:styleId="IntenseQuoteChar">
+    <w:name w:val="Intense Quote Char"/>
+    <w:basedOn w:val="DefaultParagraphFont"/>
+    <w:link w:val="IntenseQuote"/>
+    <w:uiPriority w:val="30"/>
+    <w:rsid w:val="00EB48CB"/>
+    <w:rPr>
+      <w:b/>
+      <w:bCs/>
+      <w:i/>
+      <w:iCs/>
+      <w:color w:val="4F81BD" w:themeColor="accent1"/>
+    </w:rPr>
+  </w:style>
+  <w:style w:type="character" w:styleId="SubtleEmphasis">
+    <w:name w:val="Subtle Emphasis"/>
+    <w:basedOn w:val="DefaultParagraphFont"/>
+    <w:uiPriority w:val="19"/>
+    <w:qFormat/>
+    <w:rsid w:val="00EB48CB"/>
+    <w:rPr>
+      <w:i/>
+      <w:iCs/>
+      <w:color w:val="808080" w:themeColor="text1" w:themeTint="7F"/>
+    </w:rPr>
+  </w:style>
+  <w:style w:type="character" w:styleId="SubtleReference">
+    <w:name w:val="Subtle Reference"/>
+    <w:basedOn w:val="DefaultParagraphFont"/>
+    <w:uiPriority w:val="31"/>
+    <w:qFormat/>
+    <w:rsid w:val="00EB48CB"/>
+    <w:rPr>
+      <w:smallCaps/>
+      <w:color w:val="C0504D" w:themeColor="accent2"/>
+      <w:u w:val="single"/>
+    </w:rPr>
+  </w:style>
+  <w:style w:type="character" w:styleId="IntenseReference">
+    <w:name w:val="Intense Reference"/>
+    <w:basedOn w:val="DefaultParagraphFont"/>
+    <w:uiPriority w:val="32"/>
+    <w:qFormat/>
+    <w:rsid w:val="00EB48CB"/>
+    <w:rPr>
+      <w:b/>
+      <w:bCs/>
+      <w:smallCaps/>
+      <w:color w:val="C0504D" w:themeColor="accent2"/>
+      <w:spacing w:val="5"/>
+      <w:u w:val="single"/>
+    </w:rPr>
+  </w:style>
+  <w:style w:type="character" w:styleId="BookTitle">
+    <w:name w:val="Book Title"/>
+    <w:basedOn w:val="DefaultParagraphFont"/>
+    <w:uiPriority w:val="33"/>
+    <w:qFormat/>
+    <w:rsid w:val="00EB48CB"/>
+    <w:rPr>
+      <w:b/>
+      <w:bCs/>
+      <w:smallCaps/>
+      <w:spacing w:val="5"/>
+    </w:rPr>
+  </w:style>
+  <w:style w:type="paragraph" w:styleId="TOCHeading">
+    <w:name w:val="TOC Heading"/>
+    <w:basedOn w:val="Heading1"/>
+    <w:next w:val="Normal"/>
+    <w:uiPriority w:val="39"/>
+    <w:semiHidden/>
+    <w:unhideWhenUsed/>
+    <w:qFormat/>
+    <w:rsid w:val="00EB48CB"/>
+    <w:pPr>
+      <w:outlineLvl w:val="9"/>
+    </w:pPr>
+  </w:style>
+  <w:style w:type="paragraph" w:styleId="Caption">
+    <w:name w:val="caption"/>
+    <w:basedOn w:val="Normal"/>
+    <w:next w:val="Normal"/>
+    <w:uiPriority w:val="35"/>
+    <w:semiHidden/>
+    <w:unhideWhenUsed/>
+    <w:qFormat/>
+    <w:rsid w:val="00EB48CB"/>
+    <w:pPr>
+      <w:spacing w:line="240" w:lineRule="auto"/>
+    </w:pPr>
+    <w:rPr>
+      <w:b/>
+      <w:bCs/>
+      <w:color w:val="4F81BD" w:themeColor="accent1"/>
+      <w:sz w:val="18"/>
+      <w:szCs w:val="18"/>
     </w:rPr>
   </w:style>
 </w:styles>

</xml_diff>

<commit_message>
fixed bug. modifications to design doc
</commit_message>
<xml_diff>
--- a/Game Design Doc.docx
+++ b/Game Design Doc.docx
@@ -58,10 +58,7 @@
         </w:r>
       </w:hyperlink>
     </w:p>
-    <w:p>
-      <w:bookmarkStart w:id="1" w:name="_GoBack"/>
-      <w:bookmarkEnd w:id="1"/>
-    </w:p>
+    <w:p/>
     <w:p>
       <w:hyperlink r:id="rId7" w:history="1">
         <w:r>
@@ -167,243 +164,1092 @@
         <w:t xml:space="preserve">The canvas size will exactly match the size of the laid out tile set. Each tile will be 24x24 pixels. </w:t>
       </w:r>
       <w:r>
-        <w:t>This means the game</w:t>
+        <w:t>This means the game board’s pixel dimensions are:</w:t>
       </w:r>
       <w:r>
         <w:t xml:space="preserve"> </w:t>
       </w:r>
       <w:r>
-        <w:t>board’s pixel dimensions are:</w:t>
-      </w:r>
-      <w:r>
+        <w:t>672x744</w:t>
+      </w:r>
+      <w:r>
+        <w:t>.</w:t>
+      </w:r>
+    </w:p>
+    <w:p/>
+    <w:p>
+      <w:pPr>
+        <w:pStyle w:val="Heading2"/>
+      </w:pPr>
+      <w:r>
+        <w:t>Data Structures</w:t>
+      </w:r>
+    </w:p>
+    <w:p>
+      <w:pPr>
+        <w:rPr>
+          <w:rFonts w:ascii="Courier New" w:hAnsi="Courier New" w:cs="Courier New"/>
+        </w:rPr>
+      </w:pPr>
+    </w:p>
+    <w:p>
+      <w:pPr>
+        <w:pStyle w:val="ListParagraph"/>
+        <w:numPr>
+          <w:ilvl w:val="0"/>
+          <w:numId w:val="3"/>
+        </w:numPr>
+        <w:rPr>
+          <w:rFonts w:ascii="Courier New" w:hAnsi="Courier New" w:cs="Courier New"/>
+        </w:rPr>
+      </w:pPr>
+      <w:r>
+        <w:rPr>
+          <w:rFonts w:ascii="Courier New" w:hAnsi="Courier New" w:cs="Courier New"/>
+        </w:rPr>
+        <w:t>Point</w:t>
+      </w:r>
+      <w:r>
+        <w:rPr>
+          <w:rFonts w:ascii="Courier New" w:hAnsi="Courier New" w:cs="Courier New"/>
+        </w:rPr>
+        <w:t xml:space="preserve"> (2d int vector)</w:t>
+      </w:r>
+    </w:p>
+    <w:p>
+      <w:pPr>
+        <w:pStyle w:val="ListParagraph"/>
+        <w:numPr>
+          <w:ilvl w:val="1"/>
+          <w:numId w:val="3"/>
+        </w:numPr>
+        <w:rPr>
+          <w:rFonts w:ascii="Courier New" w:hAnsi="Courier New" w:cs="Courier New"/>
+        </w:rPr>
+      </w:pPr>
+      <w:r>
+        <w:rPr>
+          <w:rFonts w:ascii="Courier New" w:hAnsi="Courier New" w:cs="Courier New"/>
+        </w:rPr>
+        <w:t>x</w:t>
+      </w:r>
+    </w:p>
+    <w:p>
+      <w:pPr>
+        <w:pStyle w:val="ListParagraph"/>
+        <w:numPr>
+          <w:ilvl w:val="1"/>
+          <w:numId w:val="3"/>
+        </w:numPr>
+        <w:rPr>
+          <w:rFonts w:ascii="Courier New" w:hAnsi="Courier New" w:cs="Courier New"/>
+        </w:rPr>
+      </w:pPr>
+      <w:r>
+        <w:rPr>
+          <w:rFonts w:ascii="Courier New" w:hAnsi="Courier New" w:cs="Courier New"/>
+        </w:rPr>
+        <w:t>y</w:t>
+      </w:r>
+    </w:p>
+    <w:p>
+      <w:pPr>
+        <w:pStyle w:val="ListParagraph"/>
+        <w:numPr>
+          <w:ilvl w:val="1"/>
+          <w:numId w:val="3"/>
+        </w:numPr>
+        <w:rPr>
+          <w:rFonts w:ascii="Courier New" w:hAnsi="Courier New" w:cs="Courier New"/>
+        </w:rPr>
+      </w:pPr>
+      <w:r>
+        <w:rPr>
+          <w:rFonts w:ascii="Courier New" w:hAnsi="Courier New" w:cs="Courier New"/>
+        </w:rPr>
+        <w:t>dist(</w:t>
+      </w:r>
+      <w:r>
+        <w:rPr>
+          <w:rFonts w:ascii="Courier New" w:hAnsi="Courier New" w:cs="Courier New"/>
+        </w:rPr>
+        <w:t>Point</w:t>
+      </w:r>
+      <w:r>
+        <w:rPr>
+          <w:rFonts w:ascii="Courier New" w:hAnsi="Courier New" w:cs="Courier New"/>
+        </w:rPr>
+        <w:t>)</w:t>
+      </w:r>
+    </w:p>
+    <w:p>
+      <w:pPr>
+        <w:pStyle w:val="ListParagraph"/>
+        <w:numPr>
+          <w:ilvl w:val="0"/>
+          <w:numId w:val="3"/>
+        </w:numPr>
+        <w:rPr>
+          <w:rFonts w:ascii="Courier New" w:hAnsi="Courier New" w:cs="Courier New"/>
+        </w:rPr>
+      </w:pPr>
+      <w:r>
+        <w:rPr>
+          <w:rFonts w:ascii="Courier New" w:hAnsi="Courier New" w:cs="Courier New"/>
+        </w:rPr>
+        <w:t>SpriteMapper</w:t>
+      </w:r>
+    </w:p>
+    <w:p>
+      <w:pPr>
+        <w:pStyle w:val="ListParagraph"/>
+        <w:numPr>
+          <w:ilvl w:val="1"/>
+          <w:numId w:val="3"/>
+        </w:numPr>
+        <w:rPr>
+          <w:rFonts w:ascii="Courier New" w:hAnsi="Courier New" w:cs="Courier New"/>
+        </w:rPr>
+      </w:pPr>
+      <w:r>
+        <w:rPr>
+          <w:rFonts w:ascii="Courier New" w:hAnsi="Courier New" w:cs="Courier New"/>
+        </w:rPr>
+        <w:t>Downloads the sprite map from the server and given the x,y coordinates of the tile, draws it to the canvas.</w:t>
+      </w:r>
+      <w:bookmarkStart w:id="1" w:name="_GoBack"/>
+      <w:bookmarkEnd w:id="1"/>
+    </w:p>
+    <w:p>
+      <w:pPr>
+        <w:pStyle w:val="ListParagraph"/>
+        <w:numPr>
+          <w:ilvl w:val="0"/>
+          <w:numId w:val="3"/>
+        </w:numPr>
+        <w:rPr>
+          <w:rFonts w:ascii="Courier New" w:hAnsi="Courier New" w:cs="Courier New"/>
+        </w:rPr>
+      </w:pPr>
+      <w:r>
+        <w:rPr>
+          <w:rFonts w:ascii="Courier New" w:hAnsi="Courier New" w:cs="Courier New"/>
+        </w:rPr>
+        <w:t>Gameboard</w:t>
+      </w:r>
+    </w:p>
+    <w:p>
+      <w:pPr>
+        <w:pStyle w:val="ListParagraph"/>
+        <w:numPr>
+          <w:ilvl w:val="1"/>
+          <w:numId w:val="3"/>
+        </w:numPr>
+        <w:rPr>
+          <w:rFonts w:ascii="Courier New" w:hAnsi="Courier New" w:cs="Courier New"/>
+        </w:rPr>
+      </w:pPr>
+      <w:r>
+        <w:rPr>
+          <w:rFonts w:ascii="Courier New" w:hAnsi="Courier New" w:cs="Courier New"/>
+        </w:rPr>
+        <w:t>tileWid</w:t>
+      </w:r>
+      <w:r>
+        <w:rPr>
+          <w:rFonts w:ascii="Courier New" w:hAnsi="Courier New" w:cs="Courier New"/>
+        </w:rPr>
+        <w:t>th, tileHeight</w:t>
+      </w:r>
+    </w:p>
+    <w:p>
+      <w:pPr>
+        <w:pStyle w:val="ListParagraph"/>
+        <w:numPr>
+          <w:ilvl w:val="1"/>
+          <w:numId w:val="3"/>
+        </w:numPr>
+        <w:rPr>
+          <w:rFonts w:ascii="Courier New" w:hAnsi="Courier New" w:cs="Courier New"/>
+        </w:rPr>
+      </w:pPr>
+      <w:r>
+        <w:rPr>
+          <w:rFonts w:ascii="Courier New" w:hAnsi="Courier New" w:cs="Courier New"/>
+        </w:rPr>
+        <w:lastRenderedPageBreak/>
+        <w:t>Wall</w:t>
+      </w:r>
+      <w:r>
+        <w:rPr>
+          <w:rFonts w:ascii="Courier New" w:hAnsi="Courier New" w:cs="Courier New"/>
+        </w:rPr>
+        <w:t>[]</w:t>
+      </w:r>
+    </w:p>
+    <w:p>
+      <w:pPr>
+        <w:pStyle w:val="ListParagraph"/>
+        <w:numPr>
+          <w:ilvl w:val="1"/>
+          <w:numId w:val="3"/>
+        </w:numPr>
+        <w:rPr>
+          <w:rFonts w:ascii="Courier New" w:hAnsi="Courier New" w:cs="Courier New"/>
+        </w:rPr>
+      </w:pPr>
+      <w:r>
+        <w:rPr>
+          <w:rFonts w:ascii="Courier New" w:hAnsi="Courier New" w:cs="Courier New"/>
+        </w:rPr>
+        <w:t>Pellet[]</w:t>
+      </w:r>
+    </w:p>
+    <w:p>
+      <w:pPr>
+        <w:pStyle w:val="ListParagraph"/>
+        <w:numPr>
+          <w:ilvl w:val="1"/>
+          <w:numId w:val="3"/>
+        </w:numPr>
+        <w:rPr>
+          <w:rFonts w:ascii="Courier New" w:hAnsi="Courier New" w:cs="Courier New"/>
+        </w:rPr>
+      </w:pPr>
+      <w:r>
+        <w:rPr>
+          <w:rFonts w:ascii="Courier New" w:hAnsi="Courier New" w:cs="Courier New"/>
+        </w:rPr>
+        <w:t>PowerPellet[]</w:t>
+      </w:r>
+    </w:p>
+    <w:p>
+      <w:pPr>
+        <w:pStyle w:val="ListParagraph"/>
+        <w:numPr>
+          <w:ilvl w:val="1"/>
+          <w:numId w:val="3"/>
+        </w:numPr>
+        <w:rPr>
+          <w:rFonts w:ascii="Courier New" w:hAnsi="Courier New" w:cs="Courier New"/>
+        </w:rPr>
+      </w:pPr>
+      <w:r>
+        <w:rPr>
+          <w:rFonts w:ascii="Courier New" w:hAnsi="Courier New" w:cs="Courier New"/>
+        </w:rPr>
+        <w:t>Pacman</w:t>
+      </w:r>
+    </w:p>
+    <w:p>
+      <w:pPr>
+        <w:pStyle w:val="ListParagraph"/>
+        <w:numPr>
+          <w:ilvl w:val="1"/>
+          <w:numId w:val="3"/>
+        </w:numPr>
+        <w:rPr>
+          <w:rFonts w:ascii="Courier New" w:hAnsi="Courier New" w:cs="Courier New"/>
+        </w:rPr>
+      </w:pPr>
+      <w:r>
+        <w:rPr>
+          <w:rFonts w:ascii="Courier New" w:hAnsi="Courier New" w:cs="Courier New"/>
+        </w:rPr>
+        <w:t>Ghost[]</w:t>
+      </w:r>
+    </w:p>
+    <w:p>
+      <w:pPr>
+        <w:pStyle w:val="ListParagraph"/>
+        <w:numPr>
+          <w:ilvl w:val="1"/>
+          <w:numId w:val="3"/>
+        </w:numPr>
+        <w:rPr>
+          <w:rFonts w:ascii="Courier New" w:hAnsi="Courier New" w:cs="Courier New"/>
+        </w:rPr>
+      </w:pPr>
+    </w:p>
+    <w:p>
+      <w:pPr>
+        <w:pStyle w:val="ListParagraph"/>
+        <w:numPr>
+          <w:ilvl w:val="1"/>
+          <w:numId w:val="3"/>
+        </w:numPr>
+        <w:rPr>
+          <w:rFonts w:ascii="Courier New" w:hAnsi="Courier New" w:cs="Courier New"/>
+        </w:rPr>
+      </w:pPr>
+      <w:r>
+        <w:rPr>
+          <w:rFonts w:ascii="Courier New" w:hAnsi="Courier New" w:cs="Courier New"/>
+        </w:rPr>
+        <w:t>draw()</w:t>
+      </w:r>
+    </w:p>
+    <w:p>
+      <w:pPr>
+        <w:pStyle w:val="ListParagraph"/>
+        <w:numPr>
+          <w:ilvl w:val="1"/>
+          <w:numId w:val="3"/>
+        </w:numPr>
+        <w:rPr>
+          <w:rFonts w:ascii="Courier New" w:hAnsi="Courier New" w:cs="Courier New"/>
+        </w:rPr>
+      </w:pPr>
+    </w:p>
+    <w:p>
+      <w:pPr>
+        <w:pStyle w:val="ListParagraph"/>
+        <w:numPr>
+          <w:ilvl w:val="0"/>
+          <w:numId w:val="3"/>
+        </w:numPr>
+        <w:rPr>
+          <w:rFonts w:ascii="Courier New" w:hAnsi="Courier New" w:cs="Courier New"/>
+        </w:rPr>
+      </w:pPr>
+      <w:r>
+        <w:rPr>
+          <w:rFonts w:ascii="Courier New" w:hAnsi="Courier New" w:cs="Courier New"/>
+        </w:rPr>
+        <w:t>Sprite</w:t>
+      </w:r>
+    </w:p>
+    <w:p>
+      <w:pPr>
+        <w:pStyle w:val="ListParagraph"/>
+        <w:numPr>
+          <w:ilvl w:val="1"/>
+          <w:numId w:val="3"/>
+        </w:numPr>
+        <w:rPr>
+          <w:rFonts w:ascii="Courier New" w:hAnsi="Courier New" w:cs="Courier New"/>
+        </w:rPr>
+      </w:pPr>
+      <w:r>
+        <w:rPr>
+          <w:rFonts w:ascii="Courier New" w:hAnsi="Courier New" w:cs="Courier New"/>
+        </w:rPr>
+        <w:t xml:space="preserve">Point </w:t>
+      </w:r>
+      <w:r>
+        <w:rPr>
+          <w:rFonts w:ascii="Courier New" w:hAnsi="Courier New" w:cs="Courier New"/>
+        </w:rPr>
+        <w:t>tilePos</w:t>
+      </w:r>
+    </w:p>
+    <w:p>
+      <w:pPr>
+        <w:pStyle w:val="ListParagraph"/>
+        <w:numPr>
+          <w:ilvl w:val="1"/>
+          <w:numId w:val="3"/>
+        </w:numPr>
+        <w:rPr>
+          <w:rFonts w:ascii="Courier New" w:hAnsi="Courier New" w:cs="Courier New"/>
+        </w:rPr>
+      </w:pPr>
+      <w:r>
+        <w:rPr>
+          <w:rFonts w:ascii="Courier New" w:hAnsi="Courier New" w:cs="Courier New"/>
+        </w:rPr>
+        <w:t xml:space="preserve">Point </w:t>
+      </w:r>
+      <w:r>
+        <w:rPr>
+          <w:rFonts w:ascii="Courier New" w:hAnsi="Courier New" w:cs="Courier New"/>
+        </w:rPr>
+        <w:t>pixelPos</w:t>
+      </w:r>
+    </w:p>
+    <w:p>
+      <w:pPr>
+        <w:pStyle w:val="ListParagraph"/>
+        <w:numPr>
+          <w:ilvl w:val="1"/>
+          <w:numId w:val="3"/>
+        </w:numPr>
+        <w:rPr>
+          <w:rFonts w:ascii="Courier New" w:hAnsi="Courier New" w:cs="Courier New"/>
+        </w:rPr>
+      </w:pPr>
+      <w:r>
+        <w:rPr>
+          <w:rFonts w:ascii="Courier New" w:hAnsi="Courier New" w:cs="Courier New"/>
+        </w:rPr>
+        <w:t>i</w:t>
+      </w:r>
+      <w:r>
+        <w:rPr>
+          <w:rFonts w:ascii="Courier New" w:hAnsi="Courier New" w:cs="Courier New"/>
+        </w:rPr>
+        <w:t xml:space="preserve">nt </w:t>
+      </w:r>
+      <w:r>
+        <w:rPr>
+          <w:rFonts w:ascii="Courier New" w:hAnsi="Courier New" w:cs="Courier New"/>
+        </w:rPr>
+        <w:t>currentFrame</w:t>
+      </w:r>
+    </w:p>
+    <w:p>
+      <w:pPr>
+        <w:pStyle w:val="ListParagraph"/>
+        <w:numPr>
+          <w:ilvl w:val="1"/>
+          <w:numId w:val="3"/>
+        </w:numPr>
+        <w:rPr>
+          <w:rFonts w:ascii="Courier New" w:hAnsi="Courier New" w:cs="Courier New"/>
+        </w:rPr>
+      </w:pPr>
+    </w:p>
+    <w:p>
+      <w:pPr>
+        <w:pStyle w:val="ListParagraph"/>
+        <w:numPr>
+          <w:ilvl w:val="1"/>
+          <w:numId w:val="3"/>
+        </w:numPr>
+        <w:rPr>
+          <w:rFonts w:ascii="Courier New" w:hAnsi="Courier New" w:cs="Courier New"/>
+        </w:rPr>
+      </w:pPr>
+      <w:r>
+        <w:rPr>
+          <w:rFonts w:ascii="Courier New" w:hAnsi="Courier New" w:cs="Courier New"/>
+        </w:rPr>
+        <w:t>draw(</w:t>
+      </w:r>
+      <w:r>
+        <w:rPr>
+          <w:rFonts w:ascii="Courier New" w:hAnsi="Courier New" w:cs="Courier New"/>
+        </w:rPr>
+        <w:t>ivec2 sourceTile</w:t>
+      </w:r>
+      <w:r>
+        <w:rPr>
+          <w:rFonts w:ascii="Courier New" w:hAnsi="Courier New" w:cs="Courier New"/>
+        </w:rPr>
+        <w:t>)</w:t>
+      </w:r>
+    </w:p>
+    <w:p>
+      <w:pPr>
+        <w:pStyle w:val="ListParagraph"/>
+        <w:numPr>
+          <w:ilvl w:val="1"/>
+          <w:numId w:val="3"/>
+        </w:numPr>
+        <w:rPr>
+          <w:rFonts w:ascii="Courier New" w:hAnsi="Courier New" w:cs="Courier New"/>
+        </w:rPr>
+      </w:pPr>
+    </w:p>
+    <w:p>
+      <w:pPr>
+        <w:pStyle w:val="ListParagraph"/>
+        <w:numPr>
+          <w:ilvl w:val="0"/>
+          <w:numId w:val="3"/>
+        </w:numPr>
+        <w:rPr>
+          <w:rFonts w:ascii="Courier New" w:hAnsi="Courier New" w:cs="Courier New"/>
+        </w:rPr>
+      </w:pPr>
+      <w:r>
+        <w:rPr>
+          <w:rFonts w:ascii="Courier New" w:hAnsi="Courier New" w:cs="Courier New"/>
+        </w:rPr>
+        <w:t>Wall extends Sprite</w:t>
+      </w:r>
+    </w:p>
+    <w:p>
+      <w:pPr>
+        <w:pStyle w:val="ListParagraph"/>
+        <w:numPr>
+          <w:ilvl w:val="1"/>
+          <w:numId w:val="3"/>
+        </w:numPr>
+        <w:rPr>
+          <w:rFonts w:ascii="Courier New" w:hAnsi="Courier New" w:cs="Courier New"/>
+        </w:rPr>
+      </w:pPr>
+      <w:r>
+        <w:rPr>
+          <w:rFonts w:ascii="Courier New" w:hAnsi="Courier New" w:cs="Courier New"/>
+        </w:rPr>
+        <w:t xml:space="preserve">Point </w:t>
+      </w:r>
+      <w:r>
+        <w:rPr>
+          <w:rFonts w:ascii="Courier New" w:hAnsi="Courier New" w:cs="Courier New"/>
+        </w:rPr>
+        <w:t>sourceTile</w:t>
+      </w:r>
+    </w:p>
+    <w:p>
+      <w:pPr>
+        <w:pStyle w:val="ListParagraph"/>
+        <w:numPr>
+          <w:ilvl w:val="1"/>
+          <w:numId w:val="3"/>
+        </w:numPr>
+        <w:rPr>
+          <w:rFonts w:ascii="Courier New" w:hAnsi="Courier New" w:cs="Courier New"/>
+        </w:rPr>
+      </w:pPr>
+    </w:p>
+    <w:p>
+      <w:pPr>
+        <w:pStyle w:val="ListParagraph"/>
+        <w:numPr>
+          <w:ilvl w:val="1"/>
+          <w:numId w:val="3"/>
+        </w:numPr>
+        <w:rPr>
+          <w:rFonts w:ascii="Courier New" w:hAnsi="Courier New" w:cs="Courier New"/>
+        </w:rPr>
+      </w:pPr>
+      <w:r>
+        <w:rPr>
+          <w:rFonts w:ascii="Courier New" w:hAnsi="Courier New" w:cs="Courier New"/>
+        </w:rPr>
+        <w:t>draw()</w:t>
+      </w:r>
+    </w:p>
+    <w:p>
+      <w:pPr>
+        <w:pStyle w:val="ListParagraph"/>
+        <w:numPr>
+          <w:ilvl w:val="0"/>
+          <w:numId w:val="3"/>
+        </w:numPr>
+        <w:rPr>
+          <w:rFonts w:ascii="Courier New" w:hAnsi="Courier New" w:cs="Courier New"/>
+        </w:rPr>
+      </w:pPr>
+      <w:r>
+        <w:rPr>
+          <w:rFonts w:ascii="Courier New" w:hAnsi="Courier New" w:cs="Courier New"/>
+        </w:rPr>
+        <w:t>Pellet extends Sprite</w:t>
+      </w:r>
+    </w:p>
+    <w:p>
+      <w:pPr>
+        <w:pStyle w:val="ListParagraph"/>
+        <w:numPr>
+          <w:ilvl w:val="1"/>
+          <w:numId w:val="3"/>
+        </w:numPr>
+        <w:rPr>
+          <w:rFonts w:ascii="Courier New" w:hAnsi="Courier New" w:cs="Courier New"/>
+        </w:rPr>
+      </w:pPr>
+      <w:r>
+        <w:rPr>
+          <w:rFonts w:ascii="Courier New" w:hAnsi="Courier New" w:cs="Courier New"/>
+        </w:rPr>
+        <w:t xml:space="preserve">Bool </w:t>
+      </w:r>
+      <w:r>
+        <w:rPr>
+          <w:rFonts w:ascii="Courier New" w:hAnsi="Courier New" w:cs="Courier New"/>
+        </w:rPr>
+        <w:t>isPower</w:t>
+      </w:r>
+    </w:p>
+    <w:p>
+      <w:pPr>
+        <w:pStyle w:val="ListParagraph"/>
+        <w:numPr>
+          <w:ilvl w:val="1"/>
+          <w:numId w:val="3"/>
+        </w:numPr>
+        <w:rPr>
+          <w:rFonts w:ascii="Courier New" w:hAnsi="Courier New" w:cs="Courier New"/>
+        </w:rPr>
+      </w:pPr>
+      <w:r>
+        <w:rPr>
+          <w:rFonts w:ascii="Courier New" w:hAnsi="Courier New" w:cs="Courier New"/>
+        </w:rPr>
+        <w:t xml:space="preserve">Int </w:t>
+      </w:r>
+      <w:r>
+        <w:rPr>
+          <w:rFonts w:ascii="Courier New" w:hAnsi="Courier New" w:cs="Courier New"/>
+        </w:rPr>
+        <w:t>currentFrame</w:t>
+      </w:r>
+    </w:p>
+    <w:p>
+      <w:pPr>
+        <w:pStyle w:val="ListParagraph"/>
+        <w:numPr>
+          <w:ilvl w:val="1"/>
+          <w:numId w:val="3"/>
+        </w:numPr>
+        <w:rPr>
+          <w:rFonts w:ascii="Courier New" w:hAnsi="Courier New" w:cs="Courier New"/>
+        </w:rPr>
+      </w:pPr>
+    </w:p>
+    <w:p>
+      <w:pPr>
+        <w:pStyle w:val="ListParagraph"/>
+        <w:numPr>
+          <w:ilvl w:val="1"/>
+          <w:numId w:val="3"/>
+        </w:numPr>
+        <w:rPr>
+          <w:rFonts w:ascii="Courier New" w:hAnsi="Courier New" w:cs="Courier New"/>
+        </w:rPr>
+      </w:pPr>
+      <w:r>
+        <w:rPr>
+          <w:rFonts w:ascii="Courier New" w:hAnsi="Courier New" w:cs="Courier New"/>
+        </w:rPr>
+        <w:t>draw()</w:t>
+      </w:r>
+    </w:p>
+    <w:p>
+      <w:pPr>
+        <w:pStyle w:val="ListParagraph"/>
+        <w:numPr>
+          <w:ilvl w:val="0"/>
+          <w:numId w:val="3"/>
+        </w:numPr>
+        <w:rPr>
+          <w:rFonts w:ascii="Courier New" w:hAnsi="Courier New" w:cs="Courier New"/>
+        </w:rPr>
+      </w:pPr>
+      <w:r>
+        <w:rPr>
+          <w:rFonts w:ascii="Courier New" w:hAnsi="Courier New" w:cs="Courier New"/>
+        </w:rPr>
+        <w:t>Fruit extends Sprite</w:t>
+      </w:r>
+    </w:p>
+    <w:p>
+      <w:pPr>
+        <w:pStyle w:val="ListParagraph"/>
+        <w:numPr>
+          <w:ilvl w:val="1"/>
+          <w:numId w:val="3"/>
+        </w:numPr>
+        <w:rPr>
+          <w:rFonts w:ascii="Courier New" w:hAnsi="Courier New" w:cs="Courier New"/>
+        </w:rPr>
+      </w:pPr>
+      <w:r>
+        <w:rPr>
+          <w:rFonts w:ascii="Courier New" w:hAnsi="Courier New" w:cs="Courier New"/>
+        </w:rPr>
+        <w:t>scoreValue</w:t>
+      </w:r>
+    </w:p>
+    <w:p>
+      <w:pPr>
+        <w:pStyle w:val="ListParagraph"/>
+        <w:numPr>
+          <w:ilvl w:val="1"/>
+          <w:numId w:val="3"/>
+        </w:numPr>
+        <w:rPr>
+          <w:rFonts w:ascii="Courier New" w:hAnsi="Courier New" w:cs="Courier New"/>
+        </w:rPr>
+      </w:pPr>
+    </w:p>
+    <w:p>
+      <w:pPr>
+        <w:pStyle w:val="ListParagraph"/>
+        <w:numPr>
+          <w:ilvl w:val="0"/>
+          <w:numId w:val="3"/>
+        </w:numPr>
+        <w:rPr>
+          <w:rFonts w:ascii="Courier New" w:hAnsi="Courier New" w:cs="Courier New"/>
+        </w:rPr>
+      </w:pPr>
+      <w:r>
+        <w:rPr>
+          <w:rFonts w:ascii="Courier New" w:hAnsi="Courier New" w:cs="Courier New"/>
+        </w:rPr>
+        <w:t>AnimatedSprite extends Sprite</w:t>
+      </w:r>
+    </w:p>
+    <w:p>
+      <w:pPr>
+        <w:pStyle w:val="ListParagraph"/>
+        <w:numPr>
+          <w:ilvl w:val="1"/>
+          <w:numId w:val="3"/>
+        </w:numPr>
+        <w:rPr>
+          <w:rFonts w:ascii="Courier New" w:hAnsi="Courier New" w:cs="Courier New"/>
+        </w:rPr>
+      </w:pPr>
+      <w:r>
+        <w:rPr>
+          <w:rFonts w:ascii="Courier New" w:hAnsi="Courier New" w:cs="Courier New"/>
+        </w:rPr>
+        <w:t xml:space="preserve">Int </w:t>
+      </w:r>
+      <w:r>
+        <w:rPr>
+          <w:rFonts w:ascii="Courier New" w:hAnsi="Courier New" w:cs="Courier New"/>
+        </w:rPr>
+        <w:t>currentFrame</w:t>
+      </w:r>
+    </w:p>
+    <w:p>
+      <w:pPr>
+        <w:pStyle w:val="ListParagraph"/>
+        <w:numPr>
+          <w:ilvl w:val="1"/>
+          <w:numId w:val="3"/>
+        </w:numPr>
+        <w:rPr>
+          <w:rFonts w:ascii="Courier New" w:hAnsi="Courier New" w:cs="Courier New"/>
+        </w:rPr>
+      </w:pPr>
+      <w:r>
+        <w:rPr>
+          <w:rFonts w:ascii="Courier New" w:hAnsi="Courier New" w:cs="Courier New"/>
+        </w:rPr>
+        <w:t xml:space="preserve">Point </w:t>
+      </w:r>
+      <w:r>
+        <w:rPr>
+          <w:rFonts w:ascii="Courier New" w:hAnsi="Courier New" w:cs="Courier New"/>
+        </w:rPr>
+        <w:t>sourceTiles</w:t>
+      </w:r>
+      <w:r>
+        <w:rPr>
+          <w:rFonts w:ascii="Courier New" w:hAnsi="Courier New" w:cs="Courier New"/>
+        </w:rPr>
+        <w:t>[]</w:t>
+      </w:r>
+    </w:p>
+    <w:p>
+      <w:pPr>
+        <w:pStyle w:val="ListParagraph"/>
+        <w:numPr>
+          <w:ilvl w:val="1"/>
+          <w:numId w:val="3"/>
+        </w:numPr>
+        <w:rPr>
+          <w:rFonts w:ascii="Courier New" w:hAnsi="Courier New" w:cs="Courier New"/>
+        </w:rPr>
+      </w:pPr>
+      <w:r>
+        <w:rPr>
+          <w:rFonts w:ascii="Courier New" w:hAnsi="Courier New" w:cs="Courier New"/>
+        </w:rPr>
+        <w:t xml:space="preserve">Int </w:t>
+      </w:r>
+      <w:r>
+        <w:rPr>
+          <w:rFonts w:ascii="Courier New" w:hAnsi="Courier New" w:cs="Courier New"/>
+        </w:rPr>
+        <w:t>moveS</w:t>
+      </w:r>
+      <w:r>
+        <w:rPr>
+          <w:rFonts w:ascii="Courier New" w:hAnsi="Courier New" w:cs="Courier New"/>
+        </w:rPr>
+        <w:t>peed</w:t>
+      </w:r>
+      <w:r>
+        <w:rPr>
+          <w:rFonts w:ascii="Courier New" w:hAnsi="Courier New" w:cs="Courier New"/>
+        </w:rPr>
+        <w:t xml:space="preserve"> (pixels/</w:t>
+      </w:r>
+      <w:r>
+        <w:rPr>
+          <w:rFonts w:ascii="Courier New" w:hAnsi="Courier New" w:cs="Courier New"/>
+        </w:rPr>
+        <w:t>frame</w:t>
+      </w:r>
+      <w:r>
+        <w:rPr>
+          <w:rFonts w:ascii="Courier New" w:hAnsi="Courier New" w:cs="Courier New"/>
+        </w:rPr>
+        <w:t>)</w:t>
+      </w:r>
+    </w:p>
+    <w:p>
+      <w:pPr>
+        <w:pStyle w:val="ListParagraph"/>
+        <w:numPr>
+          <w:ilvl w:val="1"/>
+          <w:numId w:val="3"/>
+        </w:numPr>
+        <w:rPr>
+          <w:rFonts w:ascii="Courier New" w:hAnsi="Courier New" w:cs="Courier New"/>
+        </w:rPr>
+      </w:pPr>
+      <w:r>
+        <w:rPr>
+          <w:rFonts w:ascii="Courier New" w:hAnsi="Courier New" w:cs="Courier New"/>
+        </w:rPr>
+        <w:t xml:space="preserve">Int </w:t>
+      </w:r>
+      <w:r>
+        <w:rPr>
+          <w:rFonts w:ascii="Courier New" w:hAnsi="Courier New" w:cs="Courier New"/>
+        </w:rPr>
+        <w:t>frame</w:t>
+      </w:r>
+      <w:r>
+        <w:rPr>
+          <w:rFonts w:ascii="Courier New" w:hAnsi="Courier New" w:cs="Courier New"/>
+        </w:rPr>
+        <w:t>Speed (</w:t>
+      </w:r>
+      <w:r>
+        <w:rPr>
+          <w:rFonts w:ascii="Courier New" w:hAnsi="Courier New" w:cs="Courier New"/>
+        </w:rPr>
+        <w:t>number of frames before advancing to next)</w:t>
+      </w:r>
+    </w:p>
+    <w:p>
+      <w:pPr>
+        <w:pStyle w:val="ListParagraph"/>
+        <w:numPr>
+          <w:ilvl w:val="1"/>
+          <w:numId w:val="3"/>
+        </w:numPr>
+        <w:rPr>
+          <w:rFonts w:ascii="Courier New" w:hAnsi="Courier New" w:cs="Courier New"/>
+        </w:rPr>
+      </w:pPr>
+    </w:p>
+    <w:p>
+      <w:pPr>
+        <w:pStyle w:val="ListParagraph"/>
+        <w:numPr>
+          <w:ilvl w:val="1"/>
+          <w:numId w:val="3"/>
+        </w:numPr>
+        <w:rPr>
+          <w:rFonts w:ascii="Courier New" w:hAnsi="Courier New" w:cs="Courier New"/>
+        </w:rPr>
+      </w:pPr>
+      <w:r>
+        <w:rPr>
+          <w:rFonts w:ascii="Courier New" w:hAnsi="Courier New" w:cs="Courier New"/>
+        </w:rPr>
+        <w:t>draw()</w:t>
+      </w:r>
+    </w:p>
+    <w:p>
+      <w:pPr>
+        <w:pStyle w:val="ListParagraph"/>
+        <w:numPr>
+          <w:ilvl w:val="1"/>
+          <w:numId w:val="3"/>
+        </w:numPr>
+        <w:rPr>
+          <w:rFonts w:ascii="Courier New" w:hAnsi="Courier New" w:cs="Courier New"/>
+        </w:rPr>
+      </w:pPr>
+    </w:p>
+    <w:p>
+      <w:pPr>
+        <w:pStyle w:val="ListParagraph"/>
+        <w:numPr>
+          <w:ilvl w:val="0"/>
+          <w:numId w:val="3"/>
+        </w:numPr>
+        <w:rPr>
+          <w:rFonts w:ascii="Courier New" w:hAnsi="Courier New" w:cs="Courier New"/>
+        </w:rPr>
+      </w:pPr>
+      <w:r>
+        <w:rPr>
+          <w:rFonts w:ascii="Courier New" w:hAnsi="Courier New" w:cs="Courier New"/>
+        </w:rPr>
+        <w:t>Pacman extends AnimatedSprite</w:t>
+      </w:r>
+    </w:p>
+    <w:p>
+      <w:pPr>
+        <w:pStyle w:val="ListParagraph"/>
+        <w:numPr>
+          <w:ilvl w:val="1"/>
+          <w:numId w:val="3"/>
+        </w:numPr>
+        <w:rPr>
+          <w:rFonts w:ascii="Courier New" w:hAnsi="Courier New" w:cs="Courier New"/>
+        </w:rPr>
+      </w:pPr>
+      <w:r>
+        <w:rPr>
+          <w:rFonts w:ascii="Courier New" w:hAnsi="Courier New" w:cs="Courier New"/>
+        </w:rPr>
+        <w:t xml:space="preserve">Char </w:t>
+      </w:r>
+      <w:r>
+        <w:rPr>
+          <w:rFonts w:ascii="Courier New" w:hAnsi="Courier New" w:cs="Courier New"/>
+        </w:rPr>
+        <w:t>desiredDir</w:t>
+      </w:r>
+      <w:r>
+        <w:rPr>
+          <w:rFonts w:ascii="Courier New" w:hAnsi="Courier New" w:cs="Courier New"/>
+        </w:rPr>
+        <w:t xml:space="preserve"> (L, U, R, D)</w:t>
+      </w:r>
+    </w:p>
+    <w:p>
+      <w:pPr>
+        <w:pStyle w:val="ListParagraph"/>
+        <w:numPr>
+          <w:ilvl w:val="1"/>
+          <w:numId w:val="3"/>
+        </w:numPr>
+        <w:rPr>
+          <w:rFonts w:ascii="Courier New" w:hAnsi="Courier New" w:cs="Courier New"/>
+        </w:rPr>
+      </w:pPr>
+      <w:r>
+        <w:rPr>
+          <w:rFonts w:ascii="Courier New" w:hAnsi="Courier New" w:cs="Courier New"/>
+        </w:rPr>
+        <w:t xml:space="preserve">Char </w:t>
+      </w:r>
+      <w:r>
+        <w:rPr>
+          <w:rFonts w:ascii="Courier New" w:hAnsi="Courier New" w:cs="Courier New"/>
+        </w:rPr>
+        <w:t>currentDir</w:t>
+      </w:r>
+      <w:r>
+        <w:rPr>
+          <w:rFonts w:ascii="Courier New" w:hAnsi="Courier New" w:cs="Courier New"/>
+        </w:rPr>
+        <w:t xml:space="preserve"> (L, U, R, D, S)</w:t>
+      </w:r>
+    </w:p>
+    <w:p>
+      <w:pPr>
+        <w:pStyle w:val="ListParagraph"/>
+        <w:numPr>
+          <w:ilvl w:val="1"/>
+          <w:numId w:val="3"/>
+        </w:numPr>
+        <w:rPr>
+          <w:rFonts w:ascii="Courier New" w:hAnsi="Courier New" w:cs="Courier New"/>
+        </w:rPr>
+      </w:pPr>
+    </w:p>
+    <w:p>
+      <w:pPr>
+        <w:pStyle w:val="ListParagraph"/>
+        <w:numPr>
+          <w:ilvl w:val="1"/>
+          <w:numId w:val="3"/>
+        </w:numPr>
+        <w:rPr>
+          <w:rFonts w:ascii="Courier New" w:hAnsi="Courier New" w:cs="Courier New"/>
+        </w:rPr>
+      </w:pPr>
+      <w:r>
+        <w:rPr>
+          <w:rFonts w:ascii="Courier New" w:hAnsi="Courier New" w:cs="Courier New"/>
+        </w:rPr>
+        <w:t>draw()</w:t>
+      </w:r>
+    </w:p>
+    <w:p>
+      <w:pPr>
+        <w:pStyle w:val="ListParagraph"/>
+        <w:numPr>
+          <w:ilvl w:val="1"/>
+          <w:numId w:val="3"/>
+        </w:numPr>
+        <w:rPr>
+          <w:rFonts w:ascii="Courier New" w:hAnsi="Courier New" w:cs="Courier New"/>
+        </w:rPr>
+      </w:pPr>
+    </w:p>
+    <w:p>
+      <w:pPr>
+        <w:pStyle w:val="ListParagraph"/>
+        <w:numPr>
+          <w:ilvl w:val="0"/>
+          <w:numId w:val="3"/>
+        </w:numPr>
+        <w:rPr>
+          <w:rFonts w:ascii="Courier New" w:hAnsi="Courier New" w:cs="Courier New"/>
+        </w:rPr>
+      </w:pPr>
+      <w:r>
+        <w:rPr>
+          <w:rFonts w:ascii="Courier New" w:hAnsi="Courier New" w:cs="Courier New"/>
+        </w:rPr>
+        <w:t>Ghost extends AnimatedSprite</w:t>
+      </w:r>
+    </w:p>
+    <w:p>
+      <w:pPr>
+        <w:pStyle w:val="ListParagraph"/>
+        <w:numPr>
+          <w:ilvl w:val="1"/>
+          <w:numId w:val="3"/>
+        </w:numPr>
+        <w:rPr>
+          <w:rFonts w:ascii="Courier New" w:hAnsi="Courier New" w:cs="Courier New"/>
+        </w:rPr>
+      </w:pPr>
+      <w:r>
+        <w:rPr>
+          <w:rFonts w:ascii="Courier New" w:hAnsi="Courier New" w:cs="Courier New"/>
+        </w:rPr>
+        <w:t xml:space="preserve">Char </w:t>
+      </w:r>
+      <w:r>
+        <w:rPr>
+          <w:rFonts w:ascii="Courier New" w:hAnsi="Courier New" w:cs="Courier New"/>
+        </w:rPr>
+        <w:t>ghostId (i.e. Blinky, Inky, Pinky, Clyde)</w:t>
+      </w:r>
+    </w:p>
+    <w:p>
+      <w:pPr>
+        <w:pStyle w:val="ListParagraph"/>
+        <w:numPr>
+          <w:ilvl w:val="1"/>
+          <w:numId w:val="3"/>
+        </w:numPr>
+        <w:rPr>
+          <w:rFonts w:ascii="Courier New" w:hAnsi="Courier New" w:cs="Courier New"/>
+        </w:rPr>
+      </w:pPr>
+      <w:r>
+        <w:rPr>
+          <w:rFonts w:ascii="Courier New" w:hAnsi="Courier New" w:cs="Courier New"/>
+        </w:rPr>
+        <w:t>Point targetTile</w:t>
+      </w:r>
+      <w:r>
+        <w:rPr>
+          <w:rFonts w:ascii="Courier New" w:hAnsi="Courier New" w:cs="Courier New"/>
+        </w:rPr>
         <w:t xml:space="preserve"> </w:t>
       </w:r>
-      <w:r>
-        <w:t>672x744</w:t>
-      </w:r>
-      <w:r>
-        <w:t>.</w:t>
-      </w:r>
-    </w:p>
-    <w:p/>
-    <w:p>
-      <w:pPr>
-        <w:pStyle w:val="Heading2"/>
-      </w:pPr>
-      <w:r>
-        <w:t>Data Structures</w:t>
-      </w:r>
-    </w:p>
-    <w:p>
-      <w:pPr>
-        <w:rPr>
-          <w:rFonts w:ascii="Courier New" w:hAnsi="Courier New" w:cs="Courier New"/>
-        </w:rPr>
-      </w:pPr>
-    </w:p>
-    <w:p>
-      <w:pPr>
-        <w:pStyle w:val="ListParagraph"/>
-        <w:numPr>
-          <w:ilvl w:val="0"/>
-          <w:numId w:val="3"/>
-        </w:numPr>
-        <w:rPr>
-          <w:rFonts w:ascii="Courier New" w:hAnsi="Courier New" w:cs="Courier New"/>
-        </w:rPr>
-      </w:pPr>
-      <w:r>
-        <w:rPr>
-          <w:rFonts w:ascii="Courier New" w:hAnsi="Courier New" w:cs="Courier New"/>
-        </w:rPr>
-        <w:t>Point</w:t>
-      </w:r>
-      <w:r>
-        <w:rPr>
-          <w:rFonts w:ascii="Courier New" w:hAnsi="Courier New" w:cs="Courier New"/>
-        </w:rPr>
-        <w:t xml:space="preserve"> (2d int vector)</w:t>
-      </w:r>
-    </w:p>
-    <w:p>
-      <w:pPr>
-        <w:pStyle w:val="ListParagraph"/>
-        <w:numPr>
-          <w:ilvl w:val="1"/>
-          <w:numId w:val="3"/>
-        </w:numPr>
-        <w:rPr>
-          <w:rFonts w:ascii="Courier New" w:hAnsi="Courier New" w:cs="Courier New"/>
-        </w:rPr>
-      </w:pPr>
-      <w:r>
-        <w:rPr>
-          <w:rFonts w:ascii="Courier New" w:hAnsi="Courier New" w:cs="Courier New"/>
-        </w:rPr>
-        <w:t>x</w:t>
-      </w:r>
-    </w:p>
-    <w:p>
-      <w:pPr>
-        <w:pStyle w:val="ListParagraph"/>
-        <w:numPr>
-          <w:ilvl w:val="1"/>
-          <w:numId w:val="3"/>
-        </w:numPr>
-        <w:rPr>
-          <w:rFonts w:ascii="Courier New" w:hAnsi="Courier New" w:cs="Courier New"/>
-        </w:rPr>
-      </w:pPr>
-      <w:r>
-        <w:rPr>
-          <w:rFonts w:ascii="Courier New" w:hAnsi="Courier New" w:cs="Courier New"/>
-        </w:rPr>
-        <w:t>y</w:t>
-      </w:r>
-    </w:p>
-    <w:p>
-      <w:pPr>
-        <w:pStyle w:val="ListParagraph"/>
-        <w:numPr>
-          <w:ilvl w:val="1"/>
-          <w:numId w:val="3"/>
-        </w:numPr>
-        <w:rPr>
-          <w:rFonts w:ascii="Courier New" w:hAnsi="Courier New" w:cs="Courier New"/>
-        </w:rPr>
-      </w:pPr>
-      <w:r>
-        <w:rPr>
-          <w:rFonts w:ascii="Courier New" w:hAnsi="Courier New" w:cs="Courier New"/>
-        </w:rPr>
-        <w:t>dist(</w:t>
-      </w:r>
-      <w:r>
-        <w:rPr>
-          <w:rFonts w:ascii="Courier New" w:hAnsi="Courier New" w:cs="Courier New"/>
-        </w:rPr>
-        <w:t>Point</w:t>
-      </w:r>
-      <w:r>
-        <w:rPr>
-          <w:rFonts w:ascii="Courier New" w:hAnsi="Courier New" w:cs="Courier New"/>
-        </w:rPr>
-        <w:t>)</w:t>
-      </w:r>
-    </w:p>
-    <w:p>
-      <w:pPr>
-        <w:pStyle w:val="ListParagraph"/>
-        <w:numPr>
-          <w:ilvl w:val="1"/>
-          <w:numId w:val="3"/>
-        </w:numPr>
-        <w:rPr>
-          <w:rFonts w:ascii="Courier New" w:hAnsi="Courier New" w:cs="Courier New"/>
-        </w:rPr>
-      </w:pPr>
-    </w:p>
-    <w:p>
-      <w:pPr>
-        <w:pStyle w:val="ListParagraph"/>
-        <w:numPr>
-          <w:ilvl w:val="0"/>
-          <w:numId w:val="3"/>
-        </w:numPr>
-        <w:rPr>
-          <w:rFonts w:ascii="Courier New" w:hAnsi="Courier New" w:cs="Courier New"/>
-        </w:rPr>
-      </w:pPr>
-      <w:r>
-        <w:rPr>
-          <w:rFonts w:ascii="Courier New" w:hAnsi="Courier New" w:cs="Courier New"/>
-        </w:rPr>
-        <w:t>Gameboard</w:t>
-      </w:r>
-    </w:p>
-    <w:p>
-      <w:pPr>
-        <w:pStyle w:val="ListParagraph"/>
-        <w:numPr>
-          <w:ilvl w:val="1"/>
-          <w:numId w:val="3"/>
-        </w:numPr>
-        <w:rPr>
-          <w:rFonts w:ascii="Courier New" w:hAnsi="Courier New" w:cs="Courier New"/>
-        </w:rPr>
-      </w:pPr>
-      <w:r>
-        <w:rPr>
-          <w:rFonts w:ascii="Courier New" w:hAnsi="Courier New" w:cs="Courier New"/>
-        </w:rPr>
-        <w:t>tileWid</w:t>
-      </w:r>
-      <w:r>
-        <w:rPr>
-          <w:rFonts w:ascii="Courier New" w:hAnsi="Courier New" w:cs="Courier New"/>
-        </w:rPr>
-        <w:t>th, tileHeight</w:t>
-      </w:r>
-    </w:p>
-    <w:p>
-      <w:pPr>
-        <w:pStyle w:val="ListParagraph"/>
-        <w:numPr>
-          <w:ilvl w:val="1"/>
-          <w:numId w:val="3"/>
-        </w:numPr>
-        <w:rPr>
-          <w:rFonts w:ascii="Courier New" w:hAnsi="Courier New" w:cs="Courier New"/>
-        </w:rPr>
-      </w:pPr>
-      <w:r>
-        <w:rPr>
-          <w:rFonts w:ascii="Courier New" w:hAnsi="Courier New" w:cs="Courier New"/>
-        </w:rPr>
-        <w:t>Wall</w:t>
-      </w:r>
-      <w:r>
-        <w:rPr>
-          <w:rFonts w:ascii="Courier New" w:hAnsi="Courier New" w:cs="Courier New"/>
-        </w:rPr>
-        <w:t>[]</w:t>
-      </w:r>
-    </w:p>
-    <w:p>
-      <w:pPr>
-        <w:pStyle w:val="ListParagraph"/>
-        <w:numPr>
-          <w:ilvl w:val="1"/>
-          <w:numId w:val="3"/>
-        </w:numPr>
-        <w:rPr>
-          <w:rFonts w:ascii="Courier New" w:hAnsi="Courier New" w:cs="Courier New"/>
-        </w:rPr>
-      </w:pPr>
-      <w:r>
-        <w:rPr>
-          <w:rFonts w:ascii="Courier New" w:hAnsi="Courier New" w:cs="Courier New"/>
-        </w:rPr>
-        <w:t>Pellet[]</w:t>
-      </w:r>
-    </w:p>
-    <w:p>
-      <w:pPr>
-        <w:pStyle w:val="ListParagraph"/>
-        <w:numPr>
-          <w:ilvl w:val="1"/>
-          <w:numId w:val="3"/>
-        </w:numPr>
-        <w:rPr>
-          <w:rFonts w:ascii="Courier New" w:hAnsi="Courier New" w:cs="Courier New"/>
-        </w:rPr>
-      </w:pPr>
-      <w:r>
-        <w:rPr>
-          <w:rFonts w:ascii="Courier New" w:hAnsi="Courier New" w:cs="Courier New"/>
-        </w:rPr>
-        <w:t>PowerPellet[]</w:t>
-      </w:r>
     </w:p>
     <w:p>
       <w:pPr>
@@ -421,840 +1267,6 @@
           <w:rFonts w:ascii="Courier New" w:hAnsi="Courier New" w:cs="Courier New"/>
         </w:rPr>
         <w:lastRenderedPageBreak/>
-        <w:t>Pacman</w:t>
-      </w:r>
-    </w:p>
-    <w:p>
-      <w:pPr>
-        <w:pStyle w:val="ListParagraph"/>
-        <w:numPr>
-          <w:ilvl w:val="1"/>
-          <w:numId w:val="3"/>
-        </w:numPr>
-        <w:rPr>
-          <w:rFonts w:ascii="Courier New" w:hAnsi="Courier New" w:cs="Courier New"/>
-        </w:rPr>
-      </w:pPr>
-      <w:r>
-        <w:rPr>
-          <w:rFonts w:ascii="Courier New" w:hAnsi="Courier New" w:cs="Courier New"/>
-        </w:rPr>
-        <w:t>Ghost[]</w:t>
-      </w:r>
-    </w:p>
-    <w:p>
-      <w:pPr>
-        <w:pStyle w:val="ListParagraph"/>
-        <w:numPr>
-          <w:ilvl w:val="1"/>
-          <w:numId w:val="3"/>
-        </w:numPr>
-        <w:rPr>
-          <w:rFonts w:ascii="Courier New" w:hAnsi="Courier New" w:cs="Courier New"/>
-        </w:rPr>
-      </w:pPr>
-    </w:p>
-    <w:p>
-      <w:pPr>
-        <w:pStyle w:val="ListParagraph"/>
-        <w:numPr>
-          <w:ilvl w:val="1"/>
-          <w:numId w:val="3"/>
-        </w:numPr>
-        <w:rPr>
-          <w:rFonts w:ascii="Courier New" w:hAnsi="Courier New" w:cs="Courier New"/>
-        </w:rPr>
-      </w:pPr>
-      <w:r>
-        <w:rPr>
-          <w:rFonts w:ascii="Courier New" w:hAnsi="Courier New" w:cs="Courier New"/>
-        </w:rPr>
-        <w:t>draw()</w:t>
-      </w:r>
-    </w:p>
-    <w:p>
-      <w:pPr>
-        <w:pStyle w:val="ListParagraph"/>
-        <w:numPr>
-          <w:ilvl w:val="1"/>
-          <w:numId w:val="3"/>
-        </w:numPr>
-        <w:rPr>
-          <w:rFonts w:ascii="Courier New" w:hAnsi="Courier New" w:cs="Courier New"/>
-        </w:rPr>
-      </w:pPr>
-    </w:p>
-    <w:p>
-      <w:pPr>
-        <w:pStyle w:val="ListParagraph"/>
-        <w:numPr>
-          <w:ilvl w:val="0"/>
-          <w:numId w:val="3"/>
-        </w:numPr>
-        <w:rPr>
-          <w:rFonts w:ascii="Courier New" w:hAnsi="Courier New" w:cs="Courier New"/>
-        </w:rPr>
-      </w:pPr>
-      <w:r>
-        <w:rPr>
-          <w:rFonts w:ascii="Courier New" w:hAnsi="Courier New" w:cs="Courier New"/>
-        </w:rPr>
-        <w:t>Sprite</w:t>
-      </w:r>
-    </w:p>
-    <w:p>
-      <w:pPr>
-        <w:pStyle w:val="ListParagraph"/>
-        <w:numPr>
-          <w:ilvl w:val="1"/>
-          <w:numId w:val="3"/>
-        </w:numPr>
-        <w:rPr>
-          <w:rFonts w:ascii="Courier New" w:hAnsi="Courier New" w:cs="Courier New"/>
-        </w:rPr>
-      </w:pPr>
-      <w:r>
-        <w:rPr>
-          <w:rFonts w:ascii="Courier New" w:hAnsi="Courier New" w:cs="Courier New"/>
-        </w:rPr>
-        <w:t xml:space="preserve">Point </w:t>
-      </w:r>
-      <w:r>
-        <w:rPr>
-          <w:rFonts w:ascii="Courier New" w:hAnsi="Courier New" w:cs="Courier New"/>
-        </w:rPr>
-        <w:t>tilePos</w:t>
-      </w:r>
-    </w:p>
-    <w:p>
-      <w:pPr>
-        <w:pStyle w:val="ListParagraph"/>
-        <w:numPr>
-          <w:ilvl w:val="1"/>
-          <w:numId w:val="3"/>
-        </w:numPr>
-        <w:rPr>
-          <w:rFonts w:ascii="Courier New" w:hAnsi="Courier New" w:cs="Courier New"/>
-        </w:rPr>
-      </w:pPr>
-      <w:r>
-        <w:rPr>
-          <w:rFonts w:ascii="Courier New" w:hAnsi="Courier New" w:cs="Courier New"/>
-        </w:rPr>
-        <w:t xml:space="preserve">Point </w:t>
-      </w:r>
-      <w:r>
-        <w:rPr>
-          <w:rFonts w:ascii="Courier New" w:hAnsi="Courier New" w:cs="Courier New"/>
-        </w:rPr>
-        <w:t>pixelPos</w:t>
-      </w:r>
-    </w:p>
-    <w:p>
-      <w:pPr>
-        <w:pStyle w:val="ListParagraph"/>
-        <w:numPr>
-          <w:ilvl w:val="1"/>
-          <w:numId w:val="3"/>
-        </w:numPr>
-        <w:rPr>
-          <w:rFonts w:ascii="Courier New" w:hAnsi="Courier New" w:cs="Courier New"/>
-        </w:rPr>
-      </w:pPr>
-      <w:r>
-        <w:rPr>
-          <w:rFonts w:ascii="Courier New" w:hAnsi="Courier New" w:cs="Courier New"/>
-        </w:rPr>
-        <w:t>i</w:t>
-      </w:r>
-      <w:r>
-        <w:rPr>
-          <w:rFonts w:ascii="Courier New" w:hAnsi="Courier New" w:cs="Courier New"/>
-        </w:rPr>
-        <w:t xml:space="preserve">nt </w:t>
-      </w:r>
-      <w:r>
-        <w:rPr>
-          <w:rFonts w:ascii="Courier New" w:hAnsi="Courier New" w:cs="Courier New"/>
-        </w:rPr>
-        <w:t>currentFrame</w:t>
-      </w:r>
-    </w:p>
-    <w:p>
-      <w:pPr>
-        <w:pStyle w:val="ListParagraph"/>
-        <w:numPr>
-          <w:ilvl w:val="1"/>
-          <w:numId w:val="3"/>
-        </w:numPr>
-        <w:rPr>
-          <w:rFonts w:ascii="Courier New" w:hAnsi="Courier New" w:cs="Courier New"/>
-        </w:rPr>
-      </w:pPr>
-    </w:p>
-    <w:p>
-      <w:pPr>
-        <w:pStyle w:val="ListParagraph"/>
-        <w:numPr>
-          <w:ilvl w:val="1"/>
-          <w:numId w:val="3"/>
-        </w:numPr>
-        <w:rPr>
-          <w:rFonts w:ascii="Courier New" w:hAnsi="Courier New" w:cs="Courier New"/>
-        </w:rPr>
-      </w:pPr>
-      <w:r>
-        <w:rPr>
-          <w:rFonts w:ascii="Courier New" w:hAnsi="Courier New" w:cs="Courier New"/>
-        </w:rPr>
-        <w:t>draw(</w:t>
-      </w:r>
-      <w:r>
-        <w:rPr>
-          <w:rFonts w:ascii="Courier New" w:hAnsi="Courier New" w:cs="Courier New"/>
-        </w:rPr>
-        <w:t>ivec2</w:t>
-      </w:r>
-      <w:r>
-        <w:rPr>
-          <w:rFonts w:ascii="Courier New" w:hAnsi="Courier New" w:cs="Courier New"/>
-        </w:rPr>
-        <w:t xml:space="preserve"> sourceTile</w:t>
-      </w:r>
-      <w:r>
-        <w:rPr>
-          <w:rFonts w:ascii="Courier New" w:hAnsi="Courier New" w:cs="Courier New"/>
-        </w:rPr>
-        <w:t>)</w:t>
-      </w:r>
-    </w:p>
-    <w:p>
-      <w:pPr>
-        <w:pStyle w:val="ListParagraph"/>
-        <w:numPr>
-          <w:ilvl w:val="1"/>
-          <w:numId w:val="3"/>
-        </w:numPr>
-        <w:rPr>
-          <w:rFonts w:ascii="Courier New" w:hAnsi="Courier New" w:cs="Courier New"/>
-        </w:rPr>
-      </w:pPr>
-    </w:p>
-    <w:p>
-      <w:pPr>
-        <w:pStyle w:val="ListParagraph"/>
-        <w:numPr>
-          <w:ilvl w:val="0"/>
-          <w:numId w:val="3"/>
-        </w:numPr>
-        <w:rPr>
-          <w:rFonts w:ascii="Courier New" w:hAnsi="Courier New" w:cs="Courier New"/>
-        </w:rPr>
-      </w:pPr>
-      <w:r>
-        <w:rPr>
-          <w:rFonts w:ascii="Courier New" w:hAnsi="Courier New" w:cs="Courier New"/>
-        </w:rPr>
-        <w:t>Wall extends Sprite</w:t>
-      </w:r>
-    </w:p>
-    <w:p>
-      <w:pPr>
-        <w:pStyle w:val="ListParagraph"/>
-        <w:numPr>
-          <w:ilvl w:val="1"/>
-          <w:numId w:val="3"/>
-        </w:numPr>
-        <w:rPr>
-          <w:rFonts w:ascii="Courier New" w:hAnsi="Courier New" w:cs="Courier New"/>
-        </w:rPr>
-      </w:pPr>
-      <w:r>
-        <w:rPr>
-          <w:rFonts w:ascii="Courier New" w:hAnsi="Courier New" w:cs="Courier New"/>
-        </w:rPr>
-        <w:t xml:space="preserve">Point </w:t>
-      </w:r>
-      <w:r>
-        <w:rPr>
-          <w:rFonts w:ascii="Courier New" w:hAnsi="Courier New" w:cs="Courier New"/>
-        </w:rPr>
-        <w:t>sourceTile</w:t>
-      </w:r>
-    </w:p>
-    <w:p>
-      <w:pPr>
-        <w:pStyle w:val="ListParagraph"/>
-        <w:numPr>
-          <w:ilvl w:val="1"/>
-          <w:numId w:val="3"/>
-        </w:numPr>
-        <w:rPr>
-          <w:rFonts w:ascii="Courier New" w:hAnsi="Courier New" w:cs="Courier New"/>
-        </w:rPr>
-      </w:pPr>
-    </w:p>
-    <w:p>
-      <w:pPr>
-        <w:pStyle w:val="ListParagraph"/>
-        <w:numPr>
-          <w:ilvl w:val="1"/>
-          <w:numId w:val="3"/>
-        </w:numPr>
-        <w:rPr>
-          <w:rFonts w:ascii="Courier New" w:hAnsi="Courier New" w:cs="Courier New"/>
-        </w:rPr>
-      </w:pPr>
-      <w:r>
-        <w:rPr>
-          <w:rFonts w:ascii="Courier New" w:hAnsi="Courier New" w:cs="Courier New"/>
-        </w:rPr>
-        <w:t>draw()</w:t>
-      </w:r>
-    </w:p>
-    <w:p>
-      <w:pPr>
-        <w:pStyle w:val="ListParagraph"/>
-        <w:numPr>
-          <w:ilvl w:val="0"/>
-          <w:numId w:val="3"/>
-        </w:numPr>
-        <w:rPr>
-          <w:rFonts w:ascii="Courier New" w:hAnsi="Courier New" w:cs="Courier New"/>
-        </w:rPr>
-      </w:pPr>
-      <w:r>
-        <w:rPr>
-          <w:rFonts w:ascii="Courier New" w:hAnsi="Courier New" w:cs="Courier New"/>
-        </w:rPr>
-        <w:t>Pellet extends Sprite</w:t>
-      </w:r>
-    </w:p>
-    <w:p>
-      <w:pPr>
-        <w:pStyle w:val="ListParagraph"/>
-        <w:numPr>
-          <w:ilvl w:val="1"/>
-          <w:numId w:val="3"/>
-        </w:numPr>
-        <w:rPr>
-          <w:rFonts w:ascii="Courier New" w:hAnsi="Courier New" w:cs="Courier New"/>
-        </w:rPr>
-      </w:pPr>
-      <w:r>
-        <w:rPr>
-          <w:rFonts w:ascii="Courier New" w:hAnsi="Courier New" w:cs="Courier New"/>
-        </w:rPr>
-        <w:t xml:space="preserve">Bool </w:t>
-      </w:r>
-      <w:r>
-        <w:rPr>
-          <w:rFonts w:ascii="Courier New" w:hAnsi="Courier New" w:cs="Courier New"/>
-        </w:rPr>
-        <w:t>isPower</w:t>
-      </w:r>
-    </w:p>
-    <w:p>
-      <w:pPr>
-        <w:pStyle w:val="ListParagraph"/>
-        <w:numPr>
-          <w:ilvl w:val="1"/>
-          <w:numId w:val="3"/>
-        </w:numPr>
-        <w:rPr>
-          <w:rFonts w:ascii="Courier New" w:hAnsi="Courier New" w:cs="Courier New"/>
-        </w:rPr>
-      </w:pPr>
-      <w:r>
-        <w:rPr>
-          <w:rFonts w:ascii="Courier New" w:hAnsi="Courier New" w:cs="Courier New"/>
-        </w:rPr>
-        <w:t xml:space="preserve">Int </w:t>
-      </w:r>
-      <w:r>
-        <w:rPr>
-          <w:rFonts w:ascii="Courier New" w:hAnsi="Courier New" w:cs="Courier New"/>
-        </w:rPr>
-        <w:t>currentFrame</w:t>
-      </w:r>
-    </w:p>
-    <w:p>
-      <w:pPr>
-        <w:pStyle w:val="ListParagraph"/>
-        <w:numPr>
-          <w:ilvl w:val="1"/>
-          <w:numId w:val="3"/>
-        </w:numPr>
-        <w:rPr>
-          <w:rFonts w:ascii="Courier New" w:hAnsi="Courier New" w:cs="Courier New"/>
-        </w:rPr>
-      </w:pPr>
-    </w:p>
-    <w:p>
-      <w:pPr>
-        <w:pStyle w:val="ListParagraph"/>
-        <w:numPr>
-          <w:ilvl w:val="1"/>
-          <w:numId w:val="3"/>
-        </w:numPr>
-        <w:rPr>
-          <w:rFonts w:ascii="Courier New" w:hAnsi="Courier New" w:cs="Courier New"/>
-        </w:rPr>
-      </w:pPr>
-      <w:r>
-        <w:rPr>
-          <w:rFonts w:ascii="Courier New" w:hAnsi="Courier New" w:cs="Courier New"/>
-        </w:rPr>
-        <w:t>draw()</w:t>
-      </w:r>
-    </w:p>
-    <w:p>
-      <w:pPr>
-        <w:pStyle w:val="ListParagraph"/>
-        <w:numPr>
-          <w:ilvl w:val="0"/>
-          <w:numId w:val="3"/>
-        </w:numPr>
-        <w:rPr>
-          <w:rFonts w:ascii="Courier New" w:hAnsi="Courier New" w:cs="Courier New"/>
-        </w:rPr>
-      </w:pPr>
-      <w:r>
-        <w:rPr>
-          <w:rFonts w:ascii="Courier New" w:hAnsi="Courier New" w:cs="Courier New"/>
-        </w:rPr>
-        <w:t>Fruit extends Sprite</w:t>
-      </w:r>
-    </w:p>
-    <w:p>
-      <w:pPr>
-        <w:pStyle w:val="ListParagraph"/>
-        <w:numPr>
-          <w:ilvl w:val="1"/>
-          <w:numId w:val="3"/>
-        </w:numPr>
-        <w:rPr>
-          <w:rFonts w:ascii="Courier New" w:hAnsi="Courier New" w:cs="Courier New"/>
-        </w:rPr>
-      </w:pPr>
-      <w:r>
-        <w:rPr>
-          <w:rFonts w:ascii="Courier New" w:hAnsi="Courier New" w:cs="Courier New"/>
-        </w:rPr>
-        <w:t>scoreValue</w:t>
-      </w:r>
-    </w:p>
-    <w:p>
-      <w:pPr>
-        <w:pStyle w:val="ListParagraph"/>
-        <w:numPr>
-          <w:ilvl w:val="1"/>
-          <w:numId w:val="3"/>
-        </w:numPr>
-        <w:rPr>
-          <w:rFonts w:ascii="Courier New" w:hAnsi="Courier New" w:cs="Courier New"/>
-        </w:rPr>
-      </w:pPr>
-    </w:p>
-    <w:p>
-      <w:pPr>
-        <w:pStyle w:val="ListParagraph"/>
-        <w:numPr>
-          <w:ilvl w:val="0"/>
-          <w:numId w:val="3"/>
-        </w:numPr>
-        <w:rPr>
-          <w:rFonts w:ascii="Courier New" w:hAnsi="Courier New" w:cs="Courier New"/>
-        </w:rPr>
-      </w:pPr>
-      <w:r>
-        <w:rPr>
-          <w:rFonts w:ascii="Courier New" w:hAnsi="Courier New" w:cs="Courier New"/>
-        </w:rPr>
-        <w:t>AnimatedSprite extends Sprite</w:t>
-      </w:r>
-    </w:p>
-    <w:p>
-      <w:pPr>
-        <w:pStyle w:val="ListParagraph"/>
-        <w:numPr>
-          <w:ilvl w:val="1"/>
-          <w:numId w:val="3"/>
-        </w:numPr>
-        <w:rPr>
-          <w:rFonts w:ascii="Courier New" w:hAnsi="Courier New" w:cs="Courier New"/>
-        </w:rPr>
-      </w:pPr>
-      <w:r>
-        <w:rPr>
-          <w:rFonts w:ascii="Courier New" w:hAnsi="Courier New" w:cs="Courier New"/>
-        </w:rPr>
-        <w:t xml:space="preserve">Int </w:t>
-      </w:r>
-      <w:r>
-        <w:rPr>
-          <w:rFonts w:ascii="Courier New" w:hAnsi="Courier New" w:cs="Courier New"/>
-        </w:rPr>
-        <w:t>currentFrame</w:t>
-      </w:r>
-    </w:p>
-    <w:p>
-      <w:pPr>
-        <w:pStyle w:val="ListParagraph"/>
-        <w:numPr>
-          <w:ilvl w:val="1"/>
-          <w:numId w:val="3"/>
-        </w:numPr>
-        <w:rPr>
-          <w:rFonts w:ascii="Courier New" w:hAnsi="Courier New" w:cs="Courier New"/>
-        </w:rPr>
-      </w:pPr>
-      <w:r>
-        <w:rPr>
-          <w:rFonts w:ascii="Courier New" w:hAnsi="Courier New" w:cs="Courier New"/>
-        </w:rPr>
-        <w:t xml:space="preserve">Point </w:t>
-      </w:r>
-      <w:r>
-        <w:rPr>
-          <w:rFonts w:ascii="Courier New" w:hAnsi="Courier New" w:cs="Courier New"/>
-        </w:rPr>
-        <w:t>sourceTiles</w:t>
-      </w:r>
-      <w:r>
-        <w:rPr>
-          <w:rFonts w:ascii="Courier New" w:hAnsi="Courier New" w:cs="Courier New"/>
-        </w:rPr>
-        <w:t>[]</w:t>
-      </w:r>
-    </w:p>
-    <w:p>
-      <w:pPr>
-        <w:pStyle w:val="ListParagraph"/>
-        <w:numPr>
-          <w:ilvl w:val="1"/>
-          <w:numId w:val="3"/>
-        </w:numPr>
-        <w:rPr>
-          <w:rFonts w:ascii="Courier New" w:hAnsi="Courier New" w:cs="Courier New"/>
-        </w:rPr>
-      </w:pPr>
-      <w:r>
-        <w:rPr>
-          <w:rFonts w:ascii="Courier New" w:hAnsi="Courier New" w:cs="Courier New"/>
-        </w:rPr>
-        <w:t xml:space="preserve">Int </w:t>
-      </w:r>
-      <w:r>
-        <w:rPr>
-          <w:rFonts w:ascii="Courier New" w:hAnsi="Courier New" w:cs="Courier New"/>
-        </w:rPr>
-        <w:t>moveS</w:t>
-      </w:r>
-      <w:r>
-        <w:rPr>
-          <w:rFonts w:ascii="Courier New" w:hAnsi="Courier New" w:cs="Courier New"/>
-        </w:rPr>
-        <w:t>peed</w:t>
-      </w:r>
-      <w:r>
-        <w:rPr>
-          <w:rFonts w:ascii="Courier New" w:hAnsi="Courier New" w:cs="Courier New"/>
-        </w:rPr>
-        <w:t xml:space="preserve"> (pixels/</w:t>
-      </w:r>
-      <w:r>
-        <w:rPr>
-          <w:rFonts w:ascii="Courier New" w:hAnsi="Courier New" w:cs="Courier New"/>
-        </w:rPr>
-        <w:t>frame</w:t>
-      </w:r>
-      <w:r>
-        <w:rPr>
-          <w:rFonts w:ascii="Courier New" w:hAnsi="Courier New" w:cs="Courier New"/>
-        </w:rPr>
-        <w:t>)</w:t>
-      </w:r>
-    </w:p>
-    <w:p>
-      <w:pPr>
-        <w:pStyle w:val="ListParagraph"/>
-        <w:numPr>
-          <w:ilvl w:val="1"/>
-          <w:numId w:val="3"/>
-        </w:numPr>
-        <w:rPr>
-          <w:rFonts w:ascii="Courier New" w:hAnsi="Courier New" w:cs="Courier New"/>
-        </w:rPr>
-      </w:pPr>
-      <w:r>
-        <w:rPr>
-          <w:rFonts w:ascii="Courier New" w:hAnsi="Courier New" w:cs="Courier New"/>
-        </w:rPr>
-        <w:t xml:space="preserve">Int </w:t>
-      </w:r>
-      <w:r>
-        <w:rPr>
-          <w:rFonts w:ascii="Courier New" w:hAnsi="Courier New" w:cs="Courier New"/>
-        </w:rPr>
-        <w:t>frame</w:t>
-      </w:r>
-      <w:r>
-        <w:rPr>
-          <w:rFonts w:ascii="Courier New" w:hAnsi="Courier New" w:cs="Courier New"/>
-        </w:rPr>
-        <w:t>Speed (</w:t>
-      </w:r>
-      <w:r>
-        <w:rPr>
-          <w:rFonts w:ascii="Courier New" w:hAnsi="Courier New" w:cs="Courier New"/>
-        </w:rPr>
-        <w:t>number of frames before advancing to next)</w:t>
-      </w:r>
-    </w:p>
-    <w:p>
-      <w:pPr>
-        <w:pStyle w:val="ListParagraph"/>
-        <w:numPr>
-          <w:ilvl w:val="1"/>
-          <w:numId w:val="3"/>
-        </w:numPr>
-        <w:rPr>
-          <w:rFonts w:ascii="Courier New" w:hAnsi="Courier New" w:cs="Courier New"/>
-        </w:rPr>
-      </w:pPr>
-    </w:p>
-    <w:p>
-      <w:pPr>
-        <w:pStyle w:val="ListParagraph"/>
-        <w:numPr>
-          <w:ilvl w:val="1"/>
-          <w:numId w:val="3"/>
-        </w:numPr>
-        <w:rPr>
-          <w:rFonts w:ascii="Courier New" w:hAnsi="Courier New" w:cs="Courier New"/>
-        </w:rPr>
-      </w:pPr>
-      <w:r>
-        <w:rPr>
-          <w:rFonts w:ascii="Courier New" w:hAnsi="Courier New" w:cs="Courier New"/>
-        </w:rPr>
-        <w:t>draw()</w:t>
-      </w:r>
-    </w:p>
-    <w:p>
-      <w:pPr>
-        <w:pStyle w:val="ListParagraph"/>
-        <w:numPr>
-          <w:ilvl w:val="1"/>
-          <w:numId w:val="3"/>
-        </w:numPr>
-        <w:rPr>
-          <w:rFonts w:ascii="Courier New" w:hAnsi="Courier New" w:cs="Courier New"/>
-        </w:rPr>
-      </w:pPr>
-    </w:p>
-    <w:p>
-      <w:pPr>
-        <w:pStyle w:val="ListParagraph"/>
-        <w:numPr>
-          <w:ilvl w:val="0"/>
-          <w:numId w:val="3"/>
-        </w:numPr>
-        <w:rPr>
-          <w:rFonts w:ascii="Courier New" w:hAnsi="Courier New" w:cs="Courier New"/>
-        </w:rPr>
-      </w:pPr>
-      <w:r>
-        <w:rPr>
-          <w:rFonts w:ascii="Courier New" w:hAnsi="Courier New" w:cs="Courier New"/>
-        </w:rPr>
-        <w:t>Pacman extends AnimatedSprite</w:t>
-      </w:r>
-    </w:p>
-    <w:p>
-      <w:pPr>
-        <w:pStyle w:val="ListParagraph"/>
-        <w:numPr>
-          <w:ilvl w:val="1"/>
-          <w:numId w:val="3"/>
-        </w:numPr>
-        <w:rPr>
-          <w:rFonts w:ascii="Courier New" w:hAnsi="Courier New" w:cs="Courier New"/>
-        </w:rPr>
-      </w:pPr>
-      <w:r>
-        <w:rPr>
-          <w:rFonts w:ascii="Courier New" w:hAnsi="Courier New" w:cs="Courier New"/>
-        </w:rPr>
-        <w:t xml:space="preserve">Char </w:t>
-      </w:r>
-      <w:r>
-        <w:rPr>
-          <w:rFonts w:ascii="Courier New" w:hAnsi="Courier New" w:cs="Courier New"/>
-        </w:rPr>
-        <w:t>desiredDir</w:t>
-      </w:r>
-      <w:r>
-        <w:rPr>
-          <w:rFonts w:ascii="Courier New" w:hAnsi="Courier New" w:cs="Courier New"/>
-        </w:rPr>
-        <w:t xml:space="preserve"> (L, U, R, D)</w:t>
-      </w:r>
-    </w:p>
-    <w:p>
-      <w:pPr>
-        <w:pStyle w:val="ListParagraph"/>
-        <w:numPr>
-          <w:ilvl w:val="1"/>
-          <w:numId w:val="3"/>
-        </w:numPr>
-        <w:rPr>
-          <w:rFonts w:ascii="Courier New" w:hAnsi="Courier New" w:cs="Courier New"/>
-        </w:rPr>
-      </w:pPr>
-      <w:r>
-        <w:rPr>
-          <w:rFonts w:ascii="Courier New" w:hAnsi="Courier New" w:cs="Courier New"/>
-        </w:rPr>
-        <w:t xml:space="preserve">Char </w:t>
-      </w:r>
-      <w:r>
-        <w:rPr>
-          <w:rFonts w:ascii="Courier New" w:hAnsi="Courier New" w:cs="Courier New"/>
-        </w:rPr>
-        <w:t>currentDir</w:t>
-      </w:r>
-      <w:r>
-        <w:rPr>
-          <w:rFonts w:ascii="Courier New" w:hAnsi="Courier New" w:cs="Courier New"/>
-        </w:rPr>
-        <w:t xml:space="preserve"> (L, U, R, D, S)</w:t>
-      </w:r>
-    </w:p>
-    <w:p>
-      <w:pPr>
-        <w:pStyle w:val="ListParagraph"/>
-        <w:numPr>
-          <w:ilvl w:val="1"/>
-          <w:numId w:val="3"/>
-        </w:numPr>
-        <w:rPr>
-          <w:rFonts w:ascii="Courier New" w:hAnsi="Courier New" w:cs="Courier New"/>
-        </w:rPr>
-      </w:pPr>
-    </w:p>
-    <w:p>
-      <w:pPr>
-        <w:pStyle w:val="ListParagraph"/>
-        <w:numPr>
-          <w:ilvl w:val="1"/>
-          <w:numId w:val="3"/>
-        </w:numPr>
-        <w:rPr>
-          <w:rFonts w:ascii="Courier New" w:hAnsi="Courier New" w:cs="Courier New"/>
-        </w:rPr>
-      </w:pPr>
-      <w:r>
-        <w:rPr>
-          <w:rFonts w:ascii="Courier New" w:hAnsi="Courier New" w:cs="Courier New"/>
-        </w:rPr>
-        <w:t>draw()</w:t>
-      </w:r>
-    </w:p>
-    <w:p>
-      <w:pPr>
-        <w:pStyle w:val="ListParagraph"/>
-        <w:numPr>
-          <w:ilvl w:val="1"/>
-          <w:numId w:val="3"/>
-        </w:numPr>
-        <w:rPr>
-          <w:rFonts w:ascii="Courier New" w:hAnsi="Courier New" w:cs="Courier New"/>
-        </w:rPr>
-      </w:pPr>
-    </w:p>
-    <w:p>
-      <w:pPr>
-        <w:pStyle w:val="ListParagraph"/>
-        <w:numPr>
-          <w:ilvl w:val="0"/>
-          <w:numId w:val="3"/>
-        </w:numPr>
-        <w:rPr>
-          <w:rFonts w:ascii="Courier New" w:hAnsi="Courier New" w:cs="Courier New"/>
-        </w:rPr>
-      </w:pPr>
-      <w:r>
-        <w:rPr>
-          <w:rFonts w:ascii="Courier New" w:hAnsi="Courier New" w:cs="Courier New"/>
-        </w:rPr>
-        <w:t>Ghost extends AnimatedSprite</w:t>
-      </w:r>
-    </w:p>
-    <w:p>
-      <w:pPr>
-        <w:pStyle w:val="ListParagraph"/>
-        <w:numPr>
-          <w:ilvl w:val="1"/>
-          <w:numId w:val="3"/>
-        </w:numPr>
-        <w:rPr>
-          <w:rFonts w:ascii="Courier New" w:hAnsi="Courier New" w:cs="Courier New"/>
-        </w:rPr>
-      </w:pPr>
-      <w:r>
-        <w:rPr>
-          <w:rFonts w:ascii="Courier New" w:hAnsi="Courier New" w:cs="Courier New"/>
-        </w:rPr>
-        <w:t xml:space="preserve">Char </w:t>
-      </w:r>
-      <w:r>
-        <w:rPr>
-          <w:rFonts w:ascii="Courier New" w:hAnsi="Courier New" w:cs="Courier New"/>
-        </w:rPr>
-        <w:t>ghostId (i.e. Blinky, Inky, Pinky, Clyde)</w:t>
-      </w:r>
-    </w:p>
-    <w:p>
-      <w:pPr>
-        <w:pStyle w:val="ListParagraph"/>
-        <w:numPr>
-          <w:ilvl w:val="1"/>
-          <w:numId w:val="3"/>
-        </w:numPr>
-        <w:rPr>
-          <w:rFonts w:ascii="Courier New" w:hAnsi="Courier New" w:cs="Courier New"/>
-        </w:rPr>
-      </w:pPr>
-      <w:r>
-        <w:rPr>
-          <w:rFonts w:ascii="Courier New" w:hAnsi="Courier New" w:cs="Courier New"/>
-        </w:rPr>
-        <w:t>Point targetTile</w:t>
-      </w:r>
-      <w:r>
-        <w:rPr>
-          <w:rFonts w:ascii="Courier New" w:hAnsi="Courier New" w:cs="Courier New"/>
-        </w:rPr>
-        <w:t xml:space="preserve"> </w:t>
-      </w:r>
-    </w:p>
-    <w:p>
-      <w:pPr>
-        <w:pStyle w:val="ListParagraph"/>
-        <w:numPr>
-          <w:ilvl w:val="1"/>
-          <w:numId w:val="3"/>
-        </w:numPr>
-        <w:rPr>
-          <w:rFonts w:ascii="Courier New" w:hAnsi="Courier New" w:cs="Courier New"/>
-        </w:rPr>
-      </w:pPr>
-      <w:r>
-        <w:rPr>
-          <w:rFonts w:ascii="Courier New" w:hAnsi="Courier New" w:cs="Courier New"/>
-        </w:rPr>
         <w:t xml:space="preserve">Char </w:t>
       </w:r>
       <w:r>

</xml_diff>